<commit_message>
pár use-case hozzáadva UML pár apróságban javítva
</commit_message>
<xml_diff>
--- a/HF_jegyzokonyv.docx
+++ b/HF_jegyzokonyv.docx
@@ -1587,7 +1587,11 @@
     </w:p>
     <w:p/>
     <w:p/>
-    <w:p/>
+    <w:p>
+      <w:r>
+        <w:br w:type="page"/>
+      </w:r>
+    </w:p>
     <w:p>
       <w:pPr>
         <w:pStyle w:val="Heading1"/>
@@ -1616,6 +1620,645 @@
       <w:r>
         <w:t>között legyen.]</w:t>
       </w:r>
+    </w:p>
+    <w:p>
+      <w:pPr>
+        <w:pStyle w:val="magyarazat"/>
+        <w:rPr>
+          <w:i w:val="0"/>
+          <w:iCs w:val="0"/>
+        </w:rPr>
+      </w:pPr>
+      <w:r>
+        <w:t>interface</w:t>
+      </w:r>
+      <w:r>
+        <w:rPr>
+          <w:i w:val="0"/>
+          <w:iCs w:val="0"/>
+        </w:rPr>
+        <w:t xml:space="preserve"> </w:t>
+      </w:r>
+      <w:r>
+        <w:rPr>
+          <w:b/>
+          <w:bCs/>
+        </w:rPr>
+        <w:t>HasInput</w:t>
+      </w:r>
+      <w:r>
+        <w:rPr>
+          <w:i w:val="0"/>
+          <w:iCs w:val="0"/>
+        </w:rPr>
+        <w:t>:</w:t>
+      </w:r>
+    </w:p>
+    <w:p>
+      <w:pPr>
+        <w:pStyle w:val="magyarazat"/>
+        <w:rPr>
+          <w:b/>
+          <w:bCs/>
+        </w:rPr>
+      </w:pPr>
+      <w:r>
+        <w:rPr>
+          <w:i w:val="0"/>
+          <w:iCs w:val="0"/>
+        </w:rPr>
+        <w:t>B</w:t>
+      </w:r>
+      <w:r>
+        <w:rPr>
+          <w:i w:val="0"/>
+          <w:iCs w:val="0"/>
+        </w:rPr>
+        <w:t xml:space="preserve">ármilyen osztály, ami képes Csomagot fogadni, az innen örökölt </w:t>
+      </w:r>
+      <w:r>
+        <w:rPr>
+          <w:b/>
+          <w:bCs/>
+        </w:rPr>
+        <w:t>insert()</w:t>
+      </w:r>
+      <w:r>
+        <w:rPr>
+          <w:i w:val="0"/>
+          <w:iCs w:val="0"/>
+        </w:rPr>
+        <w:t xml:space="preserve"> metódussal tudja ezt megvalósítani. A csatlakoztatás folyamatát kezdeményezheti</w:t>
+      </w:r>
+      <w:r>
+        <w:t xml:space="preserve"> </w:t>
+      </w:r>
+      <w:r>
+        <w:rPr>
+          <w:b/>
+          <w:bCs/>
+        </w:rPr>
+        <w:t>connectToOutput()</w:t>
+      </w:r>
+    </w:p>
+    <w:p>
+      <w:pPr>
+        <w:pStyle w:val="magyarazat"/>
+        <w:rPr>
+          <w:i w:val="0"/>
+          <w:iCs w:val="0"/>
+        </w:rPr>
+      </w:pPr>
+    </w:p>
+    <w:p>
+      <w:pPr>
+        <w:pStyle w:val="magyarazat"/>
+        <w:rPr>
+          <w:i w:val="0"/>
+          <w:iCs w:val="0"/>
+        </w:rPr>
+      </w:pPr>
+      <w:r>
+        <w:t>interface</w:t>
+      </w:r>
+      <w:r>
+        <w:rPr>
+          <w:i w:val="0"/>
+          <w:iCs w:val="0"/>
+        </w:rPr>
+        <w:t xml:space="preserve"> </w:t>
+      </w:r>
+      <w:r>
+        <w:rPr>
+          <w:b/>
+          <w:bCs/>
+        </w:rPr>
+        <w:t>HasOutput</w:t>
+      </w:r>
+      <w:r>
+        <w:rPr>
+          <w:i w:val="0"/>
+          <w:iCs w:val="0"/>
+        </w:rPr>
+        <w:t xml:space="preserve">: </w:t>
+      </w:r>
+    </w:p>
+    <w:p>
+      <w:pPr>
+        <w:pStyle w:val="magyarazat"/>
+        <w:rPr>
+          <w:i w:val="0"/>
+          <w:iCs w:val="0"/>
+        </w:rPr>
+      </w:pPr>
+      <w:r>
+        <w:rPr>
+          <w:i w:val="0"/>
+          <w:iCs w:val="0"/>
+        </w:rPr>
+        <w:t>T</w:t>
+      </w:r>
+      <w:r>
+        <w:rPr>
+          <w:i w:val="0"/>
+          <w:iCs w:val="0"/>
+        </w:rPr>
+        <w:t>árol egy referenciát a rákapcsolt Has</w:t>
+      </w:r>
+      <w:r>
+        <w:rPr>
+          <w:i w:val="0"/>
+          <w:iCs w:val="0"/>
+        </w:rPr>
+        <w:t>Input</w:t>
+      </w:r>
+      <w:r>
+        <w:rPr>
+          <w:i w:val="0"/>
+          <w:iCs w:val="0"/>
+        </w:rPr>
+        <w:t>-ról</w:t>
+      </w:r>
+      <w:r>
+        <w:rPr>
+          <w:i w:val="0"/>
+          <w:iCs w:val="0"/>
+        </w:rPr>
+        <w:t>, ennek az insert() függvényét hívja, amikor a kimenetén van egy csomag.</w:t>
+      </w:r>
+    </w:p>
+    <w:p>
+      <w:pPr>
+        <w:pStyle w:val="magyarazat"/>
+        <w:rPr>
+          <w:i w:val="0"/>
+          <w:iCs w:val="0"/>
+        </w:rPr>
+      </w:pPr>
+    </w:p>
+    <w:p>
+      <w:pPr>
+        <w:pStyle w:val="magyarazat"/>
+        <w:rPr>
+          <w:i w:val="0"/>
+          <w:iCs w:val="0"/>
+        </w:rPr>
+      </w:pPr>
+      <w:r>
+        <w:t>abstract</w:t>
+      </w:r>
+      <w:r>
+        <w:rPr>
+          <w:i w:val="0"/>
+          <w:iCs w:val="0"/>
+        </w:rPr>
+        <w:t xml:space="preserve"> </w:t>
+      </w:r>
+      <w:r>
+        <w:t>class</w:t>
+      </w:r>
+      <w:r>
+        <w:rPr>
+          <w:i w:val="0"/>
+          <w:iCs w:val="0"/>
+        </w:rPr>
+        <w:t xml:space="preserve"> </w:t>
+      </w:r>
+      <w:r>
+        <w:rPr>
+          <w:b/>
+          <w:bCs/>
+          <w:i w:val="0"/>
+          <w:iCs w:val="0"/>
+        </w:rPr>
+        <w:t>TransportObject</w:t>
+      </w:r>
+      <w:r>
+        <w:rPr>
+          <w:i w:val="0"/>
+          <w:iCs w:val="0"/>
+        </w:rPr>
+        <w:t xml:space="preserve"> </w:t>
+      </w:r>
+      <w:r>
+        <w:t>implements</w:t>
+      </w:r>
+      <w:r>
+        <w:rPr>
+          <w:i w:val="0"/>
+          <w:iCs w:val="0"/>
+        </w:rPr>
+        <w:t xml:space="preserve"> </w:t>
+      </w:r>
+      <w:r>
+        <w:rPr>
+          <w:b/>
+          <w:bCs/>
+        </w:rPr>
+        <w:t>HasInput</w:t>
+      </w:r>
+      <w:r>
+        <w:rPr>
+          <w:i w:val="0"/>
+          <w:iCs w:val="0"/>
+        </w:rPr>
+        <w:t xml:space="preserve">, </w:t>
+      </w:r>
+      <w:r>
+        <w:rPr>
+          <w:b/>
+          <w:bCs/>
+        </w:rPr>
+        <w:t>HasOutput</w:t>
+      </w:r>
+      <w:r>
+        <w:rPr>
+          <w:i w:val="0"/>
+          <w:iCs w:val="0"/>
+        </w:rPr>
+        <w:t>:</w:t>
+      </w:r>
+    </w:p>
+    <w:p>
+      <w:pPr>
+        <w:pStyle w:val="magyarazat"/>
+        <w:rPr>
+          <w:i w:val="0"/>
+          <w:iCs w:val="0"/>
+        </w:rPr>
+      </w:pPr>
+      <w:r>
+        <w:rPr>
+          <w:i w:val="0"/>
+          <w:iCs w:val="0"/>
+        </w:rPr>
+        <w:t xml:space="preserve">Általános csomagátviteli feladatokat valósít meg, definiálja a csatlakoztatáshoz, a doboz továbbadásához szükséges függvényeket, alapértelmezetten a </w:t>
+      </w:r>
+      <w:r>
+        <w:rPr>
+          <w:b/>
+          <w:bCs/>
+          <w:i w:val="0"/>
+          <w:iCs w:val="0"/>
+        </w:rPr>
+        <w:t>Ground</w:t>
+      </w:r>
+      <w:r>
+        <w:rPr>
+          <w:i w:val="0"/>
+          <w:iCs w:val="0"/>
+        </w:rPr>
+        <w:t>-ot használva. A legtöbb esetben ebből érdemes származtatni csomagátvitellel foglalkozó objektumokat..</w:t>
+      </w:r>
+    </w:p>
+    <w:p>
+      <w:pPr>
+        <w:pStyle w:val="magyarazat"/>
+        <w:rPr>
+          <w:i w:val="0"/>
+          <w:iCs w:val="0"/>
+        </w:rPr>
+      </w:pPr>
+    </w:p>
+    <w:p>
+      <w:pPr>
+        <w:pStyle w:val="magyarazat"/>
+        <w:ind w:left="708" w:hanging="708"/>
+        <w:rPr>
+          <w:i w:val="0"/>
+          <w:iCs w:val="0"/>
+        </w:rPr>
+      </w:pPr>
+      <w:r>
+        <w:rPr>
+          <w:i w:val="0"/>
+          <w:iCs w:val="0"/>
+        </w:rPr>
+        <w:t>class RGBColor:</w:t>
+      </w:r>
+    </w:p>
+    <w:p>
+      <w:pPr>
+        <w:pStyle w:val="magyarazat"/>
+        <w:ind w:left="708" w:hanging="708"/>
+        <w:rPr>
+          <w:i w:val="0"/>
+          <w:iCs w:val="0"/>
+        </w:rPr>
+      </w:pPr>
+      <w:r>
+        <w:rPr>
+          <w:i w:val="0"/>
+          <w:iCs w:val="0"/>
+        </w:rPr>
+        <w:t>meghatároz egy színt a 4 tárolt byte-ból RGBA szerint</w:t>
+      </w:r>
+    </w:p>
+    <w:p>
+      <w:pPr>
+        <w:pStyle w:val="magyarazat"/>
+        <w:ind w:left="708" w:hanging="708"/>
+        <w:rPr>
+          <w:i w:val="0"/>
+          <w:iCs w:val="0"/>
+        </w:rPr>
+      </w:pPr>
+    </w:p>
+    <w:p>
+      <w:pPr>
+        <w:pStyle w:val="magyarazat"/>
+        <w:ind w:left="708" w:hanging="708"/>
+        <w:rPr>
+          <w:i w:val="0"/>
+          <w:iCs w:val="0"/>
+        </w:rPr>
+      </w:pPr>
+      <w:r>
+        <w:rPr>
+          <w:i w:val="0"/>
+          <w:iCs w:val="0"/>
+        </w:rPr>
+        <w:t>class Event:</w:t>
+      </w:r>
+    </w:p>
+    <w:p>
+      <w:pPr>
+        <w:pStyle w:val="magyarazat"/>
+        <w:ind w:left="708" w:hanging="708"/>
+        <w:rPr>
+          <w:i w:val="0"/>
+          <w:iCs w:val="0"/>
+        </w:rPr>
+      </w:pPr>
+      <w:r>
+        <w:rPr>
+          <w:i w:val="0"/>
+          <w:iCs w:val="0"/>
+        </w:rPr>
+        <w:t>egy eseményt határoz meg, tárol egy EvType és egy EvData mezőt</w:t>
+      </w:r>
+    </w:p>
+    <w:p>
+      <w:pPr>
+        <w:pStyle w:val="magyarazat"/>
+        <w:ind w:left="708" w:hanging="708"/>
+        <w:rPr>
+          <w:i w:val="0"/>
+          <w:iCs w:val="0"/>
+        </w:rPr>
+      </w:pPr>
+    </w:p>
+    <w:p>
+      <w:pPr>
+        <w:pStyle w:val="magyarazat"/>
+        <w:ind w:left="708" w:hanging="708"/>
+        <w:rPr>
+          <w:i w:val="0"/>
+          <w:iCs w:val="0"/>
+        </w:rPr>
+      </w:pPr>
+      <w:r>
+        <w:rPr>
+          <w:i w:val="0"/>
+          <w:iCs w:val="0"/>
+        </w:rPr>
+        <w:t>enum EvType:</w:t>
+      </w:r>
+    </w:p>
+    <w:p>
+      <w:pPr>
+        <w:pStyle w:val="magyarazat"/>
+        <w:ind w:left="708" w:hanging="708"/>
+        <w:rPr>
+          <w:i w:val="0"/>
+          <w:iCs w:val="0"/>
+        </w:rPr>
+      </w:pPr>
+      <w:r>
+        <w:rPr>
+          <w:i w:val="0"/>
+          <w:iCs w:val="0"/>
+        </w:rPr>
+        <w:t>meghatározza az Event típusát, azaz, hogy a data referenciáját milyen típussá kell castolni, hogy hozzáférjünk</w:t>
+      </w:r>
+    </w:p>
+    <w:p>
+      <w:pPr>
+        <w:pStyle w:val="magyarazat"/>
+        <w:ind w:left="708" w:hanging="708"/>
+        <w:rPr>
+          <w:i w:val="0"/>
+          <w:iCs w:val="0"/>
+        </w:rPr>
+      </w:pPr>
+    </w:p>
+    <w:p>
+      <w:pPr>
+        <w:pStyle w:val="magyarazat"/>
+        <w:ind w:left="708" w:hanging="708"/>
+        <w:rPr>
+          <w:i w:val="0"/>
+          <w:iCs w:val="0"/>
+        </w:rPr>
+      </w:pPr>
+      <w:r>
+        <w:rPr>
+          <w:i w:val="0"/>
+          <w:iCs w:val="0"/>
+        </w:rPr>
+        <w:t>abstract class EventData:</w:t>
+      </w:r>
+    </w:p>
+    <w:p>
+      <w:pPr>
+        <w:pStyle w:val="magyarazat"/>
+        <w:ind w:left="708" w:hanging="708"/>
+        <w:rPr>
+          <w:i w:val="0"/>
+          <w:iCs w:val="0"/>
+        </w:rPr>
+      </w:pPr>
+      <w:r>
+        <w:rPr>
+          <w:i w:val="0"/>
+          <w:iCs w:val="0"/>
+        </w:rPr>
+        <w:t>egy esemény részletei, különböző események adatstruktúrái ebből származnak</w:t>
+      </w:r>
+    </w:p>
+    <w:p>
+      <w:pPr>
+        <w:pStyle w:val="magyarazat"/>
+        <w:ind w:left="708" w:hanging="708"/>
+        <w:rPr>
+          <w:i w:val="0"/>
+          <w:iCs w:val="0"/>
+        </w:rPr>
+      </w:pPr>
+    </w:p>
+    <w:p>
+      <w:pPr>
+        <w:pStyle w:val="magyarazat"/>
+        <w:ind w:left="708" w:hanging="708"/>
+        <w:rPr>
+          <w:i w:val="0"/>
+          <w:iCs w:val="0"/>
+        </w:rPr>
+      </w:pPr>
+      <w:r>
+        <w:rPr>
+          <w:i w:val="0"/>
+          <w:iCs w:val="0"/>
+        </w:rPr>
+        <w:t>interface Observable: Event-eket képes dobni Observer pattern szerint a fireEvent(Event) függvénnyel</w:t>
+      </w:r>
+    </w:p>
+    <w:p>
+      <w:pPr>
+        <w:pStyle w:val="magyarazat"/>
+        <w:ind w:left="708" w:hanging="708"/>
+        <w:rPr>
+          <w:i w:val="0"/>
+          <w:iCs w:val="0"/>
+        </w:rPr>
+      </w:pPr>
+    </w:p>
+    <w:p>
+      <w:pPr>
+        <w:pStyle w:val="magyarazat"/>
+        <w:ind w:left="708" w:hanging="708"/>
+        <w:rPr>
+          <w:i w:val="0"/>
+          <w:iCs w:val="0"/>
+        </w:rPr>
+      </w:pPr>
+      <w:r>
+        <w:rPr>
+          <w:i w:val="0"/>
+          <w:iCs w:val="0"/>
+        </w:rPr>
+        <w:t>interface Observer: képes figyelni Observable osztályokat a listenTo(Observable) függvénnyel</w:t>
+      </w:r>
+    </w:p>
+    <w:p>
+      <w:pPr>
+        <w:pStyle w:val="magyarazat"/>
+        <w:ind w:left="708" w:hanging="708"/>
+        <w:rPr>
+          <w:i w:val="0"/>
+          <w:iCs w:val="0"/>
+        </w:rPr>
+      </w:pPr>
+      <w:r>
+        <w:rPr>
+          <w:i w:val="0"/>
+          <w:iCs w:val="0"/>
+        </w:rPr>
+        <w:t>ha számára érdekes Event keletkezik, akkor az onEvent(Event) függvényben lesz képes észlelni ezt</w:t>
+      </w:r>
+    </w:p>
+    <w:p>
+      <w:pPr>
+        <w:pStyle w:val="magyarazat"/>
+        <w:ind w:left="708" w:hanging="708"/>
+        <w:rPr>
+          <w:i w:val="0"/>
+          <w:iCs w:val="0"/>
+        </w:rPr>
+      </w:pPr>
+    </w:p>
+    <w:p>
+      <w:pPr>
+        <w:pStyle w:val="magyarazat"/>
+        <w:ind w:left="708" w:hanging="708"/>
+        <w:rPr>
+          <w:i w:val="0"/>
+          <w:iCs w:val="0"/>
+        </w:rPr>
+      </w:pPr>
+      <w:r>
+        <w:rPr>
+          <w:i w:val="0"/>
+          <w:iCs w:val="0"/>
+        </w:rPr>
+        <w:t>class Timer implements Observable:</w:t>
+      </w:r>
+    </w:p>
+    <w:p>
+      <w:pPr>
+        <w:pStyle w:val="magyarazat"/>
+        <w:ind w:left="708" w:hanging="708"/>
+        <w:rPr>
+          <w:i w:val="0"/>
+          <w:iCs w:val="0"/>
+        </w:rPr>
+      </w:pPr>
+      <w:r>
+        <w:rPr>
+          <w:i w:val="0"/>
+          <w:iCs w:val="0"/>
+        </w:rPr>
+        <w:t>időzítőt valósít meg, ha valami változtatja az állapotát az idő múlásával, akkor ennek az Event-jeire kell feliratkoznia, hogy megtehesse</w:t>
+      </w:r>
+    </w:p>
+    <w:p>
+      <w:pPr>
+        <w:pStyle w:val="magyarazat"/>
+        <w:ind w:left="708" w:hanging="708"/>
+        <w:rPr>
+          <w:i w:val="0"/>
+          <w:iCs w:val="0"/>
+        </w:rPr>
+      </w:pPr>
+    </w:p>
+    <w:p>
+      <w:pPr>
+        <w:pStyle w:val="magyarazat"/>
+        <w:ind w:left="708" w:hanging="708"/>
+        <w:rPr>
+          <w:i w:val="0"/>
+          <w:iCs w:val="0"/>
+        </w:rPr>
+      </w:pPr>
+    </w:p>
+    <w:p>
+      <w:pPr>
+        <w:pStyle w:val="magyarazat"/>
+        <w:ind w:left="708" w:hanging="708"/>
+        <w:rPr>
+          <w:i w:val="0"/>
+          <w:iCs w:val="0"/>
+        </w:rPr>
+      </w:pPr>
+    </w:p>
+    <w:p>
+      <w:pPr>
+        <w:pStyle w:val="magyarazat"/>
+        <w:ind w:left="708" w:hanging="708"/>
+        <w:rPr>
+          <w:i w:val="0"/>
+          <w:iCs w:val="0"/>
+        </w:rPr>
+      </w:pPr>
+    </w:p>
+    <w:p>
+      <w:pPr>
+        <w:pStyle w:val="magyarazat"/>
+        <w:ind w:left="708" w:hanging="708"/>
+        <w:rPr>
+          <w:i w:val="0"/>
+          <w:iCs w:val="0"/>
+        </w:rPr>
+      </w:pPr>
+    </w:p>
+    <w:p>
+      <w:pPr>
+        <w:pStyle w:val="magyarazat"/>
+        <w:rPr>
+          <w:i w:val="0"/>
+          <w:iCs w:val="0"/>
+        </w:rPr>
+      </w:pPr>
     </w:p>
     <w:p/>
     <w:p>
@@ -2192,11 +2835,7 @@
           <w:tcPr>
             <w:tcW w:w="1858" w:type="dxa"/>
           </w:tcPr>
-          <w:p>
-            <w:r>
-              <w:t>…</w:t>
-            </w:r>
-          </w:p>
+          <w:p/>
         </w:tc>
       </w:tr>
       <w:tr>
@@ -2247,19 +2886,27 @@
           <w:tcPr>
             <w:tcW w:w="1808" w:type="dxa"/>
           </w:tcPr>
+          <w:p>
+            <w:r>
+              <w:t>2015.11.22. 1:10</w:t>
+            </w:r>
+          </w:p>
+        </w:tc>
+        <w:tc>
+          <w:tcPr>
+            <w:tcW w:w="1767" w:type="dxa"/>
+          </w:tcPr>
           <w:p/>
         </w:tc>
         <w:tc>
           <w:tcPr>
-            <w:tcW w:w="1767" w:type="dxa"/>
-          </w:tcPr>
-          <w:p/>
-        </w:tc>
-        <w:tc>
-          <w:tcPr>
             <w:tcW w:w="3180" w:type="dxa"/>
           </w:tcPr>
-          <w:p/>
+          <w:p>
+            <w:r>
+              <w:t>Class leírások elkészítése</w:t>
+            </w:r>
+          </w:p>
         </w:tc>
         <w:tc>
           <w:tcPr>
@@ -2490,7 +3137,7 @@
           <w:rFonts w:ascii="Cambria" w:hAnsi="Cambria" w:cs="Cambria"/>
           <w:noProof/>
         </w:rPr>
-        <w:t>2</w:t>
+        <w:t>6</w:t>
       </w:r>
     </w:fldSimple>
   </w:p>
@@ -2778,6 +3425,146 @@
     </w:lvl>
   </w:abstractNum>
   <w:abstractNum w:abstractNumId="2">
+    <w:nsid w:val="21F5611C"/>
+    <w:multiLevelType w:val="multilevel"/>
+    <w:tmpl w:val="126069FE"/>
+    <w:lvl w:ilvl="0">
+      <w:start w:val="1"/>
+      <w:numFmt w:val="decimal"/>
+      <w:lvlText w:val="%1"/>
+      <w:lvlJc w:val="left"/>
+      <w:pPr>
+        <w:tabs>
+          <w:tab w:val="num" w:pos="432"/>
+        </w:tabs>
+        <w:ind w:left="432" w:hanging="432"/>
+      </w:pPr>
+      <w:rPr>
+        <w:rFonts w:hint="default"/>
+      </w:rPr>
+    </w:lvl>
+    <w:lvl w:ilvl="1">
+      <w:start w:val="1"/>
+      <w:numFmt w:val="decimal"/>
+      <w:lvlText w:val="%1.%2"/>
+      <w:lvlJc w:val="left"/>
+      <w:pPr>
+        <w:tabs>
+          <w:tab w:val="num" w:pos="576"/>
+        </w:tabs>
+        <w:ind w:left="576" w:hanging="576"/>
+      </w:pPr>
+      <w:rPr>
+        <w:rFonts w:hint="default"/>
+      </w:rPr>
+    </w:lvl>
+    <w:lvl w:ilvl="2">
+      <w:start w:val="1"/>
+      <w:numFmt w:val="decimal"/>
+      <w:lvlText w:val="%1.%2.%3"/>
+      <w:lvlJc w:val="left"/>
+      <w:pPr>
+        <w:tabs>
+          <w:tab w:val="num" w:pos="720"/>
+        </w:tabs>
+        <w:ind w:left="720" w:hanging="720"/>
+      </w:pPr>
+      <w:rPr>
+        <w:rFonts w:hint="default"/>
+      </w:rPr>
+    </w:lvl>
+    <w:lvl w:ilvl="3">
+      <w:start w:val="1"/>
+      <w:numFmt w:val="decimal"/>
+      <w:lvlText w:val="%1.%2.%3.%4"/>
+      <w:lvlJc w:val="left"/>
+      <w:pPr>
+        <w:tabs>
+          <w:tab w:val="num" w:pos="864"/>
+        </w:tabs>
+        <w:ind w:left="864" w:hanging="864"/>
+      </w:pPr>
+      <w:rPr>
+        <w:rFonts w:hint="default"/>
+      </w:rPr>
+    </w:lvl>
+    <w:lvl w:ilvl="4">
+      <w:start w:val="1"/>
+      <w:numFmt w:val="decimal"/>
+      <w:lvlText w:val="%1.%2.%3.%4.%5"/>
+      <w:lvlJc w:val="left"/>
+      <w:pPr>
+        <w:tabs>
+          <w:tab w:val="num" w:pos="1008"/>
+        </w:tabs>
+        <w:ind w:left="1008" w:hanging="1008"/>
+      </w:pPr>
+      <w:rPr>
+        <w:rFonts w:hint="default"/>
+      </w:rPr>
+    </w:lvl>
+    <w:lvl w:ilvl="5">
+      <w:start w:val="1"/>
+      <w:numFmt w:val="decimal"/>
+      <w:lvlText w:val="%1.%2.%3.%4.%5.%6"/>
+      <w:lvlJc w:val="left"/>
+      <w:pPr>
+        <w:tabs>
+          <w:tab w:val="num" w:pos="1152"/>
+        </w:tabs>
+        <w:ind w:left="1152" w:hanging="1152"/>
+      </w:pPr>
+      <w:rPr>
+        <w:rFonts w:hint="default"/>
+      </w:rPr>
+    </w:lvl>
+    <w:lvl w:ilvl="6">
+      <w:start w:val="1"/>
+      <w:numFmt w:val="decimal"/>
+      <w:lvlText w:val="%1.%2.%3.%4.%5.%6.%7"/>
+      <w:lvlJc w:val="left"/>
+      <w:pPr>
+        <w:tabs>
+          <w:tab w:val="num" w:pos="1296"/>
+        </w:tabs>
+        <w:ind w:left="1296" w:hanging="1296"/>
+      </w:pPr>
+      <w:rPr>
+        <w:rFonts w:hint="default"/>
+      </w:rPr>
+    </w:lvl>
+    <w:lvl w:ilvl="7">
+      <w:start w:val="1"/>
+      <w:numFmt w:val="decimal"/>
+      <w:lvlText w:val="%1.%2.%3.%4.%5.%6.%7.%8"/>
+      <w:lvlJc w:val="left"/>
+      <w:pPr>
+        <w:tabs>
+          <w:tab w:val="num" w:pos="1440"/>
+        </w:tabs>
+        <w:ind w:left="1440" w:hanging="1440"/>
+      </w:pPr>
+      <w:rPr>
+        <w:rFonts w:hint="default"/>
+      </w:rPr>
+    </w:lvl>
+    <w:lvl w:ilvl="8">
+      <w:start w:val="1"/>
+      <w:numFmt w:val="decimal"/>
+      <w:lvlText w:val="%1.%2.%3.%4.%5.%6.%7.%8.%9"/>
+      <w:lvlJc w:val="left"/>
+      <w:pPr>
+        <w:tabs>
+          <w:tab w:val="num" w:pos="1584"/>
+        </w:tabs>
+        <w:ind w:left="1584" w:hanging="1584"/>
+      </w:pPr>
+      <w:rPr>
+        <w:rFonts w:hint="default"/>
+      </w:rPr>
+    </w:lvl>
+  </w:abstractNum>
+  <w:abstractNum w:abstractNumId="3">
     <w:nsid w:val="2F5218D3"/>
     <w:multiLevelType w:val="hybridMultilevel"/>
     <w:tmpl w:val="F3525C82"/>
@@ -2918,7 +3705,7 @@
       </w:rPr>
     </w:lvl>
   </w:abstractNum>
-  <w:abstractNum w:abstractNumId="3">
+  <w:abstractNum w:abstractNumId="4">
     <w:nsid w:val="35500575"/>
     <w:multiLevelType w:val="multilevel"/>
     <w:tmpl w:val="B25AA198"/>
@@ -3058,7 +3845,7 @@
       </w:rPr>
     </w:lvl>
   </w:abstractNum>
-  <w:abstractNum w:abstractNumId="4">
+  <w:abstractNum w:abstractNumId="5">
     <w:nsid w:val="50BD3C13"/>
     <w:multiLevelType w:val="multilevel"/>
     <w:tmpl w:val="126069FE"/>
@@ -3206,7 +3993,7 @@
       </w:rPr>
     </w:lvl>
   </w:abstractNum>
-  <w:abstractNum w:abstractNumId="5">
+  <w:abstractNum w:abstractNumId="6">
     <w:nsid w:val="672137F3"/>
     <w:multiLevelType w:val="hybridMultilevel"/>
     <w:tmpl w:val="2EA6F7D8"/>
@@ -3348,7 +4135,7 @@
       </w:rPr>
     </w:lvl>
   </w:abstractNum>
-  <w:abstractNum w:abstractNumId="6">
+  <w:abstractNum w:abstractNumId="7">
     <w:nsid w:val="71DA1729"/>
     <w:multiLevelType w:val="hybridMultilevel"/>
     <w:tmpl w:val="604836F6"/>
@@ -3489,46 +4276,49 @@
     </w:lvl>
   </w:abstractNum>
   <w:num w:numId="1">
-    <w:abstractNumId w:val="4"/>
+    <w:abstractNumId w:val="5"/>
   </w:num>
   <w:num w:numId="2">
-    <w:abstractNumId w:val="4"/>
+    <w:abstractNumId w:val="5"/>
   </w:num>
   <w:num w:numId="3">
-    <w:abstractNumId w:val="4"/>
+    <w:abstractNumId w:val="5"/>
   </w:num>
   <w:num w:numId="4">
-    <w:abstractNumId w:val="4"/>
+    <w:abstractNumId w:val="5"/>
   </w:num>
   <w:num w:numId="5">
-    <w:abstractNumId w:val="4"/>
+    <w:abstractNumId w:val="5"/>
   </w:num>
   <w:num w:numId="6">
-    <w:abstractNumId w:val="4"/>
+    <w:abstractNumId w:val="5"/>
   </w:num>
   <w:num w:numId="7">
-    <w:abstractNumId w:val="4"/>
+    <w:abstractNumId w:val="5"/>
   </w:num>
   <w:num w:numId="8">
-    <w:abstractNumId w:val="4"/>
+    <w:abstractNumId w:val="5"/>
   </w:num>
   <w:num w:numId="9">
-    <w:abstractNumId w:val="5"/>
+    <w:abstractNumId w:val="6"/>
   </w:num>
   <w:num w:numId="10">
     <w:abstractNumId w:val="1"/>
   </w:num>
   <w:num w:numId="11">
-    <w:abstractNumId w:val="6"/>
+    <w:abstractNumId w:val="7"/>
   </w:num>
   <w:num w:numId="12">
     <w:abstractNumId w:val="0"/>
   </w:num>
   <w:num w:numId="13">
-    <w:abstractNumId w:val="2"/>
+    <w:abstractNumId w:val="3"/>
   </w:num>
   <w:num w:numId="14">
-    <w:abstractNumId w:val="3"/>
+    <w:abstractNumId w:val="4"/>
+  </w:num>
+  <w:num w:numId="15">
+    <w:abstractNumId w:val="2"/>
   </w:num>
 </w:numbering>
 </file>
@@ -3546,144 +4336,272 @@
     </w:rPrDefault>
     <w:pPrDefault/>
   </w:docDefaults>
-  <w:latentStyles w:defLockedState="1" w:defUIPriority="99" w:defSemiHidden="1" w:defUnhideWhenUsed="1" w:defQFormat="0" w:count="267">
-    <w:lsdException w:name="Normal" w:semiHidden="0" w:uiPriority="0" w:unhideWhenUsed="0" w:qFormat="1"/>
-    <w:lsdException w:name="heading 1" w:semiHidden="0" w:uiPriority="9" w:unhideWhenUsed="0" w:qFormat="1"/>
-    <w:lsdException w:name="heading 2" w:semiHidden="0" w:uiPriority="9" w:unhideWhenUsed="0" w:qFormat="1"/>
-    <w:lsdException w:name="heading 3" w:semiHidden="0" w:uiPriority="9" w:unhideWhenUsed="0" w:qFormat="1"/>
-    <w:lsdException w:name="heading 4" w:semiHidden="0" w:uiPriority="9" w:unhideWhenUsed="0" w:qFormat="1"/>
-    <w:lsdException w:name="heading 5" w:semiHidden="0" w:uiPriority="9" w:unhideWhenUsed="0" w:qFormat="1"/>
-    <w:lsdException w:name="heading 6" w:semiHidden="0" w:uiPriority="9" w:unhideWhenUsed="0" w:qFormat="1"/>
-    <w:lsdException w:name="heading 7" w:semiHidden="0" w:uiPriority="9" w:unhideWhenUsed="0" w:qFormat="1"/>
-    <w:lsdException w:name="heading 8" w:semiHidden="0" w:uiPriority="9" w:unhideWhenUsed="0" w:qFormat="1"/>
-    <w:lsdException w:name="heading 9" w:semiHidden="0" w:uiPriority="9" w:unhideWhenUsed="0" w:qFormat="1"/>
-    <w:lsdException w:name="toc 1" w:uiPriority="39"/>
-    <w:lsdException w:name="toc 2" w:uiPriority="39"/>
-    <w:lsdException w:name="toc 3" w:uiPriority="39"/>
-    <w:lsdException w:name="toc 4" w:uiPriority="39"/>
-    <w:lsdException w:name="toc 5" w:uiPriority="39"/>
-    <w:lsdException w:name="toc 6" w:uiPriority="39"/>
-    <w:lsdException w:name="toc 7" w:uiPriority="39"/>
-    <w:lsdException w:name="toc 8" w:uiPriority="39"/>
-    <w:lsdException w:name="toc 9" w:uiPriority="39"/>
-    <w:lsdException w:name="caption" w:uiPriority="35" w:qFormat="1"/>
-    <w:lsdException w:name="Title" w:semiHidden="0" w:uiPriority="10" w:unhideWhenUsed="0" w:qFormat="1"/>
-    <w:lsdException w:name="Default Paragraph Font" w:uiPriority="1"/>
-    <w:lsdException w:name="Subtitle" w:semiHidden="0" w:uiPriority="11" w:unhideWhenUsed="0" w:qFormat="1"/>
-    <w:lsdException w:name="Strong" w:semiHidden="0" w:uiPriority="22" w:unhideWhenUsed="0" w:qFormat="1"/>
-    <w:lsdException w:name="Emphasis" w:semiHidden="0" w:uiPriority="20" w:unhideWhenUsed="0" w:qFormat="1"/>
-    <w:lsdException w:name="Table Grid" w:semiHidden="0" w:uiPriority="59" w:unhideWhenUsed="0"/>
-    <w:lsdException w:name="Placeholder Text" w:locked="0" w:unhideWhenUsed="0"/>
-    <w:lsdException w:name="No Spacing" w:locked="0" w:semiHidden="0" w:uiPriority="1" w:unhideWhenUsed="0" w:qFormat="1"/>
-    <w:lsdException w:name="Light Shading" w:locked="0" w:semiHidden="0" w:uiPriority="60" w:unhideWhenUsed="0"/>
-    <w:lsdException w:name="Light List" w:locked="0" w:semiHidden="0" w:uiPriority="61" w:unhideWhenUsed="0"/>
-    <w:lsdException w:name="Light Grid" w:locked="0" w:semiHidden="0" w:uiPriority="62" w:unhideWhenUsed="0"/>
-    <w:lsdException w:name="Medium Shading 1" w:locked="0" w:semiHidden="0" w:uiPriority="63" w:unhideWhenUsed="0"/>
-    <w:lsdException w:name="Medium Shading 2" w:locked="0" w:semiHidden="0" w:uiPriority="64" w:unhideWhenUsed="0"/>
-    <w:lsdException w:name="Medium List 1" w:locked="0" w:semiHidden="0" w:uiPriority="65" w:unhideWhenUsed="0"/>
-    <w:lsdException w:name="Medium List 2" w:locked="0" w:semiHidden="0" w:uiPriority="66" w:unhideWhenUsed="0"/>
-    <w:lsdException w:name="Medium Grid 1" w:locked="0" w:semiHidden="0" w:uiPriority="67" w:unhideWhenUsed="0"/>
-    <w:lsdException w:name="Medium Grid 2" w:locked="0" w:semiHidden="0" w:uiPriority="68" w:unhideWhenUsed="0"/>
-    <w:lsdException w:name="Medium Grid 3" w:locked="0" w:semiHidden="0" w:uiPriority="69" w:unhideWhenUsed="0"/>
-    <w:lsdException w:name="Dark List" w:locked="0" w:semiHidden="0" w:uiPriority="70" w:unhideWhenUsed="0"/>
-    <w:lsdException w:name="Colorful Shading" w:locked="0" w:semiHidden="0" w:uiPriority="71" w:unhideWhenUsed="0"/>
-    <w:lsdException w:name="Colorful List" w:locked="0" w:semiHidden="0" w:uiPriority="72" w:unhideWhenUsed="0"/>
-    <w:lsdException w:name="Colorful Grid" w:locked="0" w:semiHidden="0" w:uiPriority="73" w:unhideWhenUsed="0"/>
-    <w:lsdException w:name="Light Shading Accent 1" w:locked="0" w:semiHidden="0" w:uiPriority="60" w:unhideWhenUsed="0"/>
-    <w:lsdException w:name="Light List Accent 1" w:locked="0" w:semiHidden="0" w:uiPriority="61" w:unhideWhenUsed="0"/>
-    <w:lsdException w:name="Light Grid Accent 1" w:locked="0" w:semiHidden="0" w:uiPriority="62" w:unhideWhenUsed="0"/>
-    <w:lsdException w:name="Medium Shading 1 Accent 1" w:locked="0" w:semiHidden="0" w:uiPriority="63" w:unhideWhenUsed="0"/>
-    <w:lsdException w:name="Medium Shading 2 Accent 1" w:locked="0" w:semiHidden="0" w:uiPriority="64" w:unhideWhenUsed="0"/>
-    <w:lsdException w:name="Medium List 1 Accent 1" w:locked="0" w:semiHidden="0" w:uiPriority="65" w:unhideWhenUsed="0"/>
-    <w:lsdException w:name="Revision" w:locked="0" w:unhideWhenUsed="0"/>
-    <w:lsdException w:name="List Paragraph" w:locked="0" w:semiHidden="0" w:uiPriority="34" w:unhideWhenUsed="0" w:qFormat="1"/>
-    <w:lsdException w:name="Quote" w:locked="0" w:semiHidden="0" w:uiPriority="29" w:unhideWhenUsed="0" w:qFormat="1"/>
-    <w:lsdException w:name="Intense Quote" w:locked="0" w:semiHidden="0" w:uiPriority="30" w:unhideWhenUsed="0" w:qFormat="1"/>
-    <w:lsdException w:name="Medium List 2 Accent 1" w:locked="0" w:semiHidden="0" w:uiPriority="66" w:unhideWhenUsed="0"/>
-    <w:lsdException w:name="Medium Grid 1 Accent 1" w:locked="0" w:semiHidden="0" w:uiPriority="67" w:unhideWhenUsed="0"/>
-    <w:lsdException w:name="Medium Grid 2 Accent 1" w:locked="0" w:semiHidden="0" w:uiPriority="68" w:unhideWhenUsed="0"/>
-    <w:lsdException w:name="Medium Grid 3 Accent 1" w:locked="0" w:semiHidden="0" w:uiPriority="69" w:unhideWhenUsed="0"/>
-    <w:lsdException w:name="Dark List Accent 1" w:locked="0" w:semiHidden="0" w:uiPriority="70" w:unhideWhenUsed="0"/>
-    <w:lsdException w:name="Colorful Shading Accent 1" w:locked="0" w:semiHidden="0" w:uiPriority="71" w:unhideWhenUsed="0"/>
-    <w:lsdException w:name="Colorful List Accent 1" w:locked="0" w:semiHidden="0" w:uiPriority="72" w:unhideWhenUsed="0"/>
-    <w:lsdException w:name="Colorful Grid Accent 1" w:locked="0" w:semiHidden="0" w:uiPriority="73" w:unhideWhenUsed="0"/>
-    <w:lsdException w:name="Light Shading Accent 2" w:locked="0" w:semiHidden="0" w:uiPriority="60" w:unhideWhenUsed="0"/>
-    <w:lsdException w:name="Light List Accent 2" w:locked="0" w:semiHidden="0" w:uiPriority="61" w:unhideWhenUsed="0"/>
-    <w:lsdException w:name="Light Grid Accent 2" w:locked="0" w:semiHidden="0" w:uiPriority="62" w:unhideWhenUsed="0"/>
-    <w:lsdException w:name="Medium Shading 1 Accent 2" w:locked="0" w:semiHidden="0" w:uiPriority="63" w:unhideWhenUsed="0"/>
-    <w:lsdException w:name="Medium Shading 2 Accent 2" w:locked="0" w:semiHidden="0" w:uiPriority="64" w:unhideWhenUsed="0"/>
-    <w:lsdException w:name="Medium List 1 Accent 2" w:locked="0" w:semiHidden="0" w:uiPriority="65" w:unhideWhenUsed="0"/>
-    <w:lsdException w:name="Medium List 2 Accent 2" w:locked="0" w:semiHidden="0" w:uiPriority="66" w:unhideWhenUsed="0"/>
-    <w:lsdException w:name="Medium Grid 1 Accent 2" w:locked="0" w:semiHidden="0" w:uiPriority="67" w:unhideWhenUsed="0"/>
-    <w:lsdException w:name="Medium Grid 2 Accent 2" w:locked="0" w:semiHidden="0" w:uiPriority="68" w:unhideWhenUsed="0"/>
-    <w:lsdException w:name="Medium Grid 3 Accent 2" w:locked="0" w:semiHidden="0" w:uiPriority="69" w:unhideWhenUsed="0"/>
-    <w:lsdException w:name="Dark List Accent 2" w:locked="0" w:semiHidden="0" w:uiPriority="70" w:unhideWhenUsed="0"/>
-    <w:lsdException w:name="Colorful Shading Accent 2" w:locked="0" w:semiHidden="0" w:uiPriority="71" w:unhideWhenUsed="0"/>
-    <w:lsdException w:name="Colorful List Accent 2" w:locked="0" w:semiHidden="0" w:uiPriority="72" w:unhideWhenUsed="0"/>
-    <w:lsdException w:name="Colorful Grid Accent 2" w:locked="0" w:semiHidden="0" w:uiPriority="73" w:unhideWhenUsed="0"/>
-    <w:lsdException w:name="Light Shading Accent 3" w:locked="0" w:semiHidden="0" w:uiPriority="60" w:unhideWhenUsed="0"/>
-    <w:lsdException w:name="Light List Accent 3" w:locked="0" w:semiHidden="0" w:uiPriority="61" w:unhideWhenUsed="0"/>
-    <w:lsdException w:name="Light Grid Accent 3" w:locked="0" w:semiHidden="0" w:uiPriority="62" w:unhideWhenUsed="0"/>
-    <w:lsdException w:name="Medium Shading 1 Accent 3" w:locked="0" w:semiHidden="0" w:uiPriority="63" w:unhideWhenUsed="0"/>
-    <w:lsdException w:name="Medium Shading 2 Accent 3" w:locked="0" w:semiHidden="0" w:uiPriority="64" w:unhideWhenUsed="0"/>
-    <w:lsdException w:name="Medium List 1 Accent 3" w:locked="0" w:semiHidden="0" w:uiPriority="65" w:unhideWhenUsed="0"/>
-    <w:lsdException w:name="Medium List 2 Accent 3" w:locked="0" w:semiHidden="0" w:uiPriority="66" w:unhideWhenUsed="0"/>
-    <w:lsdException w:name="Medium Grid 1 Accent 3" w:locked="0" w:semiHidden="0" w:uiPriority="67" w:unhideWhenUsed="0"/>
-    <w:lsdException w:name="Medium Grid 2 Accent 3" w:locked="0" w:semiHidden="0" w:uiPriority="68" w:unhideWhenUsed="0"/>
-    <w:lsdException w:name="Medium Grid 3 Accent 3" w:locked="0" w:semiHidden="0" w:uiPriority="69" w:unhideWhenUsed="0"/>
-    <w:lsdException w:name="Dark List Accent 3" w:locked="0" w:semiHidden="0" w:uiPriority="70" w:unhideWhenUsed="0"/>
-    <w:lsdException w:name="Colorful Shading Accent 3" w:locked="0" w:semiHidden="0" w:uiPriority="71" w:unhideWhenUsed="0"/>
-    <w:lsdException w:name="Colorful List Accent 3" w:locked="0" w:semiHidden="0" w:uiPriority="72" w:unhideWhenUsed="0"/>
-    <w:lsdException w:name="Colorful Grid Accent 3" w:locked="0" w:semiHidden="0" w:uiPriority="73" w:unhideWhenUsed="0"/>
-    <w:lsdException w:name="Light Shading Accent 4" w:locked="0" w:semiHidden="0" w:uiPriority="60" w:unhideWhenUsed="0"/>
-    <w:lsdException w:name="Light List Accent 4" w:locked="0" w:semiHidden="0" w:uiPriority="61" w:unhideWhenUsed="0"/>
-    <w:lsdException w:name="Light Grid Accent 4" w:locked="0" w:semiHidden="0" w:uiPriority="62" w:unhideWhenUsed="0"/>
-    <w:lsdException w:name="Medium Shading 1 Accent 4" w:locked="0" w:semiHidden="0" w:uiPriority="63" w:unhideWhenUsed="0"/>
-    <w:lsdException w:name="Medium Shading 2 Accent 4" w:locked="0" w:semiHidden="0" w:uiPriority="64" w:unhideWhenUsed="0"/>
-    <w:lsdException w:name="Medium List 1 Accent 4" w:locked="0" w:semiHidden="0" w:uiPriority="65" w:unhideWhenUsed="0"/>
-    <w:lsdException w:name="Medium List 2 Accent 4" w:locked="0" w:semiHidden="0" w:uiPriority="66" w:unhideWhenUsed="0"/>
-    <w:lsdException w:name="Medium Grid 1 Accent 4" w:locked="0" w:semiHidden="0" w:uiPriority="67" w:unhideWhenUsed="0"/>
-    <w:lsdException w:name="Medium Grid 2 Accent 4" w:locked="0" w:semiHidden="0" w:uiPriority="68" w:unhideWhenUsed="0"/>
-    <w:lsdException w:name="Medium Grid 3 Accent 4" w:locked="0" w:semiHidden="0" w:uiPriority="69" w:unhideWhenUsed="0"/>
-    <w:lsdException w:name="Dark List Accent 4" w:locked="0" w:semiHidden="0" w:uiPriority="70" w:unhideWhenUsed="0"/>
-    <w:lsdException w:name="Colorful Shading Accent 4" w:locked="0" w:semiHidden="0" w:uiPriority="71" w:unhideWhenUsed="0"/>
-    <w:lsdException w:name="Colorful List Accent 4" w:locked="0" w:semiHidden="0" w:uiPriority="72" w:unhideWhenUsed="0"/>
-    <w:lsdException w:name="Colorful Grid Accent 4" w:locked="0" w:semiHidden="0" w:uiPriority="73" w:unhideWhenUsed="0"/>
-    <w:lsdException w:name="Light Shading Accent 5" w:locked="0" w:semiHidden="0" w:uiPriority="60" w:unhideWhenUsed="0"/>
-    <w:lsdException w:name="Light List Accent 5" w:locked="0" w:semiHidden="0" w:uiPriority="61" w:unhideWhenUsed="0"/>
-    <w:lsdException w:name="Light Grid Accent 5" w:locked="0" w:semiHidden="0" w:uiPriority="62" w:unhideWhenUsed="0"/>
-    <w:lsdException w:name="Medium Shading 1 Accent 5" w:locked="0" w:semiHidden="0" w:uiPriority="63" w:unhideWhenUsed="0"/>
-    <w:lsdException w:name="Medium Shading 2 Accent 5" w:locked="0" w:semiHidden="0" w:uiPriority="64" w:unhideWhenUsed="0"/>
-    <w:lsdException w:name="Medium List 1 Accent 5" w:locked="0" w:semiHidden="0" w:uiPriority="65" w:unhideWhenUsed="0"/>
-    <w:lsdException w:name="Medium List 2 Accent 5" w:locked="0" w:semiHidden="0" w:uiPriority="66" w:unhideWhenUsed="0"/>
-    <w:lsdException w:name="Medium Grid 1 Accent 5" w:locked="0" w:semiHidden="0" w:uiPriority="67" w:unhideWhenUsed="0"/>
-    <w:lsdException w:name="Medium Grid 2 Accent 5" w:locked="0" w:semiHidden="0" w:uiPriority="68" w:unhideWhenUsed="0"/>
-    <w:lsdException w:name="Medium Grid 3 Accent 5" w:locked="0" w:semiHidden="0" w:uiPriority="69" w:unhideWhenUsed="0"/>
-    <w:lsdException w:name="Dark List Accent 5" w:locked="0" w:semiHidden="0" w:uiPriority="70" w:unhideWhenUsed="0"/>
-    <w:lsdException w:name="Colorful Shading Accent 5" w:locked="0" w:semiHidden="0" w:uiPriority="71" w:unhideWhenUsed="0"/>
-    <w:lsdException w:name="Colorful List Accent 5" w:locked="0" w:semiHidden="0" w:uiPriority="72" w:unhideWhenUsed="0"/>
-    <w:lsdException w:name="Colorful Grid Accent 5" w:locked="0" w:semiHidden="0" w:uiPriority="73" w:unhideWhenUsed="0"/>
-    <w:lsdException w:name="Light Shading Accent 6" w:locked="0" w:semiHidden="0" w:uiPriority="60" w:unhideWhenUsed="0"/>
-    <w:lsdException w:name="Light List Accent 6" w:locked="0" w:semiHidden="0" w:uiPriority="61" w:unhideWhenUsed="0"/>
-    <w:lsdException w:name="Light Grid Accent 6" w:locked="0" w:semiHidden="0" w:uiPriority="62" w:unhideWhenUsed="0"/>
-    <w:lsdException w:name="Medium Shading 1 Accent 6" w:locked="0" w:semiHidden="0" w:uiPriority="63" w:unhideWhenUsed="0"/>
-    <w:lsdException w:name="Medium Shading 2 Accent 6" w:locked="0" w:semiHidden="0" w:uiPriority="64" w:unhideWhenUsed="0"/>
-    <w:lsdException w:name="Medium List 1 Accent 6" w:locked="0" w:semiHidden="0" w:uiPriority="65" w:unhideWhenUsed="0"/>
-    <w:lsdException w:name="Medium List 2 Accent 6" w:locked="0" w:semiHidden="0" w:uiPriority="66" w:unhideWhenUsed="0"/>
-    <w:lsdException w:name="Medium Grid 1 Accent 6" w:locked="0" w:semiHidden="0" w:uiPriority="67" w:unhideWhenUsed="0"/>
-    <w:lsdException w:name="Medium Grid 2 Accent 6" w:locked="0" w:semiHidden="0" w:uiPriority="68" w:unhideWhenUsed="0"/>
-    <w:lsdException w:name="Medium Grid 3 Accent 6" w:locked="0" w:semiHidden="0" w:uiPriority="69" w:unhideWhenUsed="0"/>
-    <w:lsdException w:name="Dark List Accent 6" w:locked="0" w:semiHidden="0" w:uiPriority="70" w:unhideWhenUsed="0"/>
-    <w:lsdException w:name="Colorful Shading Accent 6" w:locked="0" w:semiHidden="0" w:uiPriority="71" w:unhideWhenUsed="0"/>
-    <w:lsdException w:name="Colorful List Accent 6" w:locked="0" w:semiHidden="0" w:uiPriority="72" w:unhideWhenUsed="0"/>
-    <w:lsdException w:name="Colorful Grid Accent 6" w:locked="0" w:semiHidden="0" w:uiPriority="73" w:unhideWhenUsed="0"/>
-    <w:lsdException w:name="Subtle Emphasis" w:locked="0" w:semiHidden="0" w:uiPriority="19" w:unhideWhenUsed="0" w:qFormat="1"/>
-    <w:lsdException w:name="Intense Emphasis" w:locked="0" w:semiHidden="0" w:uiPriority="21" w:unhideWhenUsed="0" w:qFormat="1"/>
-    <w:lsdException w:name="Subtle Reference" w:locked="0" w:semiHidden="0" w:uiPriority="31" w:unhideWhenUsed="0" w:qFormat="1"/>
-    <w:lsdException w:name="Intense Reference" w:locked="0" w:semiHidden="0" w:uiPriority="32" w:unhideWhenUsed="0" w:qFormat="1"/>
-    <w:lsdException w:name="Book Title" w:locked="0" w:semiHidden="0" w:uiPriority="33" w:unhideWhenUsed="0" w:qFormat="1"/>
-    <w:lsdException w:name="Bibliography" w:locked="0" w:uiPriority="37"/>
-    <w:lsdException w:name="TOC Heading" w:locked="0" w:uiPriority="39" w:qFormat="1"/>
+  <w:latentStyles w:defLockedState="0" w:defUIPriority="99" w:defSemiHidden="1" w:defUnhideWhenUsed="0" w:defQFormat="0" w:count="267">
+    <w:lsdException w:name="Normal" w:semiHidden="0" w:uiPriority="0" w:qFormat="1"/>
+    <w:lsdException w:name="heading 1" w:semiHidden="0" w:uiPriority="0" w:qFormat="1"/>
+    <w:lsdException w:name="heading 2" w:semiHidden="0" w:uiPriority="0" w:qFormat="1"/>
+    <w:lsdException w:name="heading 3" w:semiHidden="0" w:uiPriority="0" w:qFormat="1"/>
+    <w:lsdException w:name="heading 4" w:semiHidden="0" w:uiPriority="0" w:qFormat="1"/>
+    <w:lsdException w:name="heading 5" w:semiHidden="0" w:uiPriority="0" w:qFormat="1"/>
+    <w:lsdException w:name="heading 6" w:semiHidden="0" w:uiPriority="0" w:qFormat="1"/>
+    <w:lsdException w:name="heading 7" w:semiHidden="0" w:uiPriority="0" w:qFormat="1"/>
+    <w:lsdException w:name="heading 8" w:semiHidden="0" w:uiPriority="0" w:qFormat="1"/>
+    <w:lsdException w:name="heading 9" w:semiHidden="0" w:uiPriority="0" w:qFormat="1"/>
+    <w:lsdException w:name="index 1" w:locked="1" w:unhideWhenUsed="1"/>
+    <w:lsdException w:name="index 2" w:locked="1" w:unhideWhenUsed="1"/>
+    <w:lsdException w:name="index 3" w:locked="1" w:unhideWhenUsed="1"/>
+    <w:lsdException w:name="index 4" w:locked="1" w:unhideWhenUsed="1"/>
+    <w:lsdException w:name="index 5" w:locked="1" w:unhideWhenUsed="1"/>
+    <w:lsdException w:name="index 6" w:locked="1" w:unhideWhenUsed="1"/>
+    <w:lsdException w:name="index 7" w:locked="1" w:unhideWhenUsed="1"/>
+    <w:lsdException w:name="index 8" w:locked="1" w:unhideWhenUsed="1"/>
+    <w:lsdException w:name="index 9" w:locked="1" w:unhideWhenUsed="1"/>
+    <w:lsdException w:name="toc 1" w:semiHidden="0" w:uiPriority="0"/>
+    <w:lsdException w:name="toc 2" w:semiHidden="0" w:uiPriority="0"/>
+    <w:lsdException w:name="toc 3" w:semiHidden="0" w:uiPriority="0"/>
+    <w:lsdException w:name="toc 4" w:semiHidden="0" w:uiPriority="0"/>
+    <w:lsdException w:name="toc 5" w:semiHidden="0" w:uiPriority="0"/>
+    <w:lsdException w:name="toc 6" w:semiHidden="0" w:uiPriority="0"/>
+    <w:lsdException w:name="toc 7" w:semiHidden="0" w:uiPriority="0"/>
+    <w:lsdException w:name="toc 8" w:semiHidden="0" w:uiPriority="0"/>
+    <w:lsdException w:name="toc 9" w:semiHidden="0" w:uiPriority="0"/>
+    <w:lsdException w:name="Normal Indent" w:locked="1" w:unhideWhenUsed="1"/>
+    <w:lsdException w:name="footnote text" w:locked="1" w:unhideWhenUsed="1"/>
+    <w:lsdException w:name="annotation text" w:locked="1" w:unhideWhenUsed="1"/>
+    <w:lsdException w:name="header" w:locked="1" w:unhideWhenUsed="1"/>
+    <w:lsdException w:name="footer" w:locked="1" w:unhideWhenUsed="1"/>
+    <w:lsdException w:name="index heading" w:locked="1" w:unhideWhenUsed="1"/>
+    <w:lsdException w:name="caption" w:uiPriority="0" w:unhideWhenUsed="1" w:qFormat="1"/>
+    <w:lsdException w:name="table of figures" w:locked="1" w:unhideWhenUsed="1"/>
+    <w:lsdException w:name="envelope address" w:locked="1" w:unhideWhenUsed="1"/>
+    <w:lsdException w:name="envelope return" w:locked="1" w:unhideWhenUsed="1"/>
+    <w:lsdException w:name="footnote reference" w:locked="1" w:unhideWhenUsed="1"/>
+    <w:lsdException w:name="annotation reference" w:locked="1" w:unhideWhenUsed="1"/>
+    <w:lsdException w:name="line number" w:locked="1" w:unhideWhenUsed="1"/>
+    <w:lsdException w:name="page number" w:locked="1" w:unhideWhenUsed="1"/>
+    <w:lsdException w:name="endnote reference" w:locked="1" w:unhideWhenUsed="1"/>
+    <w:lsdException w:name="endnote text" w:locked="1" w:unhideWhenUsed="1"/>
+    <w:lsdException w:name="table of authorities" w:locked="1" w:unhideWhenUsed="1"/>
+    <w:lsdException w:name="macro" w:locked="1" w:unhideWhenUsed="1"/>
+    <w:lsdException w:name="toa heading" w:locked="1" w:unhideWhenUsed="1"/>
+    <w:lsdException w:name="List" w:locked="1" w:unhideWhenUsed="1"/>
+    <w:lsdException w:name="List Bullet" w:locked="1" w:unhideWhenUsed="1"/>
+    <w:lsdException w:name="List Number" w:locked="1" w:unhideWhenUsed="1"/>
+    <w:lsdException w:name="List 2" w:locked="1" w:unhideWhenUsed="1"/>
+    <w:lsdException w:name="List 3" w:locked="1" w:unhideWhenUsed="1"/>
+    <w:lsdException w:name="List 4" w:locked="1" w:unhideWhenUsed="1"/>
+    <w:lsdException w:name="List 5" w:locked="1" w:unhideWhenUsed="1"/>
+    <w:lsdException w:name="List Bullet 2" w:locked="1" w:unhideWhenUsed="1"/>
+    <w:lsdException w:name="List Bullet 3" w:locked="1" w:unhideWhenUsed="1"/>
+    <w:lsdException w:name="List Bullet 4" w:locked="1" w:unhideWhenUsed="1"/>
+    <w:lsdException w:name="List Bullet 5" w:locked="1" w:unhideWhenUsed="1"/>
+    <w:lsdException w:name="List Number 2" w:locked="1" w:unhideWhenUsed="1"/>
+    <w:lsdException w:name="List Number 3" w:locked="1" w:unhideWhenUsed="1"/>
+    <w:lsdException w:name="List Number 4" w:locked="1" w:unhideWhenUsed="1"/>
+    <w:lsdException w:name="List Number 5" w:locked="1" w:unhideWhenUsed="1"/>
+    <w:lsdException w:name="Title" w:semiHidden="0" w:uiPriority="0" w:qFormat="1"/>
+    <w:lsdException w:name="Closing" w:locked="1" w:unhideWhenUsed="1"/>
+    <w:lsdException w:name="Signature" w:locked="1" w:unhideWhenUsed="1"/>
+    <w:lsdException w:name="Default Paragraph Font" w:semiHidden="0" w:uiPriority="0"/>
+    <w:lsdException w:name="Body Text" w:locked="1" w:unhideWhenUsed="1"/>
+    <w:lsdException w:name="Body Text Indent" w:locked="1" w:unhideWhenUsed="1"/>
+    <w:lsdException w:name="List Continue" w:locked="1" w:unhideWhenUsed="1"/>
+    <w:lsdException w:name="List Continue 2" w:locked="1" w:unhideWhenUsed="1"/>
+    <w:lsdException w:name="List Continue 3" w:locked="1" w:unhideWhenUsed="1"/>
+    <w:lsdException w:name="List Continue 4" w:locked="1" w:unhideWhenUsed="1"/>
+    <w:lsdException w:name="List Continue 5" w:locked="1" w:unhideWhenUsed="1"/>
+    <w:lsdException w:name="Message Header" w:locked="1" w:unhideWhenUsed="1"/>
+    <w:lsdException w:name="Subtitle" w:semiHidden="0" w:uiPriority="0" w:qFormat="1"/>
+    <w:lsdException w:name="Salutation" w:locked="1" w:unhideWhenUsed="1"/>
+    <w:lsdException w:name="Date" w:locked="1" w:unhideWhenUsed="1"/>
+    <w:lsdException w:name="Body Text First Indent" w:locked="1" w:unhideWhenUsed="1"/>
+    <w:lsdException w:name="Body Text First Indent 2" w:locked="1" w:unhideWhenUsed="1"/>
+    <w:lsdException w:name="Note Heading" w:locked="1" w:unhideWhenUsed="1"/>
+    <w:lsdException w:name="Body Text 2" w:locked="1" w:unhideWhenUsed="1"/>
+    <w:lsdException w:name="Body Text 3" w:locked="1" w:unhideWhenUsed="1"/>
+    <w:lsdException w:name="Body Text Indent 2" w:locked="1" w:unhideWhenUsed="1"/>
+    <w:lsdException w:name="Body Text Indent 3" w:locked="1" w:unhideWhenUsed="1"/>
+    <w:lsdException w:name="Block Text" w:locked="1" w:unhideWhenUsed="1"/>
+    <w:lsdException w:name="Hyperlink" w:locked="1" w:unhideWhenUsed="1"/>
+    <w:lsdException w:name="FollowedHyperlink" w:locked="1" w:unhideWhenUsed="1"/>
+    <w:lsdException w:name="Strong" w:semiHidden="0" w:uiPriority="0" w:qFormat="1"/>
+    <w:lsdException w:name="Emphasis" w:semiHidden="0" w:uiPriority="0" w:qFormat="1"/>
+    <w:lsdException w:name="Document Map" w:locked="1" w:unhideWhenUsed="1"/>
+    <w:lsdException w:name="Plain Text" w:locked="1" w:unhideWhenUsed="1"/>
+    <w:lsdException w:name="E-mail Signature" w:locked="1" w:unhideWhenUsed="1"/>
+    <w:lsdException w:name="HTML Top of Form" w:locked="1" w:unhideWhenUsed="1"/>
+    <w:lsdException w:name="HTML Bottom of Form" w:locked="1" w:unhideWhenUsed="1"/>
+    <w:lsdException w:name="Normal (Web)" w:locked="1" w:unhideWhenUsed="1"/>
+    <w:lsdException w:name="HTML Acronym" w:locked="1" w:unhideWhenUsed="1"/>
+    <w:lsdException w:name="HTML Address" w:locked="1" w:unhideWhenUsed="1"/>
+    <w:lsdException w:name="HTML Cite" w:locked="1" w:unhideWhenUsed="1"/>
+    <w:lsdException w:name="HTML Code" w:locked="1" w:unhideWhenUsed="1"/>
+    <w:lsdException w:name="HTML Definition" w:locked="1" w:unhideWhenUsed="1"/>
+    <w:lsdException w:name="HTML Keyboard" w:locked="1" w:unhideWhenUsed="1"/>
+    <w:lsdException w:name="HTML Preformatted" w:locked="1" w:unhideWhenUsed="1"/>
+    <w:lsdException w:name="HTML Sample" w:locked="1" w:unhideWhenUsed="1"/>
+    <w:lsdException w:name="HTML Typewriter" w:locked="1" w:unhideWhenUsed="1"/>
+    <w:lsdException w:name="HTML Variable" w:locked="1" w:unhideWhenUsed="1"/>
+    <w:lsdException w:name="Normal Table" w:locked="1" w:unhideWhenUsed="1"/>
+    <w:lsdException w:name="annotation subject" w:locked="1" w:unhideWhenUsed="1"/>
+    <w:lsdException w:name="No List" w:locked="1" w:unhideWhenUsed="1"/>
+    <w:lsdException w:name="Outline List 1" w:locked="1" w:unhideWhenUsed="1"/>
+    <w:lsdException w:name="Outline List 2" w:locked="1" w:unhideWhenUsed="1"/>
+    <w:lsdException w:name="Outline List 3" w:locked="1" w:unhideWhenUsed="1"/>
+    <w:lsdException w:name="Table Simple 1" w:locked="1" w:unhideWhenUsed="1"/>
+    <w:lsdException w:name="Table Simple 2" w:locked="1" w:unhideWhenUsed="1"/>
+    <w:lsdException w:name="Table Simple 3" w:locked="1" w:unhideWhenUsed="1"/>
+    <w:lsdException w:name="Table Classic 1" w:locked="1" w:unhideWhenUsed="1"/>
+    <w:lsdException w:name="Table Classic 2" w:locked="1" w:unhideWhenUsed="1"/>
+    <w:lsdException w:name="Table Classic 3" w:locked="1" w:unhideWhenUsed="1"/>
+    <w:lsdException w:name="Table Classic 4" w:locked="1" w:unhideWhenUsed="1"/>
+    <w:lsdException w:name="Table Colorful 1" w:locked="1" w:unhideWhenUsed="1"/>
+    <w:lsdException w:name="Table Colorful 2" w:locked="1" w:unhideWhenUsed="1"/>
+    <w:lsdException w:name="Table Colorful 3" w:locked="1" w:unhideWhenUsed="1"/>
+    <w:lsdException w:name="Table Columns 1" w:locked="1" w:unhideWhenUsed="1"/>
+    <w:lsdException w:name="Table Columns 2" w:locked="1" w:unhideWhenUsed="1"/>
+    <w:lsdException w:name="Table Columns 3" w:locked="1" w:unhideWhenUsed="1"/>
+    <w:lsdException w:name="Table Columns 4" w:locked="1" w:unhideWhenUsed="1"/>
+    <w:lsdException w:name="Table Columns 5" w:locked="1" w:unhideWhenUsed="1"/>
+    <w:lsdException w:name="Table Grid 1" w:locked="1" w:unhideWhenUsed="1"/>
+    <w:lsdException w:name="Table Grid 2" w:locked="1" w:unhideWhenUsed="1"/>
+    <w:lsdException w:name="Table Grid 3" w:locked="1" w:unhideWhenUsed="1"/>
+    <w:lsdException w:name="Table Grid 4" w:locked="1" w:unhideWhenUsed="1"/>
+    <w:lsdException w:name="Table Grid 5" w:locked="1" w:unhideWhenUsed="1"/>
+    <w:lsdException w:name="Table Grid 6" w:locked="1" w:unhideWhenUsed="1"/>
+    <w:lsdException w:name="Table Grid 7" w:locked="1" w:unhideWhenUsed="1"/>
+    <w:lsdException w:name="Table Grid 8" w:locked="1" w:unhideWhenUsed="1"/>
+    <w:lsdException w:name="Table List 1" w:locked="1" w:unhideWhenUsed="1"/>
+    <w:lsdException w:name="Table List 2" w:locked="1" w:unhideWhenUsed="1"/>
+    <w:lsdException w:name="Table List 3" w:locked="1" w:unhideWhenUsed="1"/>
+    <w:lsdException w:name="Table List 4" w:locked="1" w:unhideWhenUsed="1"/>
+    <w:lsdException w:name="Table List 5" w:locked="1" w:unhideWhenUsed="1"/>
+    <w:lsdException w:name="Table List 6" w:locked="1" w:unhideWhenUsed="1"/>
+    <w:lsdException w:name="Table List 7" w:locked="1" w:unhideWhenUsed="1"/>
+    <w:lsdException w:name="Table List 8" w:locked="1" w:unhideWhenUsed="1"/>
+    <w:lsdException w:name="Table 3D effects 1" w:locked="1" w:unhideWhenUsed="1"/>
+    <w:lsdException w:name="Table 3D effects 2" w:locked="1" w:unhideWhenUsed="1"/>
+    <w:lsdException w:name="Table 3D effects 3" w:locked="1" w:unhideWhenUsed="1"/>
+    <w:lsdException w:name="Table Contemporary" w:locked="1" w:unhideWhenUsed="1"/>
+    <w:lsdException w:name="Table Elegant" w:locked="1" w:unhideWhenUsed="1"/>
+    <w:lsdException w:name="Table Professional" w:locked="1" w:unhideWhenUsed="1"/>
+    <w:lsdException w:name="Table Subtle 1" w:locked="1" w:unhideWhenUsed="1"/>
+    <w:lsdException w:name="Table Subtle 2" w:locked="1" w:unhideWhenUsed="1"/>
+    <w:lsdException w:name="Table Web 1" w:locked="1" w:unhideWhenUsed="1"/>
+    <w:lsdException w:name="Table Web 2" w:locked="1" w:unhideWhenUsed="1"/>
+    <w:lsdException w:name="Table Web 3" w:locked="1" w:unhideWhenUsed="1"/>
+    <w:lsdException w:name="Balloon Text" w:locked="1" w:unhideWhenUsed="1"/>
+    <w:lsdException w:name="Table Grid" w:semiHidden="0" w:uiPriority="0"/>
+    <w:lsdException w:name="Table Theme" w:locked="1" w:unhideWhenUsed="1"/>
+    <w:lsdException w:name="No Spacing" w:semiHidden="0" w:uiPriority="1" w:qFormat="1"/>
+    <w:lsdException w:name="Light Shading" w:semiHidden="0" w:uiPriority="60"/>
+    <w:lsdException w:name="Light List" w:semiHidden="0" w:uiPriority="61"/>
+    <w:lsdException w:name="Light Grid" w:semiHidden="0" w:uiPriority="62"/>
+    <w:lsdException w:name="Medium Shading 1" w:semiHidden="0" w:uiPriority="63"/>
+    <w:lsdException w:name="Medium Shading 2" w:semiHidden="0" w:uiPriority="64"/>
+    <w:lsdException w:name="Medium List 1" w:semiHidden="0" w:uiPriority="65"/>
+    <w:lsdException w:name="Medium List 2" w:semiHidden="0" w:uiPriority="66"/>
+    <w:lsdException w:name="Medium Grid 1" w:semiHidden="0" w:uiPriority="67"/>
+    <w:lsdException w:name="Medium Grid 2" w:semiHidden="0" w:uiPriority="68"/>
+    <w:lsdException w:name="Medium Grid 3" w:semiHidden="0" w:uiPriority="69"/>
+    <w:lsdException w:name="Dark List" w:semiHidden="0" w:uiPriority="70"/>
+    <w:lsdException w:name="Colorful Shading" w:semiHidden="0" w:uiPriority="71"/>
+    <w:lsdException w:name="Colorful List" w:semiHidden="0" w:uiPriority="72"/>
+    <w:lsdException w:name="Colorful Grid" w:semiHidden="0" w:uiPriority="73"/>
+    <w:lsdException w:name="Light Shading Accent 1" w:semiHidden="0" w:uiPriority="60"/>
+    <w:lsdException w:name="Light List Accent 1" w:semiHidden="0" w:uiPriority="61"/>
+    <w:lsdException w:name="Light Grid Accent 1" w:semiHidden="0" w:uiPriority="62"/>
+    <w:lsdException w:name="Medium Shading 1 Accent 1" w:semiHidden="0" w:uiPriority="63"/>
+    <w:lsdException w:name="Medium Shading 2 Accent 1" w:semiHidden="0" w:uiPriority="64"/>
+    <w:lsdException w:name="Medium List 1 Accent 1" w:semiHidden="0" w:uiPriority="65"/>
+    <w:lsdException w:name="List Paragraph" w:semiHidden="0" w:uiPriority="34" w:qFormat="1"/>
+    <w:lsdException w:name="Quote" w:semiHidden="0" w:uiPriority="29" w:qFormat="1"/>
+    <w:lsdException w:name="Intense Quote" w:semiHidden="0" w:uiPriority="30" w:qFormat="1"/>
+    <w:lsdException w:name="Medium List 2 Accent 1" w:semiHidden="0" w:uiPriority="66"/>
+    <w:lsdException w:name="Medium Grid 1 Accent 1" w:semiHidden="0" w:uiPriority="67"/>
+    <w:lsdException w:name="Medium Grid 2 Accent 1" w:semiHidden="0" w:uiPriority="68"/>
+    <w:lsdException w:name="Medium Grid 3 Accent 1" w:semiHidden="0" w:uiPriority="69"/>
+    <w:lsdException w:name="Dark List Accent 1" w:semiHidden="0" w:uiPriority="70"/>
+    <w:lsdException w:name="Colorful Shading Accent 1" w:semiHidden="0" w:uiPriority="71"/>
+    <w:lsdException w:name="Colorful List Accent 1" w:semiHidden="0" w:uiPriority="72"/>
+    <w:lsdException w:name="Colorful Grid Accent 1" w:semiHidden="0" w:uiPriority="73"/>
+    <w:lsdException w:name="Light Shading Accent 2" w:semiHidden="0" w:uiPriority="60"/>
+    <w:lsdException w:name="Light List Accent 2" w:semiHidden="0" w:uiPriority="61"/>
+    <w:lsdException w:name="Light Grid Accent 2" w:semiHidden="0" w:uiPriority="62"/>
+    <w:lsdException w:name="Medium Shading 1 Accent 2" w:semiHidden="0" w:uiPriority="63"/>
+    <w:lsdException w:name="Medium Shading 2 Accent 2" w:semiHidden="0" w:uiPriority="64"/>
+    <w:lsdException w:name="Medium List 1 Accent 2" w:semiHidden="0" w:uiPriority="65"/>
+    <w:lsdException w:name="Medium List 2 Accent 2" w:semiHidden="0" w:uiPriority="66"/>
+    <w:lsdException w:name="Medium Grid 1 Accent 2" w:semiHidden="0" w:uiPriority="67"/>
+    <w:lsdException w:name="Medium Grid 2 Accent 2" w:semiHidden="0" w:uiPriority="68"/>
+    <w:lsdException w:name="Medium Grid 3 Accent 2" w:semiHidden="0" w:uiPriority="69"/>
+    <w:lsdException w:name="Dark List Accent 2" w:semiHidden="0" w:uiPriority="70"/>
+    <w:lsdException w:name="Colorful Shading Accent 2" w:semiHidden="0" w:uiPriority="71"/>
+    <w:lsdException w:name="Colorful List Accent 2" w:semiHidden="0" w:uiPriority="72"/>
+    <w:lsdException w:name="Colorful Grid Accent 2" w:semiHidden="0" w:uiPriority="73"/>
+    <w:lsdException w:name="Light Shading Accent 3" w:semiHidden="0" w:uiPriority="60"/>
+    <w:lsdException w:name="Light List Accent 3" w:semiHidden="0" w:uiPriority="61"/>
+    <w:lsdException w:name="Light Grid Accent 3" w:semiHidden="0" w:uiPriority="62"/>
+    <w:lsdException w:name="Medium Shading 1 Accent 3" w:semiHidden="0" w:uiPriority="63"/>
+    <w:lsdException w:name="Medium Shading 2 Accent 3" w:semiHidden="0" w:uiPriority="64"/>
+    <w:lsdException w:name="Medium List 1 Accent 3" w:semiHidden="0" w:uiPriority="65"/>
+    <w:lsdException w:name="Medium List 2 Accent 3" w:semiHidden="0" w:uiPriority="66"/>
+    <w:lsdException w:name="Medium Grid 1 Accent 3" w:semiHidden="0" w:uiPriority="67"/>
+    <w:lsdException w:name="Medium Grid 2 Accent 3" w:semiHidden="0" w:uiPriority="68"/>
+    <w:lsdException w:name="Medium Grid 3 Accent 3" w:semiHidden="0" w:uiPriority="69"/>
+    <w:lsdException w:name="Dark List Accent 3" w:semiHidden="0" w:uiPriority="70"/>
+    <w:lsdException w:name="Colorful Shading Accent 3" w:semiHidden="0" w:uiPriority="71"/>
+    <w:lsdException w:name="Colorful List Accent 3" w:semiHidden="0" w:uiPriority="72"/>
+    <w:lsdException w:name="Colorful Grid Accent 3" w:semiHidden="0" w:uiPriority="73"/>
+    <w:lsdException w:name="Light Shading Accent 4" w:semiHidden="0" w:uiPriority="60"/>
+    <w:lsdException w:name="Light List Accent 4" w:semiHidden="0" w:uiPriority="61"/>
+    <w:lsdException w:name="Light Grid Accent 4" w:semiHidden="0" w:uiPriority="62"/>
+    <w:lsdException w:name="Medium Shading 1 Accent 4" w:semiHidden="0" w:uiPriority="63"/>
+    <w:lsdException w:name="Medium Shading 2 Accent 4" w:semiHidden="0" w:uiPriority="64"/>
+    <w:lsdException w:name="Medium List 1 Accent 4" w:semiHidden="0" w:uiPriority="65"/>
+    <w:lsdException w:name="Medium List 2 Accent 4" w:semiHidden="0" w:uiPriority="66"/>
+    <w:lsdException w:name="Medium Grid 1 Accent 4" w:semiHidden="0" w:uiPriority="67"/>
+    <w:lsdException w:name="Medium Grid 2 Accent 4" w:semiHidden="0" w:uiPriority="68"/>
+    <w:lsdException w:name="Medium Grid 3 Accent 4" w:semiHidden="0" w:uiPriority="69"/>
+    <w:lsdException w:name="Dark List Accent 4" w:semiHidden="0" w:uiPriority="70"/>
+    <w:lsdException w:name="Colorful Shading Accent 4" w:semiHidden="0" w:uiPriority="71"/>
+    <w:lsdException w:name="Colorful List Accent 4" w:semiHidden="0" w:uiPriority="72"/>
+    <w:lsdException w:name="Colorful Grid Accent 4" w:semiHidden="0" w:uiPriority="73"/>
+    <w:lsdException w:name="Light Shading Accent 5" w:semiHidden="0" w:uiPriority="60"/>
+    <w:lsdException w:name="Light List Accent 5" w:semiHidden="0" w:uiPriority="61"/>
+    <w:lsdException w:name="Light Grid Accent 5" w:semiHidden="0" w:uiPriority="62"/>
+    <w:lsdException w:name="Medium Shading 1 Accent 5" w:semiHidden="0" w:uiPriority="63"/>
+    <w:lsdException w:name="Medium Shading 2 Accent 5" w:semiHidden="0" w:uiPriority="64"/>
+    <w:lsdException w:name="Medium List 1 Accent 5" w:semiHidden="0" w:uiPriority="65"/>
+    <w:lsdException w:name="Medium List 2 Accent 5" w:semiHidden="0" w:uiPriority="66"/>
+    <w:lsdException w:name="Medium Grid 1 Accent 5" w:semiHidden="0" w:uiPriority="67"/>
+    <w:lsdException w:name="Medium Grid 2 Accent 5" w:semiHidden="0" w:uiPriority="68"/>
+    <w:lsdException w:name="Medium Grid 3 Accent 5" w:semiHidden="0" w:uiPriority="69"/>
+    <w:lsdException w:name="Dark List Accent 5" w:semiHidden="0" w:uiPriority="70"/>
+    <w:lsdException w:name="Colorful Shading Accent 5" w:semiHidden="0" w:uiPriority="71"/>
+    <w:lsdException w:name="Colorful List Accent 5" w:semiHidden="0" w:uiPriority="72"/>
+    <w:lsdException w:name="Colorful Grid Accent 5" w:semiHidden="0" w:uiPriority="73"/>
+    <w:lsdException w:name="Light Shading Accent 6" w:semiHidden="0" w:uiPriority="60"/>
+    <w:lsdException w:name="Light List Accent 6" w:semiHidden="0" w:uiPriority="61"/>
+    <w:lsdException w:name="Light Grid Accent 6" w:semiHidden="0" w:uiPriority="62"/>
+    <w:lsdException w:name="Medium Shading 1 Accent 6" w:semiHidden="0" w:uiPriority="63"/>
+    <w:lsdException w:name="Medium Shading 2 Accent 6" w:semiHidden="0" w:uiPriority="64"/>
+    <w:lsdException w:name="Medium List 1 Accent 6" w:semiHidden="0" w:uiPriority="65"/>
+    <w:lsdException w:name="Medium List 2 Accent 6" w:semiHidden="0" w:uiPriority="66"/>
+    <w:lsdException w:name="Medium Grid 1 Accent 6" w:semiHidden="0" w:uiPriority="67"/>
+    <w:lsdException w:name="Medium Grid 2 Accent 6" w:semiHidden="0" w:uiPriority="68"/>
+    <w:lsdException w:name="Medium Grid 3 Accent 6" w:semiHidden="0" w:uiPriority="69"/>
+    <w:lsdException w:name="Dark List Accent 6" w:semiHidden="0" w:uiPriority="70"/>
+    <w:lsdException w:name="Colorful Shading Accent 6" w:semiHidden="0" w:uiPriority="71"/>
+    <w:lsdException w:name="Colorful List Accent 6" w:semiHidden="0" w:uiPriority="72"/>
+    <w:lsdException w:name="Colorful Grid Accent 6" w:semiHidden="0" w:uiPriority="73"/>
+    <w:lsdException w:name="Subtle Emphasis" w:semiHidden="0" w:uiPriority="19" w:qFormat="1"/>
+    <w:lsdException w:name="Intense Emphasis" w:semiHidden="0" w:uiPriority="21" w:qFormat="1"/>
+    <w:lsdException w:name="Subtle Reference" w:semiHidden="0" w:uiPriority="31" w:qFormat="1"/>
+    <w:lsdException w:name="Intense Reference" w:semiHidden="0" w:uiPriority="32" w:qFormat="1"/>
+    <w:lsdException w:name="Book Title" w:semiHidden="0" w:uiPriority="33" w:qFormat="1"/>
+    <w:lsdException w:name="Bibliography" w:uiPriority="37" w:unhideWhenUsed="1"/>
+    <w:lsdException w:name="TOC Heading" w:uiPriority="39" w:unhideWhenUsed="1" w:qFormat="1"/>
   </w:latentStyles>
   <w:style w:type="paragraph" w:default="1" w:styleId="Normal">
     <w:name w:val="Normal"/>

</xml_diff>

<commit_message>
UML javítva 4es feladat majdnem kész pár javításra való dolog fel lett jegyezve a 4.es végén
</commit_message>
<xml_diff>
--- a/HF_jegyzokonyv.docx
+++ b/HF_jegyzokonyv.docx
@@ -687,7 +687,11 @@
               <w:bottom w:val="double" w:sz="4" w:space="0" w:color="auto"/>
             </w:tcBorders>
           </w:tcPr>
-          <w:p/>
+          <w:p>
+            <w:r>
+              <w:t>Timer tick event</w:t>
+            </w:r>
+          </w:p>
         </w:tc>
       </w:tr>
       <w:tr>
@@ -755,7 +759,11 @@
           <w:tcPr>
             <w:tcW w:w="6178" w:type="dxa"/>
           </w:tcPr>
-          <w:p/>
+          <w:p>
+            <w:r>
+              <w:t>Timer</w:t>
+            </w:r>
+          </w:p>
         </w:tc>
       </w:tr>
       <w:tr>
@@ -843,7 +851,11 @@
               <w:bottom w:val="double" w:sz="4" w:space="0" w:color="auto"/>
             </w:tcBorders>
           </w:tcPr>
-          <w:p/>
+          <w:p>
+            <w:r>
+              <w:t>Truck unload</w:t>
+            </w:r>
+          </w:p>
         </w:tc>
       </w:tr>
       <w:tr>
@@ -911,7 +923,11 @@
           <w:tcPr>
             <w:tcW w:w="6178" w:type="dxa"/>
           </w:tcPr>
-          <w:p/>
+          <w:p>
+            <w:r>
+              <w:t>Truck</w:t>
+            </w:r>
+          </w:p>
         </w:tc>
       </w:tr>
       <w:tr>
@@ -999,7 +1015,11 @@
               <w:bottom w:val="double" w:sz="4" w:space="0" w:color="auto"/>
             </w:tcBorders>
           </w:tcPr>
-          <w:p/>
+          <w:p>
+            <w:r>
+              <w:t>Boss throws a switch</w:t>
+            </w:r>
+          </w:p>
         </w:tc>
       </w:tr>
       <w:tr>
@@ -1067,7 +1087,11 @@
           <w:tcPr>
             <w:tcW w:w="6178" w:type="dxa"/>
           </w:tcPr>
-          <w:p/>
+          <w:p>
+            <w:r>
+              <w:t>Boss</w:t>
+            </w:r>
+          </w:p>
         </w:tc>
       </w:tr>
       <w:tr>
@@ -1155,7 +1179,11 @@
               <w:bottom w:val="double" w:sz="4" w:space="0" w:color="auto"/>
             </w:tcBorders>
           </w:tcPr>
-          <w:p/>
+          <w:p>
+            <w:r>
+              <w:t>Boss changes the speed of a conveyor</w:t>
+            </w:r>
+          </w:p>
         </w:tc>
       </w:tr>
       <w:tr>
@@ -1223,7 +1251,11 @@
           <w:tcPr>
             <w:tcW w:w="6178" w:type="dxa"/>
           </w:tcPr>
-          <w:p/>
+          <w:p>
+            <w:r>
+              <w:t>Boss</w:t>
+            </w:r>
+          </w:p>
         </w:tc>
       </w:tr>
       <w:tr>
@@ -1624,6 +1656,11 @@
     <w:p>
       <w:pPr>
         <w:pStyle w:val="magyarazat"/>
+      </w:pPr>
+    </w:p>
+    <w:p>
+      <w:pPr>
+        <w:pStyle w:val="magyarazat"/>
         <w:rPr>
           <w:i w:val="0"/>
           <w:iCs w:val="0"/>
@@ -1658,164 +1695,82 @@
       <w:pPr>
         <w:pStyle w:val="magyarazat"/>
         <w:rPr>
+          <w:i w:val="0"/>
+          <w:iCs w:val="0"/>
+        </w:rPr>
+      </w:pPr>
+      <w:r>
+        <w:rPr>
+          <w:i w:val="0"/>
+          <w:iCs w:val="0"/>
+        </w:rPr>
+        <w:tab/>
+        <w:t>Box fogadásához szükséges műveleteket definiálja.</w:t>
+      </w:r>
+    </w:p>
+    <w:p>
+      <w:pPr>
+        <w:pStyle w:val="magyarazat"/>
+        <w:rPr>
+          <w:i w:val="0"/>
+          <w:iCs w:val="0"/>
+        </w:rPr>
+      </w:pPr>
+      <w:r>
+        <w:rPr>
           <w:b/>
           <w:bCs/>
         </w:rPr>
-      </w:pPr>
-      <w:r>
-        <w:rPr>
-          <w:i w:val="0"/>
-          <w:iCs w:val="0"/>
-        </w:rPr>
-        <w:t>B</w:t>
-      </w:r>
-      <w:r>
-        <w:rPr>
-          <w:i w:val="0"/>
-          <w:iCs w:val="0"/>
-        </w:rPr>
-        <w:t xml:space="preserve">ármilyen osztály, ami képes Csomagot fogadni, az innen örökölt </w:t>
+        <w:t>insert(</w:t>
       </w:r>
       <w:r>
         <w:rPr>
           <w:b/>
           <w:bCs/>
         </w:rPr>
-        <w:t>insert()</w:t>
-      </w:r>
-      <w:r>
-        <w:rPr>
-          <w:i w:val="0"/>
-          <w:iCs w:val="0"/>
-        </w:rPr>
-        <w:t xml:space="preserve"> metódussal tudja ezt megvalósítani. A csatlakoztatás folyamatát kezdeményezheti</w:t>
-      </w:r>
-      <w:r>
-        <w:t xml:space="preserve"> </w:t>
+        <w:t>Box</w:t>
       </w:r>
       <w:r>
         <w:rPr>
           <w:b/>
           <w:bCs/>
         </w:rPr>
-        <w:t>connectToOutput()</w:t>
-      </w:r>
-    </w:p>
-    <w:p>
-      <w:pPr>
-        <w:pStyle w:val="magyarazat"/>
-        <w:rPr>
-          <w:i w:val="0"/>
-          <w:iCs w:val="0"/>
-        </w:rPr>
-      </w:pPr>
-    </w:p>
-    <w:p>
-      <w:pPr>
-        <w:pStyle w:val="magyarazat"/>
-        <w:rPr>
-          <w:i w:val="0"/>
-          <w:iCs w:val="0"/>
-        </w:rPr>
-      </w:pPr>
-      <w:r>
-        <w:t>interface</w:t>
-      </w:r>
-      <w:r>
-        <w:rPr>
-          <w:i w:val="0"/>
-          <w:iCs w:val="0"/>
-        </w:rPr>
-        <w:t xml:space="preserve"> </w:t>
+        <w:t>)</w:t>
       </w:r>
       <w:r>
         <w:rPr>
           <w:b/>
           <w:bCs/>
         </w:rPr>
-        <w:t>HasOutput</w:t>
-      </w:r>
-      <w:r>
-        <w:rPr>
-          <w:i w:val="0"/>
-          <w:iCs w:val="0"/>
-        </w:rPr>
         <w:t xml:space="preserve">: </w:t>
       </w:r>
-    </w:p>
-    <w:p>
-      <w:pPr>
-        <w:pStyle w:val="magyarazat"/>
-        <w:rPr>
-          <w:i w:val="0"/>
-          <w:iCs w:val="0"/>
-        </w:rPr>
-      </w:pPr>
-      <w:r>
-        <w:rPr>
-          <w:i w:val="0"/>
-          <w:iCs w:val="0"/>
-        </w:rPr>
-        <w:t>T</w:t>
-      </w:r>
-      <w:r>
-        <w:rPr>
-          <w:i w:val="0"/>
-          <w:iCs w:val="0"/>
-        </w:rPr>
-        <w:t>árol egy referenciát a rákapcsolt Has</w:t>
-      </w:r>
-      <w:r>
-        <w:rPr>
-          <w:i w:val="0"/>
-          <w:iCs w:val="0"/>
-        </w:rPr>
-        <w:t>Input</w:t>
-      </w:r>
-      <w:r>
-        <w:rPr>
-          <w:i w:val="0"/>
-          <w:iCs w:val="0"/>
-        </w:rPr>
-        <w:t>-ról</w:t>
-      </w:r>
-      <w:r>
-        <w:rPr>
-          <w:i w:val="0"/>
-          <w:iCs w:val="0"/>
-        </w:rPr>
-        <w:t>, ennek az insert() függvényét hívja, amikor a kimenetén van egy csomag.</w:t>
-      </w:r>
-    </w:p>
-    <w:p>
-      <w:pPr>
-        <w:pStyle w:val="magyarazat"/>
-        <w:rPr>
-          <w:i w:val="0"/>
-          <w:iCs w:val="0"/>
-        </w:rPr>
-      </w:pPr>
-    </w:p>
-    <w:p>
-      <w:pPr>
-        <w:pStyle w:val="magyarazat"/>
-        <w:rPr>
-          <w:i w:val="0"/>
-          <w:iCs w:val="0"/>
-        </w:rPr>
-      </w:pPr>
-      <w:r>
-        <w:t>abstract</w:t>
-      </w:r>
-      <w:r>
-        <w:rPr>
-          <w:i w:val="0"/>
-          <w:iCs w:val="0"/>
-        </w:rPr>
-        <w:t xml:space="preserve"> </w:t>
-      </w:r>
-      <w:r>
-        <w:t>class</w:t>
+      <w:r>
+        <w:rPr>
+          <w:i w:val="0"/>
+          <w:iCs w:val="0"/>
+        </w:rPr>
+        <w:t>Fogadja a paraméterben kapott csomagot.</w:t>
+      </w:r>
+    </w:p>
+    <w:p>
+      <w:pPr>
+        <w:pStyle w:val="magyarazat"/>
+        <w:rPr>
+          <w:i w:val="0"/>
+          <w:iCs w:val="0"/>
+        </w:rPr>
+      </w:pPr>
+    </w:p>
+    <w:p>
+      <w:pPr>
+        <w:pStyle w:val="magyarazat"/>
+        <w:rPr>
+          <w:i w:val="0"/>
+          <w:iCs w:val="0"/>
+        </w:rPr>
+      </w:pPr>
+      <w:r>
+        <w:t>interface</w:t>
       </w:r>
       <w:r>
         <w:rPr>
@@ -1828,76 +1783,199 @@
         <w:rPr>
           <w:b/>
           <w:bCs/>
-          <w:i w:val="0"/>
-          <w:iCs w:val="0"/>
-        </w:rPr>
-        <w:t>TransportObject</w:t>
-      </w:r>
-      <w:r>
-        <w:rPr>
-          <w:i w:val="0"/>
-          <w:iCs w:val="0"/>
-        </w:rPr>
-        <w:t xml:space="preserve"> </w:t>
-      </w:r>
-      <w:r>
-        <w:t>implements</w:t>
-      </w:r>
-      <w:r>
-        <w:rPr>
-          <w:i w:val="0"/>
-          <w:iCs w:val="0"/>
-        </w:rPr>
-        <w:t xml:space="preserve"> </w:t>
-      </w:r>
+        </w:rPr>
+        <w:t>HasOutput</w:t>
+      </w:r>
+      <w:r>
+        <w:rPr>
+          <w:i w:val="0"/>
+          <w:iCs w:val="0"/>
+        </w:rPr>
+        <w:t xml:space="preserve">: </w:t>
+      </w:r>
+    </w:p>
+    <w:p>
+      <w:pPr>
+        <w:pStyle w:val="magyarazat"/>
+        <w:rPr>
+          <w:i w:val="0"/>
+          <w:iCs w:val="0"/>
+        </w:rPr>
+      </w:pPr>
+      <w:r>
+        <w:rPr>
+          <w:i w:val="0"/>
+          <w:iCs w:val="0"/>
+        </w:rPr>
+        <w:tab/>
+        <w:t>Box átadásához szükséges műveleteket definiálja.</w:t>
+      </w:r>
+    </w:p>
+    <w:p>
+      <w:pPr>
+        <w:pStyle w:val="magyarazat"/>
+        <w:rPr>
+          <w:i w:val="0"/>
+          <w:iCs w:val="0"/>
+        </w:rPr>
+      </w:pPr>
       <w:r>
         <w:rPr>
           <w:b/>
           <w:bCs/>
         </w:rPr>
-        <w:t>HasInput</w:t>
-      </w:r>
-      <w:r>
-        <w:rPr>
-          <w:i w:val="0"/>
-          <w:iCs w:val="0"/>
-        </w:rPr>
-        <w:t xml:space="preserve">, </w:t>
+        <w:t>pop(Box)</w:t>
+      </w:r>
+      <w:r>
+        <w:rPr>
+          <w:i w:val="0"/>
+          <w:iCs w:val="0"/>
+        </w:rPr>
+        <w:t xml:space="preserve">: </w:t>
       </w:r>
       <w:r>
         <w:rPr>
           <w:b/>
           <w:bCs/>
-        </w:rPr>
-        <w:t>HasOutput</w:t>
-      </w:r>
-      <w:r>
-        <w:rPr>
-          <w:i w:val="0"/>
-          <w:iCs w:val="0"/>
-        </w:rPr>
-        <w:t>:</w:t>
-      </w:r>
-    </w:p>
-    <w:p>
-      <w:pPr>
-        <w:pStyle w:val="magyarazat"/>
-        <w:rPr>
-          <w:i w:val="0"/>
-          <w:iCs w:val="0"/>
-        </w:rPr>
-      </w:pPr>
-      <w:r>
-        <w:rPr>
-          <w:i w:val="0"/>
-          <w:iCs w:val="0"/>
-        </w:rPr>
-        <w:t xml:space="preserve">Általános csomagátviteli feladatokat valósít meg, definiálja a csatlakoztatáshoz, a doboz továbbadásához szükséges függvényeket, alapértelmezetten a </w:t>
+          <w:i w:val="0"/>
+          <w:iCs w:val="0"/>
+        </w:rPr>
+        <w:t>Box</w:t>
+      </w:r>
+      <w:r>
+        <w:rPr>
+          <w:i w:val="0"/>
+          <w:iCs w:val="0"/>
+        </w:rPr>
+        <w:t xml:space="preserve">-ot továbbít a rácsatolt </w:t>
       </w:r>
       <w:r>
         <w:rPr>
           <w:b/>
           <w:bCs/>
+        </w:rPr>
+        <w:t>hasInput</w:t>
+      </w:r>
+      <w:r>
+        <w:rPr>
+          <w:i w:val="0"/>
+          <w:iCs w:val="0"/>
+        </w:rPr>
+        <w:t xml:space="preserve"> felé.</w:t>
+      </w:r>
+    </w:p>
+    <w:p>
+      <w:pPr>
+        <w:pStyle w:val="magyarazat"/>
+        <w:rPr>
+          <w:i w:val="0"/>
+          <w:iCs w:val="0"/>
+        </w:rPr>
+      </w:pPr>
+    </w:p>
+    <w:p>
+      <w:pPr>
+        <w:pStyle w:val="magyarazat"/>
+        <w:rPr>
+          <w:i w:val="0"/>
+          <w:iCs w:val="0"/>
+        </w:rPr>
+      </w:pPr>
+      <w:r>
+        <w:t>abstract</w:t>
+      </w:r>
+      <w:r>
+        <w:rPr>
+          <w:i w:val="0"/>
+          <w:iCs w:val="0"/>
+        </w:rPr>
+        <w:t xml:space="preserve"> </w:t>
+      </w:r>
+      <w:r>
+        <w:t>class</w:t>
+      </w:r>
+      <w:r>
+        <w:rPr>
+          <w:i w:val="0"/>
+          <w:iCs w:val="0"/>
+        </w:rPr>
+        <w:t xml:space="preserve"> </w:t>
+      </w:r>
+      <w:r>
+        <w:rPr>
+          <w:b/>
+          <w:bCs/>
+          <w:i w:val="0"/>
+          <w:iCs w:val="0"/>
+        </w:rPr>
+        <w:t>TransportObject</w:t>
+      </w:r>
+      <w:r>
+        <w:rPr>
+          <w:i w:val="0"/>
+          <w:iCs w:val="0"/>
+        </w:rPr>
+        <w:t xml:space="preserve"> </w:t>
+      </w:r>
+      <w:r>
+        <w:t>implements</w:t>
+      </w:r>
+      <w:r>
+        <w:rPr>
+          <w:i w:val="0"/>
+          <w:iCs w:val="0"/>
+        </w:rPr>
+        <w:t xml:space="preserve"> </w:t>
+      </w:r>
+      <w:r>
+        <w:rPr>
+          <w:b/>
+          <w:bCs/>
+        </w:rPr>
+        <w:t>HasInput</w:t>
+      </w:r>
+      <w:r>
+        <w:rPr>
+          <w:i w:val="0"/>
+          <w:iCs w:val="0"/>
+        </w:rPr>
+        <w:t xml:space="preserve">, </w:t>
+      </w:r>
+      <w:r>
+        <w:rPr>
+          <w:b/>
+          <w:bCs/>
+        </w:rPr>
+        <w:t>HasOutput</w:t>
+      </w:r>
+      <w:r>
+        <w:rPr>
+          <w:i w:val="0"/>
+          <w:iCs w:val="0"/>
+        </w:rPr>
+        <w:t>:</w:t>
+      </w:r>
+    </w:p>
+    <w:p>
+      <w:pPr>
+        <w:pStyle w:val="magyarazat"/>
+        <w:ind w:left="720"/>
+        <w:rPr>
+          <w:i w:val="0"/>
+          <w:iCs w:val="0"/>
+        </w:rPr>
+      </w:pPr>
+      <w:r>
+        <w:rPr>
+          <w:i w:val="0"/>
+          <w:iCs w:val="0"/>
+        </w:rPr>
+        <w:t xml:space="preserve">Általános csomagátviteli feladatokat implementál. Alapértelmezetten a </w:t>
+      </w:r>
+      <w:r>
+        <w:rPr>
+          <w:b/>
+          <w:bCs/>
           <w:i w:val="0"/>
           <w:iCs w:val="0"/>
         </w:rPr>
@@ -1908,50 +1986,51 @@
           <w:i w:val="0"/>
           <w:iCs w:val="0"/>
         </w:rPr>
-        <w:t>-ot használva. A legtöbb esetben ebből érdemes származtatni csomagátvitellel foglalkozó objektumokat..</w:t>
-      </w:r>
-    </w:p>
-    <w:p>
-      <w:pPr>
-        <w:pStyle w:val="magyarazat"/>
-        <w:rPr>
-          <w:i w:val="0"/>
-          <w:iCs w:val="0"/>
-        </w:rPr>
-      </w:pPr>
-    </w:p>
-    <w:p>
-      <w:pPr>
-        <w:pStyle w:val="magyarazat"/>
-        <w:ind w:left="708" w:hanging="708"/>
-        <w:rPr>
-          <w:i w:val="0"/>
-          <w:iCs w:val="0"/>
-        </w:rPr>
-      </w:pPr>
-      <w:r>
-        <w:rPr>
-          <w:i w:val="0"/>
-          <w:iCs w:val="0"/>
-        </w:rPr>
-        <w:t>class RGBColor:</w:t>
-      </w:r>
-    </w:p>
-    <w:p>
-      <w:pPr>
-        <w:pStyle w:val="magyarazat"/>
-        <w:ind w:left="708" w:hanging="708"/>
-        <w:rPr>
-          <w:i w:val="0"/>
-          <w:iCs w:val="0"/>
-        </w:rPr>
-      </w:pPr>
-      <w:r>
-        <w:rPr>
-          <w:i w:val="0"/>
-          <w:iCs w:val="0"/>
-        </w:rPr>
-        <w:t>meghatároz egy színt a 4 tárolt byte-ból RGBA szerint</w:t>
+        <w:t>-ra fog esni a csomag. A legtöbb esetben ebből érdemes származtatni csomagátvitellel foglalkozó objektumokat..</w:t>
+      </w:r>
+    </w:p>
+    <w:p>
+      <w:pPr>
+        <w:pStyle w:val="magyarazat"/>
+        <w:rPr>
+          <w:i w:val="0"/>
+          <w:iCs w:val="0"/>
+        </w:rPr>
+      </w:pPr>
+    </w:p>
+    <w:p>
+      <w:pPr>
+        <w:pStyle w:val="magyarazat"/>
+        <w:ind w:left="708" w:hanging="708"/>
+        <w:rPr>
+          <w:i w:val="0"/>
+          <w:iCs w:val="0"/>
+        </w:rPr>
+      </w:pPr>
+      <w:r>
+        <w:rPr>
+          <w:i w:val="0"/>
+          <w:iCs w:val="0"/>
+        </w:rPr>
+        <w:t>class Color:</w:t>
+      </w:r>
+    </w:p>
+    <w:p>
+      <w:pPr>
+        <w:pStyle w:val="magyarazat"/>
+        <w:ind w:left="708" w:hanging="708"/>
+        <w:rPr>
+          <w:i w:val="0"/>
+          <w:iCs w:val="0"/>
+        </w:rPr>
+      </w:pPr>
+      <w:r>
+        <w:rPr>
+          <w:i w:val="0"/>
+          <w:iCs w:val="0"/>
+        </w:rPr>
+        <w:tab/>
+        <w:t>meghatároz egy színt</w:t>
       </w:r>
     </w:p>
     <w:p>
@@ -1995,7 +2074,8 @@
           <w:i w:val="0"/>
           <w:iCs w:val="0"/>
         </w:rPr>
-        <w:t>egy eseményt határoz meg, tárol egy EvType és egy EvData mezőt</w:t>
+        <w:tab/>
+        <w:t>Egy eseményt határoz meg, tárol egy EvType és egy EvData mezőt</w:t>
       </w:r>
     </w:p>
     <w:p>
@@ -2039,6 +2119,7 @@
           <w:i w:val="0"/>
           <w:iCs w:val="0"/>
         </w:rPr>
+        <w:tab/>
         <w:t>meghatározza az Event típusát, azaz, hogy a data referenciáját milyen típussá kell castolni, hogy hozzáférjünk</w:t>
       </w:r>
     </w:p>
@@ -2083,6 +2164,7 @@
           <w:i w:val="0"/>
           <w:iCs w:val="0"/>
         </w:rPr>
+        <w:tab/>
         <w:t>egy esemény részletei, különböző események adatstruktúrái ebből származnak</w:t>
       </w:r>
     </w:p>
@@ -2110,51 +2192,104 @@
           <w:i w:val="0"/>
           <w:iCs w:val="0"/>
         </w:rPr>
-        <w:t>interface Observable: Event-eket képes dobni Observer pattern szerint a fireEvent(Event) függvénnyel</w:t>
-      </w:r>
-    </w:p>
-    <w:p>
-      <w:pPr>
-        <w:pStyle w:val="magyarazat"/>
-        <w:ind w:left="708" w:hanging="708"/>
-        <w:rPr>
-          <w:i w:val="0"/>
-          <w:iCs w:val="0"/>
-        </w:rPr>
-      </w:pPr>
-    </w:p>
-    <w:p>
-      <w:pPr>
-        <w:pStyle w:val="magyarazat"/>
-        <w:ind w:left="708" w:hanging="708"/>
-        <w:rPr>
-          <w:i w:val="0"/>
-          <w:iCs w:val="0"/>
-        </w:rPr>
-      </w:pPr>
-      <w:r>
-        <w:rPr>
-          <w:i w:val="0"/>
-          <w:iCs w:val="0"/>
-        </w:rPr>
-        <w:t>interface Observer: képes figyelni Observable osztályokat a listenTo(Observable) függvénnyel</w:t>
-      </w:r>
-    </w:p>
-    <w:p>
-      <w:pPr>
-        <w:pStyle w:val="magyarazat"/>
-        <w:ind w:left="708" w:hanging="708"/>
-        <w:rPr>
-          <w:i w:val="0"/>
-          <w:iCs w:val="0"/>
-        </w:rPr>
-      </w:pPr>
-      <w:r>
-        <w:rPr>
-          <w:i w:val="0"/>
-          <w:iCs w:val="0"/>
-        </w:rPr>
-        <w:t>ha számára érdekes Event keletkezik, akkor az onEvent(Event) függvényben lesz képes észlelni ezt</w:t>
+        <w:t xml:space="preserve">interface Observable: </w:t>
+      </w:r>
+    </w:p>
+    <w:p>
+      <w:pPr>
+        <w:pStyle w:val="magyarazat"/>
+        <w:ind w:left="708" w:hanging="708"/>
+        <w:rPr>
+          <w:i w:val="0"/>
+          <w:iCs w:val="0"/>
+        </w:rPr>
+      </w:pPr>
+      <w:r>
+        <w:rPr>
+          <w:i w:val="0"/>
+          <w:iCs w:val="0"/>
+        </w:rPr>
+        <w:tab/>
+        <w:t>Event-eket képes generálni Observer pattern szerint.</w:t>
+      </w:r>
+    </w:p>
+    <w:p>
+      <w:pPr>
+        <w:pStyle w:val="magyarazat"/>
+        <w:ind w:left="708" w:hanging="708"/>
+        <w:rPr>
+          <w:i w:val="0"/>
+          <w:iCs w:val="0"/>
+        </w:rPr>
+      </w:pPr>
+      <w:r>
+        <w:rPr>
+          <w:i w:val="0"/>
+          <w:iCs w:val="0"/>
+        </w:rPr>
+        <w:t>fireEvent(Event): meghívja a regisztrált Observerek onEvent(Event) függvényét</w:t>
+      </w:r>
+    </w:p>
+    <w:p>
+      <w:pPr>
+        <w:pStyle w:val="magyarazat"/>
+        <w:ind w:left="708" w:hanging="708"/>
+        <w:rPr>
+          <w:i w:val="0"/>
+          <w:iCs w:val="0"/>
+        </w:rPr>
+      </w:pPr>
+    </w:p>
+    <w:p>
+      <w:pPr>
+        <w:pStyle w:val="magyarazat"/>
+        <w:ind w:left="708" w:hanging="708"/>
+        <w:rPr>
+          <w:i w:val="0"/>
+          <w:iCs w:val="0"/>
+        </w:rPr>
+      </w:pPr>
+      <w:r>
+        <w:rPr>
+          <w:i w:val="0"/>
+          <w:iCs w:val="0"/>
+        </w:rPr>
+        <w:t xml:space="preserve">interface Observer: </w:t>
+      </w:r>
+    </w:p>
+    <w:p>
+      <w:pPr>
+        <w:pStyle w:val="magyarazat"/>
+        <w:ind w:left="708" w:hanging="708"/>
+        <w:rPr>
+          <w:i w:val="0"/>
+          <w:iCs w:val="0"/>
+        </w:rPr>
+      </w:pPr>
+      <w:r>
+        <w:rPr>
+          <w:i w:val="0"/>
+          <w:iCs w:val="0"/>
+        </w:rPr>
+        <w:tab/>
+        <w:t>képes az Observable által generált Event-ek elkapására és feldolgozására</w:t>
+      </w:r>
+    </w:p>
+    <w:p>
+      <w:pPr>
+        <w:pStyle w:val="magyarazat"/>
+        <w:ind w:left="708" w:hanging="708"/>
+        <w:rPr>
+          <w:i w:val="0"/>
+          <w:iCs w:val="0"/>
+        </w:rPr>
+      </w:pPr>
+      <w:r>
+        <w:rPr>
+          <w:i w:val="0"/>
+          <w:iCs w:val="0"/>
+        </w:rPr>
+        <w:t>onEvent(Event): akkor hívódik, amikor számára érdekes Event keletkezik. Ha több fajta Event-et figyel egyszerre, akkor itt érdemes megvizsgálni az EvType értéket, azonosítani az adattípust, amivé castolni kell a kapott adatmezőben szereplő EventData-t és aszerint meghívni az azt feldolgozó függvényt.</w:t>
       </w:r>
     </w:p>
     <w:p>
@@ -2183,22 +2318,804 @@
         </w:rPr>
         <w:t>class Timer implements Observable:</w:t>
       </w:r>
-    </w:p>
-    <w:p>
-      <w:pPr>
-        <w:pStyle w:val="magyarazat"/>
-        <w:ind w:left="708" w:hanging="708"/>
-        <w:rPr>
-          <w:i w:val="0"/>
-          <w:iCs w:val="0"/>
-        </w:rPr>
-      </w:pPr>
-      <w:r>
-        <w:rPr>
-          <w:i w:val="0"/>
-          <w:iCs w:val="0"/>
-        </w:rPr>
-        <w:t>időzítőt valósít meg, ha valami változtatja az állapotát az idő múlásával, akkor ennek az Event-jeire kell feliratkoznia, hogy megtehesse</w:t>
+      <w:r>
+        <w:rPr>
+          <w:i w:val="0"/>
+          <w:iCs w:val="0"/>
+        </w:rPr>
+        <w:tab/>
+      </w:r>
+    </w:p>
+    <w:p>
+      <w:pPr>
+        <w:pStyle w:val="magyarazat"/>
+        <w:ind w:left="708" w:hanging="708"/>
+        <w:rPr>
+          <w:i w:val="0"/>
+          <w:iCs w:val="0"/>
+        </w:rPr>
+      </w:pPr>
+      <w:r>
+        <w:rPr>
+          <w:i w:val="0"/>
+          <w:iCs w:val="0"/>
+        </w:rPr>
+        <w:tab/>
+        <w:t>időzítőt valósít meg, adott időközönként generál egy Tick event-et, ami az idő múlását reprezentálja. Bármi az az idő folytával változtatja az állapotát erre kell feliratkozzon.</w:t>
+      </w:r>
+    </w:p>
+    <w:p>
+      <w:pPr>
+        <w:pStyle w:val="magyarazat"/>
+        <w:ind w:left="708" w:hanging="708"/>
+        <w:rPr>
+          <w:i w:val="0"/>
+          <w:iCs w:val="0"/>
+        </w:rPr>
+      </w:pPr>
+    </w:p>
+    <w:p>
+      <w:pPr>
+        <w:pStyle w:val="magyarazat"/>
+        <w:ind w:left="708" w:hanging="708"/>
+        <w:rPr>
+          <w:i w:val="0"/>
+          <w:iCs w:val="0"/>
+        </w:rPr>
+      </w:pPr>
+      <w:r>
+        <w:rPr>
+          <w:i w:val="0"/>
+          <w:iCs w:val="0"/>
+        </w:rPr>
+        <w:t>class TimeData extends EventData:</w:t>
+      </w:r>
+    </w:p>
+    <w:p>
+      <w:pPr>
+        <w:pStyle w:val="magyarazat"/>
+        <w:ind w:left="708" w:hanging="708"/>
+        <w:rPr>
+          <w:i w:val="0"/>
+          <w:iCs w:val="0"/>
+        </w:rPr>
+      </w:pPr>
+      <w:r>
+        <w:rPr>
+          <w:i w:val="0"/>
+          <w:iCs w:val="0"/>
+        </w:rPr>
+        <w:tab/>
+        <w:t>A Tick event adatszerkezete, tárolja az event keletkezésekori időt és a legutóbbi Tick óta eltelt időt.</w:t>
+      </w:r>
+    </w:p>
+    <w:p>
+      <w:pPr>
+        <w:pStyle w:val="magyarazat"/>
+        <w:ind w:left="708" w:hanging="708"/>
+        <w:rPr>
+          <w:i w:val="0"/>
+          <w:iCs w:val="0"/>
+        </w:rPr>
+      </w:pPr>
+    </w:p>
+    <w:p>
+      <w:pPr>
+        <w:pStyle w:val="magyarazat"/>
+        <w:ind w:left="708" w:hanging="708"/>
+        <w:rPr>
+          <w:i w:val="0"/>
+          <w:iCs w:val="0"/>
+        </w:rPr>
+      </w:pPr>
+      <w:r>
+        <w:rPr>
+          <w:i w:val="0"/>
+          <w:iCs w:val="0"/>
+        </w:rPr>
+        <w:t>class Ground implements hasInput:</w:t>
+      </w:r>
+    </w:p>
+    <w:p>
+      <w:pPr>
+        <w:pStyle w:val="magyarazat"/>
+        <w:ind w:left="708" w:hanging="708"/>
+        <w:rPr>
+          <w:i w:val="0"/>
+          <w:iCs w:val="0"/>
+        </w:rPr>
+      </w:pPr>
+      <w:r>
+        <w:rPr>
+          <w:i w:val="0"/>
+          <w:iCs w:val="0"/>
+        </w:rPr>
+        <w:tab/>
+        <w:t>Alapértelmezetten ő fogad Box-okat a kimenetekről. Ha fogad egy Box-ot, megsemmisíti.</w:t>
+      </w:r>
+    </w:p>
+    <w:p>
+      <w:pPr>
+        <w:pStyle w:val="magyarazat"/>
+        <w:ind w:left="708" w:hanging="708"/>
+        <w:rPr>
+          <w:i w:val="0"/>
+          <w:iCs w:val="0"/>
+        </w:rPr>
+      </w:pPr>
+      <w:r>
+        <w:rPr>
+          <w:i w:val="0"/>
+          <w:iCs w:val="0"/>
+        </w:rPr>
+        <w:br w:type="page"/>
+      </w:r>
+    </w:p>
+    <w:p>
+      <w:pPr>
+        <w:pStyle w:val="magyarazat"/>
+        <w:ind w:left="708" w:hanging="708"/>
+        <w:rPr>
+          <w:i w:val="0"/>
+          <w:iCs w:val="0"/>
+        </w:rPr>
+      </w:pPr>
+      <w:r>
+        <w:rPr>
+          <w:i w:val="0"/>
+          <w:iCs w:val="0"/>
+        </w:rPr>
+        <w:t>class Box implements Observable:</w:t>
+      </w:r>
+    </w:p>
+    <w:p>
+      <w:pPr>
+        <w:pStyle w:val="magyarazat"/>
+        <w:ind w:left="708" w:hanging="708"/>
+        <w:rPr>
+          <w:i w:val="0"/>
+          <w:iCs w:val="0"/>
+        </w:rPr>
+      </w:pPr>
+      <w:r>
+        <w:rPr>
+          <w:i w:val="0"/>
+          <w:iCs w:val="0"/>
+        </w:rPr>
+        <w:tab/>
+        <w:t>A központban közlekedő csomag megvalósítása. Tárol egy Color és egy Time (expiry) mezőt.</w:t>
+      </w:r>
+    </w:p>
+    <w:p>
+      <w:pPr>
+        <w:pStyle w:val="magyarazat"/>
+        <w:ind w:left="708" w:hanging="708"/>
+        <w:rPr>
+          <w:i w:val="0"/>
+          <w:iCs w:val="0"/>
+        </w:rPr>
+      </w:pPr>
+      <w:r>
+        <w:rPr>
+          <w:i w:val="0"/>
+          <w:iCs w:val="0"/>
+        </w:rPr>
+        <w:tab/>
+        <w:t xml:space="preserve">A rendszer Timer objektumára feliratkozik keletkezéskor. </w:t>
+      </w:r>
+    </w:p>
+    <w:p>
+      <w:pPr>
+        <w:pStyle w:val="magyarazat"/>
+        <w:ind w:left="708" w:hanging="708"/>
+        <w:rPr>
+          <w:i w:val="0"/>
+          <w:iCs w:val="0"/>
+        </w:rPr>
+      </w:pPr>
+      <w:r>
+        <w:rPr>
+          <w:i w:val="0"/>
+          <w:iCs w:val="0"/>
+        </w:rPr>
+        <w:t>destroy(): generál egy BoxDestroyed event-et. Akkor hívódik, ha egy Tick event értéke meghaladja az expiry értékét.</w:t>
+      </w:r>
+    </w:p>
+    <w:p>
+      <w:pPr>
+        <w:pStyle w:val="magyarazat"/>
+        <w:ind w:left="708" w:hanging="708"/>
+        <w:rPr>
+          <w:i w:val="0"/>
+          <w:iCs w:val="0"/>
+        </w:rPr>
+      </w:pPr>
+      <w:r>
+        <w:rPr>
+          <w:i w:val="0"/>
+          <w:iCs w:val="0"/>
+        </w:rPr>
+        <w:t>getColor(): Lehetővé teszi a doboz színének vizsgálatát</w:t>
+      </w:r>
+    </w:p>
+    <w:p>
+      <w:pPr>
+        <w:pStyle w:val="magyarazat"/>
+        <w:ind w:left="708" w:hanging="708"/>
+        <w:rPr>
+          <w:i w:val="0"/>
+          <w:iCs w:val="0"/>
+        </w:rPr>
+      </w:pPr>
+      <w:r>
+        <w:rPr>
+          <w:i w:val="0"/>
+          <w:iCs w:val="0"/>
+        </w:rPr>
+        <w:t>onTick(): Tick event vételekor hívódik. Ez dolgozza fel.</w:t>
+      </w:r>
+    </w:p>
+    <w:p>
+      <w:pPr>
+        <w:pStyle w:val="magyarazat"/>
+        <w:ind w:left="708" w:hanging="708"/>
+        <w:rPr>
+          <w:i w:val="0"/>
+          <w:iCs w:val="0"/>
+        </w:rPr>
+      </w:pPr>
+    </w:p>
+    <w:p>
+      <w:pPr>
+        <w:pStyle w:val="magyarazat"/>
+        <w:ind w:left="708" w:hanging="708"/>
+        <w:rPr>
+          <w:i w:val="0"/>
+          <w:iCs w:val="0"/>
+        </w:rPr>
+      </w:pPr>
+      <w:r>
+        <w:rPr>
+          <w:i w:val="0"/>
+          <w:iCs w:val="0"/>
+        </w:rPr>
+        <w:t>class LogisticsIn extends TransportObject:</w:t>
+      </w:r>
+    </w:p>
+    <w:p>
+      <w:pPr>
+        <w:pStyle w:val="magyarazat"/>
+        <w:ind w:left="708" w:hanging="708"/>
+        <w:rPr>
+          <w:i w:val="0"/>
+          <w:iCs w:val="0"/>
+        </w:rPr>
+      </w:pPr>
+      <w:r>
+        <w:rPr>
+          <w:i w:val="0"/>
+          <w:iCs w:val="0"/>
+        </w:rPr>
+        <w:tab/>
+        <w:t>Beérkező Truck-ok képesek csatlakozni rá és csomagokat juttatni a rendszerbe.</w:t>
+      </w:r>
+    </w:p>
+    <w:p>
+      <w:pPr>
+        <w:pStyle w:val="magyarazat"/>
+        <w:ind w:left="708" w:hanging="708"/>
+        <w:rPr>
+          <w:i w:val="0"/>
+          <w:iCs w:val="0"/>
+        </w:rPr>
+      </w:pPr>
+    </w:p>
+    <w:p>
+      <w:pPr>
+        <w:pStyle w:val="magyarazat"/>
+        <w:ind w:left="708" w:hanging="708"/>
+        <w:rPr>
+          <w:i w:val="0"/>
+          <w:iCs w:val="0"/>
+        </w:rPr>
+      </w:pPr>
+      <w:r>
+        <w:rPr>
+          <w:i w:val="0"/>
+          <w:iCs w:val="0"/>
+        </w:rPr>
+        <w:t>class LogisticsOut extends TransportObject implements Observable:</w:t>
+      </w:r>
+    </w:p>
+    <w:p>
+      <w:pPr>
+        <w:pStyle w:val="magyarazat"/>
+        <w:ind w:left="708" w:hanging="708"/>
+        <w:rPr>
+          <w:i w:val="0"/>
+          <w:iCs w:val="0"/>
+        </w:rPr>
+      </w:pPr>
+      <w:r>
+        <w:rPr>
+          <w:i w:val="0"/>
+          <w:iCs w:val="0"/>
+        </w:rPr>
+        <w:tab/>
+        <w:t>Kimenő Truck-ok képesek csatlakozni rá és "felpakolni" róla. Tárol egy szín értéket, ami a helyes müködés esetében várt csomagszínt határozza meg. Ha a szűrőtől eltérő színű csomagot kap, generál egy BoxAtInvalidLocation eventet.</w:t>
+      </w:r>
+    </w:p>
+    <w:p>
+      <w:pPr>
+        <w:pStyle w:val="magyarazat"/>
+        <w:ind w:left="708" w:hanging="708"/>
+        <w:rPr>
+          <w:i w:val="0"/>
+          <w:iCs w:val="0"/>
+        </w:rPr>
+      </w:pPr>
+    </w:p>
+    <w:p>
+      <w:pPr>
+        <w:pStyle w:val="magyarazat"/>
+        <w:ind w:left="708" w:hanging="708"/>
+        <w:rPr>
+          <w:i w:val="0"/>
+          <w:iCs w:val="0"/>
+        </w:rPr>
+      </w:pPr>
+      <w:r>
+        <w:rPr>
+          <w:i w:val="0"/>
+          <w:iCs w:val="0"/>
+        </w:rPr>
+        <w:t>class BoxAtInvalidLocData implements EventData:</w:t>
+      </w:r>
+    </w:p>
+    <w:p>
+      <w:pPr>
+        <w:pStyle w:val="magyarazat"/>
+        <w:ind w:left="708" w:hanging="708"/>
+        <w:rPr>
+          <w:i w:val="0"/>
+          <w:iCs w:val="0"/>
+        </w:rPr>
+      </w:pPr>
+      <w:r>
+        <w:rPr>
+          <w:i w:val="0"/>
+          <w:iCs w:val="0"/>
+        </w:rPr>
+        <w:tab/>
+        <w:t>A BoxAtInvalidLocation event részletei. A kérdéses Box referenciáját tárolja.</w:t>
+      </w:r>
+    </w:p>
+    <w:p>
+      <w:pPr>
+        <w:pStyle w:val="magyarazat"/>
+        <w:ind w:left="708" w:hanging="708"/>
+        <w:rPr>
+          <w:i w:val="0"/>
+          <w:iCs w:val="0"/>
+        </w:rPr>
+      </w:pPr>
+    </w:p>
+    <w:p>
+      <w:pPr>
+        <w:pStyle w:val="magyarazat"/>
+        <w:ind w:left="708" w:hanging="708"/>
+        <w:rPr>
+          <w:i w:val="0"/>
+          <w:iCs w:val="0"/>
+        </w:rPr>
+      </w:pPr>
+      <w:r>
+        <w:rPr>
+          <w:i w:val="0"/>
+          <w:iCs w:val="0"/>
+        </w:rPr>
+        <w:t>class Truck extends TransportObject:</w:t>
+      </w:r>
+    </w:p>
+    <w:p>
+      <w:pPr>
+        <w:pStyle w:val="magyarazat"/>
+        <w:ind w:left="708" w:hanging="708"/>
+        <w:rPr>
+          <w:i w:val="0"/>
+          <w:iCs w:val="0"/>
+        </w:rPr>
+      </w:pPr>
+      <w:r>
+        <w:rPr>
+          <w:i w:val="0"/>
+          <w:iCs w:val="0"/>
+        </w:rPr>
+        <w:tab/>
+        <w:t xml:space="preserve">A kimenő és bejövő teherautókat valósítja meg. </w:t>
+      </w:r>
+    </w:p>
+    <w:p>
+      <w:pPr>
+        <w:pStyle w:val="magyarazat"/>
+        <w:ind w:left="708" w:hanging="708"/>
+        <w:rPr>
+          <w:i w:val="0"/>
+          <w:iCs w:val="0"/>
+        </w:rPr>
+      </w:pPr>
+      <w:r>
+        <w:rPr>
+          <w:i w:val="0"/>
+          <w:iCs w:val="0"/>
+        </w:rPr>
+        <w:tab/>
+        <w:t>Box fogadása esetén generál egy BoxLoaded event-et.</w:t>
+      </w:r>
+    </w:p>
+    <w:p>
+      <w:pPr>
+        <w:pStyle w:val="magyarazat"/>
+        <w:ind w:left="708" w:hanging="708"/>
+        <w:rPr>
+          <w:i w:val="0"/>
+          <w:iCs w:val="0"/>
+        </w:rPr>
+      </w:pPr>
+      <w:r>
+        <w:rPr>
+          <w:i w:val="0"/>
+          <w:iCs w:val="0"/>
+        </w:rPr>
+        <w:t>startUnpacking(): Megkezdi a csomagok bevitelét a csatlakoztatott LogisticsIn felé.</w:t>
+      </w:r>
+    </w:p>
+    <w:p>
+      <w:pPr>
+        <w:pStyle w:val="magyarazat"/>
+        <w:ind w:left="708" w:hanging="708"/>
+        <w:rPr>
+          <w:i w:val="0"/>
+          <w:iCs w:val="0"/>
+        </w:rPr>
+      </w:pPr>
+    </w:p>
+    <w:p>
+      <w:pPr>
+        <w:pStyle w:val="magyarazat"/>
+        <w:ind w:left="708" w:hanging="708"/>
+        <w:rPr>
+          <w:i w:val="0"/>
+          <w:iCs w:val="0"/>
+        </w:rPr>
+      </w:pPr>
+      <w:r>
+        <w:rPr>
+          <w:i w:val="0"/>
+          <w:iCs w:val="0"/>
+        </w:rPr>
+        <w:t>class BoxLoadedData implements EventData:</w:t>
+      </w:r>
+    </w:p>
+    <w:p>
+      <w:pPr>
+        <w:pStyle w:val="magyarazat"/>
+        <w:ind w:left="708" w:hanging="708"/>
+        <w:rPr>
+          <w:i w:val="0"/>
+          <w:iCs w:val="0"/>
+        </w:rPr>
+      </w:pPr>
+      <w:r>
+        <w:rPr>
+          <w:i w:val="0"/>
+          <w:iCs w:val="0"/>
+        </w:rPr>
+        <w:tab/>
+        <w:t>A BoxLoaded event részletei. A kérdéses Box referenciáját tárolja.</w:t>
+      </w:r>
+    </w:p>
+    <w:p>
+      <w:pPr>
+        <w:pStyle w:val="magyarazat"/>
+        <w:ind w:left="708" w:hanging="708"/>
+        <w:rPr>
+          <w:i w:val="0"/>
+          <w:iCs w:val="0"/>
+        </w:rPr>
+      </w:pPr>
+    </w:p>
+    <w:p>
+      <w:pPr>
+        <w:pStyle w:val="magyarazat"/>
+        <w:ind w:left="708" w:hanging="708"/>
+        <w:rPr>
+          <w:i w:val="0"/>
+          <w:iCs w:val="0"/>
+        </w:rPr>
+      </w:pPr>
+      <w:r>
+        <w:rPr>
+          <w:i w:val="0"/>
+          <w:iCs w:val="0"/>
+        </w:rPr>
+        <w:t>class ConveyorBelt extends TransportObject:</w:t>
+      </w:r>
+    </w:p>
+    <w:p>
+      <w:pPr>
+        <w:pStyle w:val="magyarazat"/>
+        <w:ind w:left="708" w:hanging="708"/>
+        <w:rPr>
+          <w:i w:val="0"/>
+          <w:iCs w:val="0"/>
+        </w:rPr>
+      </w:pPr>
+      <w:r>
+        <w:rPr>
+          <w:i w:val="0"/>
+          <w:iCs w:val="0"/>
+        </w:rPr>
+        <w:tab/>
+        <w:t>Futószalagot valósít meg. Létrehozáskor elkezdi figyelni a Timert. Időre lépteti a rajta lévő Box-okat. Amikor egy Box a futószalag végére ér, akkor továbbítja a kimenetén.</w:t>
+      </w:r>
+    </w:p>
+    <w:p>
+      <w:pPr>
+        <w:pStyle w:val="magyarazat"/>
+        <w:ind w:left="708" w:hanging="708"/>
+        <w:rPr>
+          <w:i w:val="0"/>
+          <w:iCs w:val="0"/>
+        </w:rPr>
+      </w:pPr>
+      <w:r>
+        <w:rPr>
+          <w:i w:val="0"/>
+          <w:iCs w:val="0"/>
+        </w:rPr>
+        <w:tab/>
+        <w:t>Megjegyzés: egy Box képes megsemmisülni, amíg a futószalagon tartózkodik, ha egy másik Box ráesik.</w:t>
+      </w:r>
+    </w:p>
+    <w:p>
+      <w:pPr>
+        <w:pStyle w:val="magyarazat"/>
+        <w:ind w:left="708" w:hanging="708"/>
+        <w:rPr>
+          <w:i w:val="0"/>
+          <w:iCs w:val="0"/>
+        </w:rPr>
+      </w:pPr>
+      <w:r>
+        <w:rPr>
+          <w:i w:val="0"/>
+          <w:iCs w:val="0"/>
+        </w:rPr>
+        <w:t>setSpeed(float): A futószalag sebességét lehet vele állítani, akár teljesen leállítható.</w:t>
+      </w:r>
+    </w:p>
+    <w:p>
+      <w:pPr>
+        <w:pStyle w:val="magyarazat"/>
+        <w:ind w:left="708" w:hanging="708"/>
+        <w:rPr>
+          <w:i w:val="0"/>
+          <w:iCs w:val="0"/>
+        </w:rPr>
+      </w:pPr>
+      <w:r>
+        <w:rPr>
+          <w:i w:val="0"/>
+          <w:iCs w:val="0"/>
+        </w:rPr>
+        <w:t>onTick(): Tick event vételekor hívódik. Ez dolgozza fel.</w:t>
+      </w:r>
+    </w:p>
+    <w:p>
+      <w:pPr>
+        <w:pStyle w:val="magyarazat"/>
+        <w:ind w:left="708" w:hanging="708"/>
+        <w:rPr>
+          <w:i w:val="0"/>
+          <w:iCs w:val="0"/>
+        </w:rPr>
+      </w:pPr>
+    </w:p>
+    <w:p>
+      <w:pPr>
+        <w:pStyle w:val="magyarazat"/>
+        <w:ind w:left="708" w:hanging="708"/>
+        <w:rPr>
+          <w:i w:val="0"/>
+          <w:iCs w:val="0"/>
+        </w:rPr>
+      </w:pPr>
+      <w:r>
+        <w:rPr>
+          <w:i w:val="0"/>
+          <w:iCs w:val="0"/>
+        </w:rPr>
+        <w:t>class ConveyorSlot extends TransportObject:</w:t>
+      </w:r>
+    </w:p>
+    <w:p>
+      <w:pPr>
+        <w:pStyle w:val="magyarazat"/>
+        <w:ind w:left="708" w:hanging="708"/>
+        <w:rPr>
+          <w:i w:val="0"/>
+          <w:iCs w:val="0"/>
+        </w:rPr>
+      </w:pPr>
+    </w:p>
+    <w:p>
+      <w:pPr>
+        <w:pStyle w:val="magyarazat"/>
+        <w:ind w:left="708" w:hanging="708"/>
+        <w:rPr>
+          <w:i w:val="0"/>
+          <w:iCs w:val="0"/>
+        </w:rPr>
+      </w:pPr>
+      <w:r>
+        <w:rPr>
+          <w:i w:val="0"/>
+          <w:iCs w:val="0"/>
+        </w:rPr>
+        <w:t>class Switch extends TransportObject:</w:t>
+      </w:r>
+    </w:p>
+    <w:p>
+      <w:pPr>
+        <w:pStyle w:val="magyarazat"/>
+        <w:ind w:left="708" w:hanging="708"/>
+        <w:rPr>
+          <w:i w:val="0"/>
+          <w:iCs w:val="0"/>
+        </w:rPr>
+      </w:pPr>
+    </w:p>
+    <w:p>
+      <w:pPr>
+        <w:pStyle w:val="magyarazat"/>
+        <w:ind w:left="708" w:hanging="708"/>
+        <w:rPr>
+          <w:i w:val="0"/>
+          <w:iCs w:val="0"/>
+        </w:rPr>
+      </w:pPr>
+      <w:r>
+        <w:rPr>
+          <w:i w:val="0"/>
+          <w:iCs w:val="0"/>
+        </w:rPr>
+        <w:t>class SwitchOutput extends TransportObject:</w:t>
+      </w:r>
+    </w:p>
+    <w:p>
+      <w:pPr>
+        <w:pStyle w:val="magyarazat"/>
+        <w:ind w:left="708" w:hanging="708"/>
+        <w:rPr>
+          <w:i w:val="0"/>
+          <w:iCs w:val="0"/>
+        </w:rPr>
+      </w:pPr>
+    </w:p>
+    <w:p>
+      <w:pPr>
+        <w:pStyle w:val="magyarazat"/>
+        <w:ind w:left="708" w:hanging="708"/>
+        <w:rPr>
+          <w:i w:val="0"/>
+          <w:iCs w:val="0"/>
+        </w:rPr>
+      </w:pPr>
+      <w:r>
+        <w:rPr>
+          <w:i w:val="0"/>
+          <w:iCs w:val="0"/>
+        </w:rPr>
+        <w:t>class EfficiencyEvaluator:</w:t>
+      </w:r>
+    </w:p>
+    <w:p>
+      <w:pPr>
+        <w:pStyle w:val="magyarazat"/>
+        <w:ind w:left="708" w:hanging="708"/>
+        <w:rPr>
+          <w:i w:val="0"/>
+          <w:iCs w:val="0"/>
+        </w:rPr>
+      </w:pPr>
+    </w:p>
+    <w:p>
+      <w:pPr>
+        <w:pStyle w:val="magyarazat"/>
+        <w:ind w:left="708" w:hanging="708"/>
+        <w:rPr>
+          <w:i w:val="0"/>
+          <w:iCs w:val="0"/>
+        </w:rPr>
+      </w:pPr>
+      <w:r>
+        <w:rPr>
+          <w:i w:val="0"/>
+          <w:iCs w:val="0"/>
+        </w:rPr>
+        <w:t>interface Modifier:</w:t>
+      </w:r>
+    </w:p>
+    <w:p>
+      <w:pPr>
+        <w:pStyle w:val="magyarazat"/>
+        <w:ind w:left="708" w:hanging="708"/>
+        <w:rPr>
+          <w:i w:val="0"/>
+          <w:iCs w:val="0"/>
+        </w:rPr>
+      </w:pPr>
+    </w:p>
+    <w:p>
+      <w:pPr>
+        <w:pStyle w:val="magyarazat"/>
+        <w:ind w:left="708" w:hanging="708"/>
+        <w:rPr>
+          <w:i w:val="0"/>
+          <w:iCs w:val="0"/>
+        </w:rPr>
+      </w:pPr>
+      <w:r>
+        <w:rPr>
+          <w:i w:val="0"/>
+          <w:iCs w:val="0"/>
+        </w:rPr>
+        <w:t>class Reward implements Modifier:</w:t>
+      </w:r>
+    </w:p>
+    <w:p>
+      <w:pPr>
+        <w:pStyle w:val="magyarazat"/>
+        <w:ind w:left="708" w:hanging="708"/>
+        <w:rPr>
+          <w:i w:val="0"/>
+          <w:iCs w:val="0"/>
+        </w:rPr>
+      </w:pPr>
+    </w:p>
+    <w:p>
+      <w:pPr>
+        <w:pStyle w:val="magyarazat"/>
+        <w:ind w:left="708" w:hanging="708"/>
+        <w:rPr>
+          <w:i w:val="0"/>
+          <w:iCs w:val="0"/>
+        </w:rPr>
+      </w:pPr>
+      <w:r>
+        <w:rPr>
+          <w:i w:val="0"/>
+          <w:iCs w:val="0"/>
+        </w:rPr>
+        <w:t>class Penalty implements Modifier:</w:t>
+      </w:r>
+    </w:p>
+    <w:p>
+      <w:pPr>
+        <w:pStyle w:val="magyarazat"/>
+        <w:ind w:left="708" w:hanging="708"/>
+        <w:rPr>
+          <w:i w:val="0"/>
+          <w:iCs w:val="0"/>
+        </w:rPr>
+      </w:pPr>
+      <w:r>
+        <w:rPr>
+          <w:i w:val="0"/>
+          <w:iCs w:val="0"/>
+        </w:rPr>
+        <w:br w:type="page"/>
       </w:r>
     </w:p>
     <w:p>
@@ -2797,7 +3714,11 @@
           <w:tcPr>
             <w:tcW w:w="1858" w:type="dxa"/>
           </w:tcPr>
-          <w:p/>
+          <w:p>
+            <w:r>
+              <w:t>szofttech_hf.uml</w:t>
+            </w:r>
+          </w:p>
         </w:tc>
       </w:tr>
       <w:tr>
@@ -2835,7 +3756,11 @@
           <w:tcPr>
             <w:tcW w:w="1858" w:type="dxa"/>
           </w:tcPr>
-          <w:p/>
+          <w:p>
+            <w:r>
+              <w:t>szofttech_hf.uml</w:t>
+            </w:r>
+          </w:p>
         </w:tc>
       </w:tr>
       <w:tr>
@@ -2878,7 +3803,11 @@
           <w:tcPr>
             <w:tcW w:w="1858" w:type="dxa"/>
           </w:tcPr>
-          <w:p/>
+          <w:p>
+            <w:r>
+              <w:t>szofttech_hf.uml</w:t>
+            </w:r>
+          </w:p>
         </w:tc>
       </w:tr>
       <w:tr>
@@ -2896,7 +3825,11 @@
           <w:tcPr>
             <w:tcW w:w="1767" w:type="dxa"/>
           </w:tcPr>
-          <w:p/>
+          <w:p>
+            <w:r>
+              <w:t>3</w:t>
+            </w:r>
+          </w:p>
         </w:tc>
         <w:tc>
           <w:tcPr>
@@ -2907,12 +3840,26 @@
               <w:t>Class leírások elkészítése</w:t>
             </w:r>
           </w:p>
+          <w:p>
+            <w:r>
+              <w:t>Feladat számára lényegtelen függvények kukázása</w:t>
+            </w:r>
+          </w:p>
         </w:tc>
         <w:tc>
           <w:tcPr>
             <w:tcW w:w="1858" w:type="dxa"/>
           </w:tcPr>
-          <w:p/>
+          <w:p>
+            <w:r>
+              <w:t>szofttech_hf.uml</w:t>
+            </w:r>
+          </w:p>
+          <w:p>
+            <w:r>
+              <w:t>2. feladat,</w:t>
+            </w:r>
+          </w:p>
         </w:tc>
       </w:tr>
       <w:tr>
@@ -2920,19 +3867,31 @@
           <w:tcPr>
             <w:tcW w:w="1808" w:type="dxa"/>
           </w:tcPr>
-          <w:p/>
+          <w:p>
+            <w:r>
+              <w:t>2015.11.22. 10:30</w:t>
+            </w:r>
+          </w:p>
         </w:tc>
         <w:tc>
           <w:tcPr>
             <w:tcW w:w="1767" w:type="dxa"/>
           </w:tcPr>
-          <w:p/>
+          <w:p>
+            <w:r>
+              <w:t>2</w:t>
+            </w:r>
+          </w:p>
         </w:tc>
         <w:tc>
           <w:tcPr>
             <w:tcW w:w="3180" w:type="dxa"/>
           </w:tcPr>
-          <w:p/>
+          <w:p>
+            <w:r>
+              <w:t>Class diagramból pár, a</w:t>
+            </w:r>
+          </w:p>
         </w:tc>
         <w:tc>
           <w:tcPr>
@@ -4336,272 +5295,144 @@
     </w:rPrDefault>
     <w:pPrDefault/>
   </w:docDefaults>
-  <w:latentStyles w:defLockedState="0" w:defUIPriority="99" w:defSemiHidden="1" w:defUnhideWhenUsed="0" w:defQFormat="0" w:count="267">
-    <w:lsdException w:name="Normal" w:semiHidden="0" w:uiPriority="0" w:qFormat="1"/>
-    <w:lsdException w:name="heading 1" w:semiHidden="0" w:uiPriority="0" w:qFormat="1"/>
-    <w:lsdException w:name="heading 2" w:semiHidden="0" w:uiPriority="0" w:qFormat="1"/>
-    <w:lsdException w:name="heading 3" w:semiHidden="0" w:uiPriority="0" w:qFormat="1"/>
-    <w:lsdException w:name="heading 4" w:semiHidden="0" w:uiPriority="0" w:qFormat="1"/>
-    <w:lsdException w:name="heading 5" w:semiHidden="0" w:uiPriority="0" w:qFormat="1"/>
-    <w:lsdException w:name="heading 6" w:semiHidden="0" w:uiPriority="0" w:qFormat="1"/>
-    <w:lsdException w:name="heading 7" w:semiHidden="0" w:uiPriority="0" w:qFormat="1"/>
-    <w:lsdException w:name="heading 8" w:semiHidden="0" w:uiPriority="0" w:qFormat="1"/>
-    <w:lsdException w:name="heading 9" w:semiHidden="0" w:uiPriority="0" w:qFormat="1"/>
-    <w:lsdException w:name="index 1" w:locked="1" w:unhideWhenUsed="1"/>
-    <w:lsdException w:name="index 2" w:locked="1" w:unhideWhenUsed="1"/>
-    <w:lsdException w:name="index 3" w:locked="1" w:unhideWhenUsed="1"/>
-    <w:lsdException w:name="index 4" w:locked="1" w:unhideWhenUsed="1"/>
-    <w:lsdException w:name="index 5" w:locked="1" w:unhideWhenUsed="1"/>
-    <w:lsdException w:name="index 6" w:locked="1" w:unhideWhenUsed="1"/>
-    <w:lsdException w:name="index 7" w:locked="1" w:unhideWhenUsed="1"/>
-    <w:lsdException w:name="index 8" w:locked="1" w:unhideWhenUsed="1"/>
-    <w:lsdException w:name="index 9" w:locked="1" w:unhideWhenUsed="1"/>
-    <w:lsdException w:name="toc 1" w:semiHidden="0" w:uiPriority="0"/>
-    <w:lsdException w:name="toc 2" w:semiHidden="0" w:uiPriority="0"/>
-    <w:lsdException w:name="toc 3" w:semiHidden="0" w:uiPriority="0"/>
-    <w:lsdException w:name="toc 4" w:semiHidden="0" w:uiPriority="0"/>
-    <w:lsdException w:name="toc 5" w:semiHidden="0" w:uiPriority="0"/>
-    <w:lsdException w:name="toc 6" w:semiHidden="0" w:uiPriority="0"/>
-    <w:lsdException w:name="toc 7" w:semiHidden="0" w:uiPriority="0"/>
-    <w:lsdException w:name="toc 8" w:semiHidden="0" w:uiPriority="0"/>
-    <w:lsdException w:name="toc 9" w:semiHidden="0" w:uiPriority="0"/>
-    <w:lsdException w:name="Normal Indent" w:locked="1" w:unhideWhenUsed="1"/>
-    <w:lsdException w:name="footnote text" w:locked="1" w:unhideWhenUsed="1"/>
-    <w:lsdException w:name="annotation text" w:locked="1" w:unhideWhenUsed="1"/>
-    <w:lsdException w:name="header" w:locked="1" w:unhideWhenUsed="1"/>
-    <w:lsdException w:name="footer" w:locked="1" w:unhideWhenUsed="1"/>
-    <w:lsdException w:name="index heading" w:locked="1" w:unhideWhenUsed="1"/>
-    <w:lsdException w:name="caption" w:uiPriority="0" w:unhideWhenUsed="1" w:qFormat="1"/>
-    <w:lsdException w:name="table of figures" w:locked="1" w:unhideWhenUsed="1"/>
-    <w:lsdException w:name="envelope address" w:locked="1" w:unhideWhenUsed="1"/>
-    <w:lsdException w:name="envelope return" w:locked="1" w:unhideWhenUsed="1"/>
-    <w:lsdException w:name="footnote reference" w:locked="1" w:unhideWhenUsed="1"/>
-    <w:lsdException w:name="annotation reference" w:locked="1" w:unhideWhenUsed="1"/>
-    <w:lsdException w:name="line number" w:locked="1" w:unhideWhenUsed="1"/>
-    <w:lsdException w:name="page number" w:locked="1" w:unhideWhenUsed="1"/>
-    <w:lsdException w:name="endnote reference" w:locked="1" w:unhideWhenUsed="1"/>
-    <w:lsdException w:name="endnote text" w:locked="1" w:unhideWhenUsed="1"/>
-    <w:lsdException w:name="table of authorities" w:locked="1" w:unhideWhenUsed="1"/>
-    <w:lsdException w:name="macro" w:locked="1" w:unhideWhenUsed="1"/>
-    <w:lsdException w:name="toa heading" w:locked="1" w:unhideWhenUsed="1"/>
-    <w:lsdException w:name="List" w:locked="1" w:unhideWhenUsed="1"/>
-    <w:lsdException w:name="List Bullet" w:locked="1" w:unhideWhenUsed="1"/>
-    <w:lsdException w:name="List Number" w:locked="1" w:unhideWhenUsed="1"/>
-    <w:lsdException w:name="List 2" w:locked="1" w:unhideWhenUsed="1"/>
-    <w:lsdException w:name="List 3" w:locked="1" w:unhideWhenUsed="1"/>
-    <w:lsdException w:name="List 4" w:locked="1" w:unhideWhenUsed="1"/>
-    <w:lsdException w:name="List 5" w:locked="1" w:unhideWhenUsed="1"/>
-    <w:lsdException w:name="List Bullet 2" w:locked="1" w:unhideWhenUsed="1"/>
-    <w:lsdException w:name="List Bullet 3" w:locked="1" w:unhideWhenUsed="1"/>
-    <w:lsdException w:name="List Bullet 4" w:locked="1" w:unhideWhenUsed="1"/>
-    <w:lsdException w:name="List Bullet 5" w:locked="1" w:unhideWhenUsed="1"/>
-    <w:lsdException w:name="List Number 2" w:locked="1" w:unhideWhenUsed="1"/>
-    <w:lsdException w:name="List Number 3" w:locked="1" w:unhideWhenUsed="1"/>
-    <w:lsdException w:name="List Number 4" w:locked="1" w:unhideWhenUsed="1"/>
-    <w:lsdException w:name="List Number 5" w:locked="1" w:unhideWhenUsed="1"/>
-    <w:lsdException w:name="Title" w:semiHidden="0" w:uiPriority="0" w:qFormat="1"/>
-    <w:lsdException w:name="Closing" w:locked="1" w:unhideWhenUsed="1"/>
-    <w:lsdException w:name="Signature" w:locked="1" w:unhideWhenUsed="1"/>
-    <w:lsdException w:name="Default Paragraph Font" w:semiHidden="0" w:uiPriority="0"/>
-    <w:lsdException w:name="Body Text" w:locked="1" w:unhideWhenUsed="1"/>
-    <w:lsdException w:name="Body Text Indent" w:locked="1" w:unhideWhenUsed="1"/>
-    <w:lsdException w:name="List Continue" w:locked="1" w:unhideWhenUsed="1"/>
-    <w:lsdException w:name="List Continue 2" w:locked="1" w:unhideWhenUsed="1"/>
-    <w:lsdException w:name="List Continue 3" w:locked="1" w:unhideWhenUsed="1"/>
-    <w:lsdException w:name="List Continue 4" w:locked="1" w:unhideWhenUsed="1"/>
-    <w:lsdException w:name="List Continue 5" w:locked="1" w:unhideWhenUsed="1"/>
-    <w:lsdException w:name="Message Header" w:locked="1" w:unhideWhenUsed="1"/>
-    <w:lsdException w:name="Subtitle" w:semiHidden="0" w:uiPriority="0" w:qFormat="1"/>
-    <w:lsdException w:name="Salutation" w:locked="1" w:unhideWhenUsed="1"/>
-    <w:lsdException w:name="Date" w:locked="1" w:unhideWhenUsed="1"/>
-    <w:lsdException w:name="Body Text First Indent" w:locked="1" w:unhideWhenUsed="1"/>
-    <w:lsdException w:name="Body Text First Indent 2" w:locked="1" w:unhideWhenUsed="1"/>
-    <w:lsdException w:name="Note Heading" w:locked="1" w:unhideWhenUsed="1"/>
-    <w:lsdException w:name="Body Text 2" w:locked="1" w:unhideWhenUsed="1"/>
-    <w:lsdException w:name="Body Text 3" w:locked="1" w:unhideWhenUsed="1"/>
-    <w:lsdException w:name="Body Text Indent 2" w:locked="1" w:unhideWhenUsed="1"/>
-    <w:lsdException w:name="Body Text Indent 3" w:locked="1" w:unhideWhenUsed="1"/>
-    <w:lsdException w:name="Block Text" w:locked="1" w:unhideWhenUsed="1"/>
-    <w:lsdException w:name="Hyperlink" w:locked="1" w:unhideWhenUsed="1"/>
-    <w:lsdException w:name="FollowedHyperlink" w:locked="1" w:unhideWhenUsed="1"/>
-    <w:lsdException w:name="Strong" w:semiHidden="0" w:uiPriority="0" w:qFormat="1"/>
-    <w:lsdException w:name="Emphasis" w:semiHidden="0" w:uiPriority="0" w:qFormat="1"/>
-    <w:lsdException w:name="Document Map" w:locked="1" w:unhideWhenUsed="1"/>
-    <w:lsdException w:name="Plain Text" w:locked="1" w:unhideWhenUsed="1"/>
-    <w:lsdException w:name="E-mail Signature" w:locked="1" w:unhideWhenUsed="1"/>
-    <w:lsdException w:name="HTML Top of Form" w:locked="1" w:unhideWhenUsed="1"/>
-    <w:lsdException w:name="HTML Bottom of Form" w:locked="1" w:unhideWhenUsed="1"/>
-    <w:lsdException w:name="Normal (Web)" w:locked="1" w:unhideWhenUsed="1"/>
-    <w:lsdException w:name="HTML Acronym" w:locked="1" w:unhideWhenUsed="1"/>
-    <w:lsdException w:name="HTML Address" w:locked="1" w:unhideWhenUsed="1"/>
-    <w:lsdException w:name="HTML Cite" w:locked="1" w:unhideWhenUsed="1"/>
-    <w:lsdException w:name="HTML Code" w:locked="1" w:unhideWhenUsed="1"/>
-    <w:lsdException w:name="HTML Definition" w:locked="1" w:unhideWhenUsed="1"/>
-    <w:lsdException w:name="HTML Keyboard" w:locked="1" w:unhideWhenUsed="1"/>
-    <w:lsdException w:name="HTML Preformatted" w:locked="1" w:unhideWhenUsed="1"/>
-    <w:lsdException w:name="HTML Sample" w:locked="1" w:unhideWhenUsed="1"/>
-    <w:lsdException w:name="HTML Typewriter" w:locked="1" w:unhideWhenUsed="1"/>
-    <w:lsdException w:name="HTML Variable" w:locked="1" w:unhideWhenUsed="1"/>
-    <w:lsdException w:name="Normal Table" w:locked="1" w:unhideWhenUsed="1"/>
-    <w:lsdException w:name="annotation subject" w:locked="1" w:unhideWhenUsed="1"/>
-    <w:lsdException w:name="No List" w:locked="1" w:unhideWhenUsed="1"/>
-    <w:lsdException w:name="Outline List 1" w:locked="1" w:unhideWhenUsed="1"/>
-    <w:lsdException w:name="Outline List 2" w:locked="1" w:unhideWhenUsed="1"/>
-    <w:lsdException w:name="Outline List 3" w:locked="1" w:unhideWhenUsed="1"/>
-    <w:lsdException w:name="Table Simple 1" w:locked="1" w:unhideWhenUsed="1"/>
-    <w:lsdException w:name="Table Simple 2" w:locked="1" w:unhideWhenUsed="1"/>
-    <w:lsdException w:name="Table Simple 3" w:locked="1" w:unhideWhenUsed="1"/>
-    <w:lsdException w:name="Table Classic 1" w:locked="1" w:unhideWhenUsed="1"/>
-    <w:lsdException w:name="Table Classic 2" w:locked="1" w:unhideWhenUsed="1"/>
-    <w:lsdException w:name="Table Classic 3" w:locked="1" w:unhideWhenUsed="1"/>
-    <w:lsdException w:name="Table Classic 4" w:locked="1" w:unhideWhenUsed="1"/>
-    <w:lsdException w:name="Table Colorful 1" w:locked="1" w:unhideWhenUsed="1"/>
-    <w:lsdException w:name="Table Colorful 2" w:locked="1" w:unhideWhenUsed="1"/>
-    <w:lsdException w:name="Table Colorful 3" w:locked="1" w:unhideWhenUsed="1"/>
-    <w:lsdException w:name="Table Columns 1" w:locked="1" w:unhideWhenUsed="1"/>
-    <w:lsdException w:name="Table Columns 2" w:locked="1" w:unhideWhenUsed="1"/>
-    <w:lsdException w:name="Table Columns 3" w:locked="1" w:unhideWhenUsed="1"/>
-    <w:lsdException w:name="Table Columns 4" w:locked="1" w:unhideWhenUsed="1"/>
-    <w:lsdException w:name="Table Columns 5" w:locked="1" w:unhideWhenUsed="1"/>
-    <w:lsdException w:name="Table Grid 1" w:locked="1" w:unhideWhenUsed="1"/>
-    <w:lsdException w:name="Table Grid 2" w:locked="1" w:unhideWhenUsed="1"/>
-    <w:lsdException w:name="Table Grid 3" w:locked="1" w:unhideWhenUsed="1"/>
-    <w:lsdException w:name="Table Grid 4" w:locked="1" w:unhideWhenUsed="1"/>
-    <w:lsdException w:name="Table Grid 5" w:locked="1" w:unhideWhenUsed="1"/>
-    <w:lsdException w:name="Table Grid 6" w:locked="1" w:unhideWhenUsed="1"/>
-    <w:lsdException w:name="Table Grid 7" w:locked="1" w:unhideWhenUsed="1"/>
-    <w:lsdException w:name="Table Grid 8" w:locked="1" w:unhideWhenUsed="1"/>
-    <w:lsdException w:name="Table List 1" w:locked="1" w:unhideWhenUsed="1"/>
-    <w:lsdException w:name="Table List 2" w:locked="1" w:unhideWhenUsed="1"/>
-    <w:lsdException w:name="Table List 3" w:locked="1" w:unhideWhenUsed="1"/>
-    <w:lsdException w:name="Table List 4" w:locked="1" w:unhideWhenUsed="1"/>
-    <w:lsdException w:name="Table List 5" w:locked="1" w:unhideWhenUsed="1"/>
-    <w:lsdException w:name="Table List 6" w:locked="1" w:unhideWhenUsed="1"/>
-    <w:lsdException w:name="Table List 7" w:locked="1" w:unhideWhenUsed="1"/>
-    <w:lsdException w:name="Table List 8" w:locked="1" w:unhideWhenUsed="1"/>
-    <w:lsdException w:name="Table 3D effects 1" w:locked="1" w:unhideWhenUsed="1"/>
-    <w:lsdException w:name="Table 3D effects 2" w:locked="1" w:unhideWhenUsed="1"/>
-    <w:lsdException w:name="Table 3D effects 3" w:locked="1" w:unhideWhenUsed="1"/>
-    <w:lsdException w:name="Table Contemporary" w:locked="1" w:unhideWhenUsed="1"/>
-    <w:lsdException w:name="Table Elegant" w:locked="1" w:unhideWhenUsed="1"/>
-    <w:lsdException w:name="Table Professional" w:locked="1" w:unhideWhenUsed="1"/>
-    <w:lsdException w:name="Table Subtle 1" w:locked="1" w:unhideWhenUsed="1"/>
-    <w:lsdException w:name="Table Subtle 2" w:locked="1" w:unhideWhenUsed="1"/>
-    <w:lsdException w:name="Table Web 1" w:locked="1" w:unhideWhenUsed="1"/>
-    <w:lsdException w:name="Table Web 2" w:locked="1" w:unhideWhenUsed="1"/>
-    <w:lsdException w:name="Table Web 3" w:locked="1" w:unhideWhenUsed="1"/>
-    <w:lsdException w:name="Balloon Text" w:locked="1" w:unhideWhenUsed="1"/>
-    <w:lsdException w:name="Table Grid" w:semiHidden="0" w:uiPriority="0"/>
-    <w:lsdException w:name="Table Theme" w:locked="1" w:unhideWhenUsed="1"/>
-    <w:lsdException w:name="No Spacing" w:semiHidden="0" w:uiPriority="1" w:qFormat="1"/>
-    <w:lsdException w:name="Light Shading" w:semiHidden="0" w:uiPriority="60"/>
-    <w:lsdException w:name="Light List" w:semiHidden="0" w:uiPriority="61"/>
-    <w:lsdException w:name="Light Grid" w:semiHidden="0" w:uiPriority="62"/>
-    <w:lsdException w:name="Medium Shading 1" w:semiHidden="0" w:uiPriority="63"/>
-    <w:lsdException w:name="Medium Shading 2" w:semiHidden="0" w:uiPriority="64"/>
-    <w:lsdException w:name="Medium List 1" w:semiHidden="0" w:uiPriority="65"/>
-    <w:lsdException w:name="Medium List 2" w:semiHidden="0" w:uiPriority="66"/>
-    <w:lsdException w:name="Medium Grid 1" w:semiHidden="0" w:uiPriority="67"/>
-    <w:lsdException w:name="Medium Grid 2" w:semiHidden="0" w:uiPriority="68"/>
-    <w:lsdException w:name="Medium Grid 3" w:semiHidden="0" w:uiPriority="69"/>
-    <w:lsdException w:name="Dark List" w:semiHidden="0" w:uiPriority="70"/>
-    <w:lsdException w:name="Colorful Shading" w:semiHidden="0" w:uiPriority="71"/>
-    <w:lsdException w:name="Colorful List" w:semiHidden="0" w:uiPriority="72"/>
-    <w:lsdException w:name="Colorful Grid" w:semiHidden="0" w:uiPriority="73"/>
-    <w:lsdException w:name="Light Shading Accent 1" w:semiHidden="0" w:uiPriority="60"/>
-    <w:lsdException w:name="Light List Accent 1" w:semiHidden="0" w:uiPriority="61"/>
-    <w:lsdException w:name="Light Grid Accent 1" w:semiHidden="0" w:uiPriority="62"/>
-    <w:lsdException w:name="Medium Shading 1 Accent 1" w:semiHidden="0" w:uiPriority="63"/>
-    <w:lsdException w:name="Medium Shading 2 Accent 1" w:semiHidden="0" w:uiPriority="64"/>
-    <w:lsdException w:name="Medium List 1 Accent 1" w:semiHidden="0" w:uiPriority="65"/>
-    <w:lsdException w:name="List Paragraph" w:semiHidden="0" w:uiPriority="34" w:qFormat="1"/>
-    <w:lsdException w:name="Quote" w:semiHidden="0" w:uiPriority="29" w:qFormat="1"/>
-    <w:lsdException w:name="Intense Quote" w:semiHidden="0" w:uiPriority="30" w:qFormat="1"/>
-    <w:lsdException w:name="Medium List 2 Accent 1" w:semiHidden="0" w:uiPriority="66"/>
-    <w:lsdException w:name="Medium Grid 1 Accent 1" w:semiHidden="0" w:uiPriority="67"/>
-    <w:lsdException w:name="Medium Grid 2 Accent 1" w:semiHidden="0" w:uiPriority="68"/>
-    <w:lsdException w:name="Medium Grid 3 Accent 1" w:semiHidden="0" w:uiPriority="69"/>
-    <w:lsdException w:name="Dark List Accent 1" w:semiHidden="0" w:uiPriority="70"/>
-    <w:lsdException w:name="Colorful Shading Accent 1" w:semiHidden="0" w:uiPriority="71"/>
-    <w:lsdException w:name="Colorful List Accent 1" w:semiHidden="0" w:uiPriority="72"/>
-    <w:lsdException w:name="Colorful Grid Accent 1" w:semiHidden="0" w:uiPriority="73"/>
-    <w:lsdException w:name="Light Shading Accent 2" w:semiHidden="0" w:uiPriority="60"/>
-    <w:lsdException w:name="Light List Accent 2" w:semiHidden="0" w:uiPriority="61"/>
-    <w:lsdException w:name="Light Grid Accent 2" w:semiHidden="0" w:uiPriority="62"/>
-    <w:lsdException w:name="Medium Shading 1 Accent 2" w:semiHidden="0" w:uiPriority="63"/>
-    <w:lsdException w:name="Medium Shading 2 Accent 2" w:semiHidden="0" w:uiPriority="64"/>
-    <w:lsdException w:name="Medium List 1 Accent 2" w:semiHidden="0" w:uiPriority="65"/>
-    <w:lsdException w:name="Medium List 2 Accent 2" w:semiHidden="0" w:uiPriority="66"/>
-    <w:lsdException w:name="Medium Grid 1 Accent 2" w:semiHidden="0" w:uiPriority="67"/>
-    <w:lsdException w:name="Medium Grid 2 Accent 2" w:semiHidden="0" w:uiPriority="68"/>
-    <w:lsdException w:name="Medium Grid 3 Accent 2" w:semiHidden="0" w:uiPriority="69"/>
-    <w:lsdException w:name="Dark List Accent 2" w:semiHidden="0" w:uiPriority="70"/>
-    <w:lsdException w:name="Colorful Shading Accent 2" w:semiHidden="0" w:uiPriority="71"/>
-    <w:lsdException w:name="Colorful List Accent 2" w:semiHidden="0" w:uiPriority="72"/>
-    <w:lsdException w:name="Colorful Grid Accent 2" w:semiHidden="0" w:uiPriority="73"/>
-    <w:lsdException w:name="Light Shading Accent 3" w:semiHidden="0" w:uiPriority="60"/>
-    <w:lsdException w:name="Light List Accent 3" w:semiHidden="0" w:uiPriority="61"/>
-    <w:lsdException w:name="Light Grid Accent 3" w:semiHidden="0" w:uiPriority="62"/>
-    <w:lsdException w:name="Medium Shading 1 Accent 3" w:semiHidden="0" w:uiPriority="63"/>
-    <w:lsdException w:name="Medium Shading 2 Accent 3" w:semiHidden="0" w:uiPriority="64"/>
-    <w:lsdException w:name="Medium List 1 Accent 3" w:semiHidden="0" w:uiPriority="65"/>
-    <w:lsdException w:name="Medium List 2 Accent 3" w:semiHidden="0" w:uiPriority="66"/>
-    <w:lsdException w:name="Medium Grid 1 Accent 3" w:semiHidden="0" w:uiPriority="67"/>
-    <w:lsdException w:name="Medium Grid 2 Accent 3" w:semiHidden="0" w:uiPriority="68"/>
-    <w:lsdException w:name="Medium Grid 3 Accent 3" w:semiHidden="0" w:uiPriority="69"/>
-    <w:lsdException w:name="Dark List Accent 3" w:semiHidden="0" w:uiPriority="70"/>
-    <w:lsdException w:name="Colorful Shading Accent 3" w:semiHidden="0" w:uiPriority="71"/>
-    <w:lsdException w:name="Colorful List Accent 3" w:semiHidden="0" w:uiPriority="72"/>
-    <w:lsdException w:name="Colorful Grid Accent 3" w:semiHidden="0" w:uiPriority="73"/>
-    <w:lsdException w:name="Light Shading Accent 4" w:semiHidden="0" w:uiPriority="60"/>
-    <w:lsdException w:name="Light List Accent 4" w:semiHidden="0" w:uiPriority="61"/>
-    <w:lsdException w:name="Light Grid Accent 4" w:semiHidden="0" w:uiPriority="62"/>
-    <w:lsdException w:name="Medium Shading 1 Accent 4" w:semiHidden="0" w:uiPriority="63"/>
-    <w:lsdException w:name="Medium Shading 2 Accent 4" w:semiHidden="0" w:uiPriority="64"/>
-    <w:lsdException w:name="Medium List 1 Accent 4" w:semiHidden="0" w:uiPriority="65"/>
-    <w:lsdException w:name="Medium List 2 Accent 4" w:semiHidden="0" w:uiPriority="66"/>
-    <w:lsdException w:name="Medium Grid 1 Accent 4" w:semiHidden="0" w:uiPriority="67"/>
-    <w:lsdException w:name="Medium Grid 2 Accent 4" w:semiHidden="0" w:uiPriority="68"/>
-    <w:lsdException w:name="Medium Grid 3 Accent 4" w:semiHidden="0" w:uiPriority="69"/>
-    <w:lsdException w:name="Dark List Accent 4" w:semiHidden="0" w:uiPriority="70"/>
-    <w:lsdException w:name="Colorful Shading Accent 4" w:semiHidden="0" w:uiPriority="71"/>
-    <w:lsdException w:name="Colorful List Accent 4" w:semiHidden="0" w:uiPriority="72"/>
-    <w:lsdException w:name="Colorful Grid Accent 4" w:semiHidden="0" w:uiPriority="73"/>
-    <w:lsdException w:name="Light Shading Accent 5" w:semiHidden="0" w:uiPriority="60"/>
-    <w:lsdException w:name="Light List Accent 5" w:semiHidden="0" w:uiPriority="61"/>
-    <w:lsdException w:name="Light Grid Accent 5" w:semiHidden="0" w:uiPriority="62"/>
-    <w:lsdException w:name="Medium Shading 1 Accent 5" w:semiHidden="0" w:uiPriority="63"/>
-    <w:lsdException w:name="Medium Shading 2 Accent 5" w:semiHidden="0" w:uiPriority="64"/>
-    <w:lsdException w:name="Medium List 1 Accent 5" w:semiHidden="0" w:uiPriority="65"/>
-    <w:lsdException w:name="Medium List 2 Accent 5" w:semiHidden="0" w:uiPriority="66"/>
-    <w:lsdException w:name="Medium Grid 1 Accent 5" w:semiHidden="0" w:uiPriority="67"/>
-    <w:lsdException w:name="Medium Grid 2 Accent 5" w:semiHidden="0" w:uiPriority="68"/>
-    <w:lsdException w:name="Medium Grid 3 Accent 5" w:semiHidden="0" w:uiPriority="69"/>
-    <w:lsdException w:name="Dark List Accent 5" w:semiHidden="0" w:uiPriority="70"/>
-    <w:lsdException w:name="Colorful Shading Accent 5" w:semiHidden="0" w:uiPriority="71"/>
-    <w:lsdException w:name="Colorful List Accent 5" w:semiHidden="0" w:uiPriority="72"/>
-    <w:lsdException w:name="Colorful Grid Accent 5" w:semiHidden="0" w:uiPriority="73"/>
-    <w:lsdException w:name="Light Shading Accent 6" w:semiHidden="0" w:uiPriority="60"/>
-    <w:lsdException w:name="Light List Accent 6" w:semiHidden="0" w:uiPriority="61"/>
-    <w:lsdException w:name="Light Grid Accent 6" w:semiHidden="0" w:uiPriority="62"/>
-    <w:lsdException w:name="Medium Shading 1 Accent 6" w:semiHidden="0" w:uiPriority="63"/>
-    <w:lsdException w:name="Medium Shading 2 Accent 6" w:semiHidden="0" w:uiPriority="64"/>
-    <w:lsdException w:name="Medium List 1 Accent 6" w:semiHidden="0" w:uiPriority="65"/>
-    <w:lsdException w:name="Medium List 2 Accent 6" w:semiHidden="0" w:uiPriority="66"/>
-    <w:lsdException w:name="Medium Grid 1 Accent 6" w:semiHidden="0" w:uiPriority="67"/>
-    <w:lsdException w:name="Medium Grid 2 Accent 6" w:semiHidden="0" w:uiPriority="68"/>
-    <w:lsdException w:name="Medium Grid 3 Accent 6" w:semiHidden="0" w:uiPriority="69"/>
-    <w:lsdException w:name="Dark List Accent 6" w:semiHidden="0" w:uiPriority="70"/>
-    <w:lsdException w:name="Colorful Shading Accent 6" w:semiHidden="0" w:uiPriority="71"/>
-    <w:lsdException w:name="Colorful List Accent 6" w:semiHidden="0" w:uiPriority="72"/>
-    <w:lsdException w:name="Colorful Grid Accent 6" w:semiHidden="0" w:uiPriority="73"/>
-    <w:lsdException w:name="Subtle Emphasis" w:semiHidden="0" w:uiPriority="19" w:qFormat="1"/>
-    <w:lsdException w:name="Intense Emphasis" w:semiHidden="0" w:uiPriority="21" w:qFormat="1"/>
-    <w:lsdException w:name="Subtle Reference" w:semiHidden="0" w:uiPriority="31" w:qFormat="1"/>
-    <w:lsdException w:name="Intense Reference" w:semiHidden="0" w:uiPriority="32" w:qFormat="1"/>
-    <w:lsdException w:name="Book Title" w:semiHidden="0" w:uiPriority="33" w:qFormat="1"/>
-    <w:lsdException w:name="Bibliography" w:uiPriority="37" w:unhideWhenUsed="1"/>
-    <w:lsdException w:name="TOC Heading" w:uiPriority="39" w:unhideWhenUsed="1" w:qFormat="1"/>
+  <w:latentStyles w:defLockedState="1" w:defUIPriority="99" w:defSemiHidden="1" w:defUnhideWhenUsed="1" w:defQFormat="0" w:count="267">
+    <w:lsdException w:name="Normal" w:semiHidden="0" w:uiPriority="0" w:unhideWhenUsed="0" w:qFormat="1"/>
+    <w:lsdException w:name="heading 1" w:semiHidden="0" w:uiPriority="9" w:unhideWhenUsed="0" w:qFormat="1"/>
+    <w:lsdException w:name="heading 2" w:semiHidden="0" w:uiPriority="9" w:unhideWhenUsed="0" w:qFormat="1"/>
+    <w:lsdException w:name="heading 3" w:semiHidden="0" w:uiPriority="9" w:unhideWhenUsed="0" w:qFormat="1"/>
+    <w:lsdException w:name="heading 4" w:semiHidden="0" w:uiPriority="9" w:unhideWhenUsed="0" w:qFormat="1"/>
+    <w:lsdException w:name="heading 5" w:semiHidden="0" w:uiPriority="9" w:unhideWhenUsed="0" w:qFormat="1"/>
+    <w:lsdException w:name="heading 6" w:semiHidden="0" w:uiPriority="9" w:unhideWhenUsed="0" w:qFormat="1"/>
+    <w:lsdException w:name="heading 7" w:semiHidden="0" w:uiPriority="9" w:unhideWhenUsed="0" w:qFormat="1"/>
+    <w:lsdException w:name="heading 8" w:semiHidden="0" w:uiPriority="9" w:unhideWhenUsed="0" w:qFormat="1"/>
+    <w:lsdException w:name="heading 9" w:semiHidden="0" w:uiPriority="9" w:unhideWhenUsed="0" w:qFormat="1"/>
+    <w:lsdException w:name="toc 1" w:uiPriority="39"/>
+    <w:lsdException w:name="toc 2" w:uiPriority="39"/>
+    <w:lsdException w:name="toc 3" w:uiPriority="39"/>
+    <w:lsdException w:name="toc 4" w:uiPriority="39"/>
+    <w:lsdException w:name="toc 5" w:uiPriority="39"/>
+    <w:lsdException w:name="toc 6" w:uiPriority="39"/>
+    <w:lsdException w:name="toc 7" w:uiPriority="39"/>
+    <w:lsdException w:name="toc 8" w:uiPriority="39"/>
+    <w:lsdException w:name="toc 9" w:uiPriority="39"/>
+    <w:lsdException w:name="caption" w:uiPriority="35" w:qFormat="1"/>
+    <w:lsdException w:name="Title" w:semiHidden="0" w:uiPriority="10" w:unhideWhenUsed="0" w:qFormat="1"/>
+    <w:lsdException w:name="Default Paragraph Font" w:uiPriority="1"/>
+    <w:lsdException w:name="Subtitle" w:semiHidden="0" w:uiPriority="11" w:unhideWhenUsed="0" w:qFormat="1"/>
+    <w:lsdException w:name="Strong" w:semiHidden="0" w:uiPriority="22" w:unhideWhenUsed="0" w:qFormat="1"/>
+    <w:lsdException w:name="Emphasis" w:semiHidden="0" w:uiPriority="20" w:unhideWhenUsed="0" w:qFormat="1"/>
+    <w:lsdException w:name="Table Grid" w:semiHidden="0" w:uiPriority="59" w:unhideWhenUsed="0"/>
+    <w:lsdException w:name="Placeholder Text" w:locked="0" w:unhideWhenUsed="0"/>
+    <w:lsdException w:name="No Spacing" w:locked="0" w:semiHidden="0" w:uiPriority="1" w:unhideWhenUsed="0" w:qFormat="1"/>
+    <w:lsdException w:name="Light Shading" w:locked="0" w:semiHidden="0" w:uiPriority="60" w:unhideWhenUsed="0"/>
+    <w:lsdException w:name="Light List" w:locked="0" w:semiHidden="0" w:uiPriority="61" w:unhideWhenUsed="0"/>
+    <w:lsdException w:name="Light Grid" w:locked="0" w:semiHidden="0" w:uiPriority="62" w:unhideWhenUsed="0"/>
+    <w:lsdException w:name="Medium Shading 1" w:locked="0" w:semiHidden="0" w:uiPriority="63" w:unhideWhenUsed="0"/>
+    <w:lsdException w:name="Medium Shading 2" w:locked="0" w:semiHidden="0" w:uiPriority="64" w:unhideWhenUsed="0"/>
+    <w:lsdException w:name="Medium List 1" w:locked="0" w:semiHidden="0" w:uiPriority="65" w:unhideWhenUsed="0"/>
+    <w:lsdException w:name="Medium List 2" w:locked="0" w:semiHidden="0" w:uiPriority="66" w:unhideWhenUsed="0"/>
+    <w:lsdException w:name="Medium Grid 1" w:locked="0" w:semiHidden="0" w:uiPriority="67" w:unhideWhenUsed="0"/>
+    <w:lsdException w:name="Medium Grid 2" w:locked="0" w:semiHidden="0" w:uiPriority="68" w:unhideWhenUsed="0"/>
+    <w:lsdException w:name="Medium Grid 3" w:locked="0" w:semiHidden="0" w:uiPriority="69" w:unhideWhenUsed="0"/>
+    <w:lsdException w:name="Dark List" w:locked="0" w:semiHidden="0" w:uiPriority="70" w:unhideWhenUsed="0"/>
+    <w:lsdException w:name="Colorful Shading" w:locked="0" w:semiHidden="0" w:uiPriority="71" w:unhideWhenUsed="0"/>
+    <w:lsdException w:name="Colorful List" w:locked="0" w:semiHidden="0" w:uiPriority="72" w:unhideWhenUsed="0"/>
+    <w:lsdException w:name="Colorful Grid" w:locked="0" w:semiHidden="0" w:uiPriority="73" w:unhideWhenUsed="0"/>
+    <w:lsdException w:name="Light Shading Accent 1" w:locked="0" w:semiHidden="0" w:uiPriority="60" w:unhideWhenUsed="0"/>
+    <w:lsdException w:name="Light List Accent 1" w:locked="0" w:semiHidden="0" w:uiPriority="61" w:unhideWhenUsed="0"/>
+    <w:lsdException w:name="Light Grid Accent 1" w:locked="0" w:semiHidden="0" w:uiPriority="62" w:unhideWhenUsed="0"/>
+    <w:lsdException w:name="Medium Shading 1 Accent 1" w:locked="0" w:semiHidden="0" w:uiPriority="63" w:unhideWhenUsed="0"/>
+    <w:lsdException w:name="Medium Shading 2 Accent 1" w:locked="0" w:semiHidden="0" w:uiPriority="64" w:unhideWhenUsed="0"/>
+    <w:lsdException w:name="Medium List 1 Accent 1" w:locked="0" w:semiHidden="0" w:uiPriority="65" w:unhideWhenUsed="0"/>
+    <w:lsdException w:name="Revision" w:locked="0" w:unhideWhenUsed="0"/>
+    <w:lsdException w:name="List Paragraph" w:locked="0" w:semiHidden="0" w:uiPriority="34" w:unhideWhenUsed="0" w:qFormat="1"/>
+    <w:lsdException w:name="Quote" w:locked="0" w:semiHidden="0" w:uiPriority="29" w:unhideWhenUsed="0" w:qFormat="1"/>
+    <w:lsdException w:name="Intense Quote" w:locked="0" w:semiHidden="0" w:uiPriority="30" w:unhideWhenUsed="0" w:qFormat="1"/>
+    <w:lsdException w:name="Medium List 2 Accent 1" w:locked="0" w:semiHidden="0" w:uiPriority="66" w:unhideWhenUsed="0"/>
+    <w:lsdException w:name="Medium Grid 1 Accent 1" w:locked="0" w:semiHidden="0" w:uiPriority="67" w:unhideWhenUsed="0"/>
+    <w:lsdException w:name="Medium Grid 2 Accent 1" w:locked="0" w:semiHidden="0" w:uiPriority="68" w:unhideWhenUsed="0"/>
+    <w:lsdException w:name="Medium Grid 3 Accent 1" w:locked="0" w:semiHidden="0" w:uiPriority="69" w:unhideWhenUsed="0"/>
+    <w:lsdException w:name="Dark List Accent 1" w:locked="0" w:semiHidden="0" w:uiPriority="70" w:unhideWhenUsed="0"/>
+    <w:lsdException w:name="Colorful Shading Accent 1" w:locked="0" w:semiHidden="0" w:uiPriority="71" w:unhideWhenUsed="0"/>
+    <w:lsdException w:name="Colorful List Accent 1" w:locked="0" w:semiHidden="0" w:uiPriority="72" w:unhideWhenUsed="0"/>
+    <w:lsdException w:name="Colorful Grid Accent 1" w:locked="0" w:semiHidden="0" w:uiPriority="73" w:unhideWhenUsed="0"/>
+    <w:lsdException w:name="Light Shading Accent 2" w:locked="0" w:semiHidden="0" w:uiPriority="60" w:unhideWhenUsed="0"/>
+    <w:lsdException w:name="Light List Accent 2" w:locked="0" w:semiHidden="0" w:uiPriority="61" w:unhideWhenUsed="0"/>
+    <w:lsdException w:name="Light Grid Accent 2" w:locked="0" w:semiHidden="0" w:uiPriority="62" w:unhideWhenUsed="0"/>
+    <w:lsdException w:name="Medium Shading 1 Accent 2" w:locked="0" w:semiHidden="0" w:uiPriority="63" w:unhideWhenUsed="0"/>
+    <w:lsdException w:name="Medium Shading 2 Accent 2" w:locked="0" w:semiHidden="0" w:uiPriority="64" w:unhideWhenUsed="0"/>
+    <w:lsdException w:name="Medium List 1 Accent 2" w:locked="0" w:semiHidden="0" w:uiPriority="65" w:unhideWhenUsed="0"/>
+    <w:lsdException w:name="Medium List 2 Accent 2" w:locked="0" w:semiHidden="0" w:uiPriority="66" w:unhideWhenUsed="0"/>
+    <w:lsdException w:name="Medium Grid 1 Accent 2" w:locked="0" w:semiHidden="0" w:uiPriority="67" w:unhideWhenUsed="0"/>
+    <w:lsdException w:name="Medium Grid 2 Accent 2" w:locked="0" w:semiHidden="0" w:uiPriority="68" w:unhideWhenUsed="0"/>
+    <w:lsdException w:name="Medium Grid 3 Accent 2" w:locked="0" w:semiHidden="0" w:uiPriority="69" w:unhideWhenUsed="0"/>
+    <w:lsdException w:name="Dark List Accent 2" w:locked="0" w:semiHidden="0" w:uiPriority="70" w:unhideWhenUsed="0"/>
+    <w:lsdException w:name="Colorful Shading Accent 2" w:locked="0" w:semiHidden="0" w:uiPriority="71" w:unhideWhenUsed="0"/>
+    <w:lsdException w:name="Colorful List Accent 2" w:locked="0" w:semiHidden="0" w:uiPriority="72" w:unhideWhenUsed="0"/>
+    <w:lsdException w:name="Colorful Grid Accent 2" w:locked="0" w:semiHidden="0" w:uiPriority="73" w:unhideWhenUsed="0"/>
+    <w:lsdException w:name="Light Shading Accent 3" w:locked="0" w:semiHidden="0" w:uiPriority="60" w:unhideWhenUsed="0"/>
+    <w:lsdException w:name="Light List Accent 3" w:locked="0" w:semiHidden="0" w:uiPriority="61" w:unhideWhenUsed="0"/>
+    <w:lsdException w:name="Light Grid Accent 3" w:locked="0" w:semiHidden="0" w:uiPriority="62" w:unhideWhenUsed="0"/>
+    <w:lsdException w:name="Medium Shading 1 Accent 3" w:locked="0" w:semiHidden="0" w:uiPriority="63" w:unhideWhenUsed="0"/>
+    <w:lsdException w:name="Medium Shading 2 Accent 3" w:locked="0" w:semiHidden="0" w:uiPriority="64" w:unhideWhenUsed="0"/>
+    <w:lsdException w:name="Medium List 1 Accent 3" w:locked="0" w:semiHidden="0" w:uiPriority="65" w:unhideWhenUsed="0"/>
+    <w:lsdException w:name="Medium List 2 Accent 3" w:locked="0" w:semiHidden="0" w:uiPriority="66" w:unhideWhenUsed="0"/>
+    <w:lsdException w:name="Medium Grid 1 Accent 3" w:locked="0" w:semiHidden="0" w:uiPriority="67" w:unhideWhenUsed="0"/>
+    <w:lsdException w:name="Medium Grid 2 Accent 3" w:locked="0" w:semiHidden="0" w:uiPriority="68" w:unhideWhenUsed="0"/>
+    <w:lsdException w:name="Medium Grid 3 Accent 3" w:locked="0" w:semiHidden="0" w:uiPriority="69" w:unhideWhenUsed="0"/>
+    <w:lsdException w:name="Dark List Accent 3" w:locked="0" w:semiHidden="0" w:uiPriority="70" w:unhideWhenUsed="0"/>
+    <w:lsdException w:name="Colorful Shading Accent 3" w:locked="0" w:semiHidden="0" w:uiPriority="71" w:unhideWhenUsed="0"/>
+    <w:lsdException w:name="Colorful List Accent 3" w:locked="0" w:semiHidden="0" w:uiPriority="72" w:unhideWhenUsed="0"/>
+    <w:lsdException w:name="Colorful Grid Accent 3" w:locked="0" w:semiHidden="0" w:uiPriority="73" w:unhideWhenUsed="0"/>
+    <w:lsdException w:name="Light Shading Accent 4" w:locked="0" w:semiHidden="0" w:uiPriority="60" w:unhideWhenUsed="0"/>
+    <w:lsdException w:name="Light List Accent 4" w:locked="0" w:semiHidden="0" w:uiPriority="61" w:unhideWhenUsed="0"/>
+    <w:lsdException w:name="Light Grid Accent 4" w:locked="0" w:semiHidden="0" w:uiPriority="62" w:unhideWhenUsed="0"/>
+    <w:lsdException w:name="Medium Shading 1 Accent 4" w:locked="0" w:semiHidden="0" w:uiPriority="63" w:unhideWhenUsed="0"/>
+    <w:lsdException w:name="Medium Shading 2 Accent 4" w:locked="0" w:semiHidden="0" w:uiPriority="64" w:unhideWhenUsed="0"/>
+    <w:lsdException w:name="Medium List 1 Accent 4" w:locked="0" w:semiHidden="0" w:uiPriority="65" w:unhideWhenUsed="0"/>
+    <w:lsdException w:name="Medium List 2 Accent 4" w:locked="0" w:semiHidden="0" w:uiPriority="66" w:unhideWhenUsed="0"/>
+    <w:lsdException w:name="Medium Grid 1 Accent 4" w:locked="0" w:semiHidden="0" w:uiPriority="67" w:unhideWhenUsed="0"/>
+    <w:lsdException w:name="Medium Grid 2 Accent 4" w:locked="0" w:semiHidden="0" w:uiPriority="68" w:unhideWhenUsed="0"/>
+    <w:lsdException w:name="Medium Grid 3 Accent 4" w:locked="0" w:semiHidden="0" w:uiPriority="69" w:unhideWhenUsed="0"/>
+    <w:lsdException w:name="Dark List Accent 4" w:locked="0" w:semiHidden="0" w:uiPriority="70" w:unhideWhenUsed="0"/>
+    <w:lsdException w:name="Colorful Shading Accent 4" w:locked="0" w:semiHidden="0" w:uiPriority="71" w:unhideWhenUsed="0"/>
+    <w:lsdException w:name="Colorful List Accent 4" w:locked="0" w:semiHidden="0" w:uiPriority="72" w:unhideWhenUsed="0"/>
+    <w:lsdException w:name="Colorful Grid Accent 4" w:locked="0" w:semiHidden="0" w:uiPriority="73" w:unhideWhenUsed="0"/>
+    <w:lsdException w:name="Light Shading Accent 5" w:locked="0" w:semiHidden="0" w:uiPriority="60" w:unhideWhenUsed="0"/>
+    <w:lsdException w:name="Light List Accent 5" w:locked="0" w:semiHidden="0" w:uiPriority="61" w:unhideWhenUsed="0"/>
+    <w:lsdException w:name="Light Grid Accent 5" w:locked="0" w:semiHidden="0" w:uiPriority="62" w:unhideWhenUsed="0"/>
+    <w:lsdException w:name="Medium Shading 1 Accent 5" w:locked="0" w:semiHidden="0" w:uiPriority="63" w:unhideWhenUsed="0"/>
+    <w:lsdException w:name="Medium Shading 2 Accent 5" w:locked="0" w:semiHidden="0" w:uiPriority="64" w:unhideWhenUsed="0"/>
+    <w:lsdException w:name="Medium List 1 Accent 5" w:locked="0" w:semiHidden="0" w:uiPriority="65" w:unhideWhenUsed="0"/>
+    <w:lsdException w:name="Medium List 2 Accent 5" w:locked="0" w:semiHidden="0" w:uiPriority="66" w:unhideWhenUsed="0"/>
+    <w:lsdException w:name="Medium Grid 1 Accent 5" w:locked="0" w:semiHidden="0" w:uiPriority="67" w:unhideWhenUsed="0"/>
+    <w:lsdException w:name="Medium Grid 2 Accent 5" w:locked="0" w:semiHidden="0" w:uiPriority="68" w:unhideWhenUsed="0"/>
+    <w:lsdException w:name="Medium Grid 3 Accent 5" w:locked="0" w:semiHidden="0" w:uiPriority="69" w:unhideWhenUsed="0"/>
+    <w:lsdException w:name="Dark List Accent 5" w:locked="0" w:semiHidden="0" w:uiPriority="70" w:unhideWhenUsed="0"/>
+    <w:lsdException w:name="Colorful Shading Accent 5" w:locked="0" w:semiHidden="0" w:uiPriority="71" w:unhideWhenUsed="0"/>
+    <w:lsdException w:name="Colorful List Accent 5" w:locked="0" w:semiHidden="0" w:uiPriority="72" w:unhideWhenUsed="0"/>
+    <w:lsdException w:name="Colorful Grid Accent 5" w:locked="0" w:semiHidden="0" w:uiPriority="73" w:unhideWhenUsed="0"/>
+    <w:lsdException w:name="Light Shading Accent 6" w:locked="0" w:semiHidden="0" w:uiPriority="60" w:unhideWhenUsed="0"/>
+    <w:lsdException w:name="Light List Accent 6" w:locked="0" w:semiHidden="0" w:uiPriority="61" w:unhideWhenUsed="0"/>
+    <w:lsdException w:name="Light Grid Accent 6" w:locked="0" w:semiHidden="0" w:uiPriority="62" w:unhideWhenUsed="0"/>
+    <w:lsdException w:name="Medium Shading 1 Accent 6" w:locked="0" w:semiHidden="0" w:uiPriority="63" w:unhideWhenUsed="0"/>
+    <w:lsdException w:name="Medium Shading 2 Accent 6" w:locked="0" w:semiHidden="0" w:uiPriority="64" w:unhideWhenUsed="0"/>
+    <w:lsdException w:name="Medium List 1 Accent 6" w:locked="0" w:semiHidden="0" w:uiPriority="65" w:unhideWhenUsed="0"/>
+    <w:lsdException w:name="Medium List 2 Accent 6" w:locked="0" w:semiHidden="0" w:uiPriority="66" w:unhideWhenUsed="0"/>
+    <w:lsdException w:name="Medium Grid 1 Accent 6" w:locked="0" w:semiHidden="0" w:uiPriority="67" w:unhideWhenUsed="0"/>
+    <w:lsdException w:name="Medium Grid 2 Accent 6" w:locked="0" w:semiHidden="0" w:uiPriority="68" w:unhideWhenUsed="0"/>
+    <w:lsdException w:name="Medium Grid 3 Accent 6" w:locked="0" w:semiHidden="0" w:uiPriority="69" w:unhideWhenUsed="0"/>
+    <w:lsdException w:name="Dark List Accent 6" w:locked="0" w:semiHidden="0" w:uiPriority="70" w:unhideWhenUsed="0"/>
+    <w:lsdException w:name="Colorful Shading Accent 6" w:locked="0" w:semiHidden="0" w:uiPriority="71" w:unhideWhenUsed="0"/>
+    <w:lsdException w:name="Colorful List Accent 6" w:locked="0" w:semiHidden="0" w:uiPriority="72" w:unhideWhenUsed="0"/>
+    <w:lsdException w:name="Colorful Grid Accent 6" w:locked="0" w:semiHidden="0" w:uiPriority="73" w:unhideWhenUsed="0"/>
+    <w:lsdException w:name="Subtle Emphasis" w:locked="0" w:semiHidden="0" w:uiPriority="19" w:unhideWhenUsed="0" w:qFormat="1"/>
+    <w:lsdException w:name="Intense Emphasis" w:locked="0" w:semiHidden="0" w:uiPriority="21" w:unhideWhenUsed="0" w:qFormat="1"/>
+    <w:lsdException w:name="Subtle Reference" w:locked="0" w:semiHidden="0" w:uiPriority="31" w:unhideWhenUsed="0" w:qFormat="1"/>
+    <w:lsdException w:name="Intense Reference" w:locked="0" w:semiHidden="0" w:uiPriority="32" w:unhideWhenUsed="0" w:qFormat="1"/>
+    <w:lsdException w:name="Book Title" w:locked="0" w:semiHidden="0" w:uiPriority="33" w:unhideWhenUsed="0" w:qFormat="1"/>
+    <w:lsdException w:name="Bibliography" w:locked="0" w:uiPriority="37"/>
+    <w:lsdException w:name="TOC Heading" w:locked="0" w:uiPriority="39" w:qFormat="1"/>
   </w:latentStyles>
   <w:style w:type="paragraph" w:default="1" w:styleId="Normal">
     <w:name w:val="Normal"/>

</xml_diff>

<commit_message>
class leírás pár dologban javítva use-case diagram hozzáadva szekvenciadiagramok hozzáadva
</commit_message>
<xml_diff>
--- a/HF_jegyzokonyv.docx
+++ b/HF_jegyzokonyv.docx
@@ -247,7 +247,7 @@
     </w:p>
     <w:tbl>
       <w:tblPr>
-        <w:tblW w:w="9322" w:type="dxa"/>
+        <w:tblW w:w="10428" w:type="dxa"/>
         <w:tblInd w:w="-106" w:type="dxa"/>
         <w:tblBorders>
           <w:top w:val="single" w:sz="4" w:space="0" w:color="auto"/>
@@ -263,7 +263,7 @@
         <w:gridCol w:w="1430"/>
         <w:gridCol w:w="4065"/>
         <w:gridCol w:w="1984"/>
-        <w:gridCol w:w="1843"/>
+        <w:gridCol w:w="2949"/>
       </w:tblGrid>
       <w:tr>
         <w:tc>
@@ -349,7 +349,7 @@
         </w:tc>
         <w:tc>
           <w:tcPr>
-            <w:tcW w:w="1843" w:type="dxa"/>
+            <w:tcW w:w="2949" w:type="dxa"/>
           </w:tcPr>
           <w:p>
             <w:pPr>
@@ -384,6 +384,9 @@
             <w:pPr>
               <w:pStyle w:val="magyarazat"/>
             </w:pPr>
+            <w:r>
+              <w:t>1</w:t>
+            </w:r>
           </w:p>
         </w:tc>
         <w:tc>
@@ -394,6 +397,9 @@
             <w:pPr>
               <w:pStyle w:val="magyarazat"/>
             </w:pPr>
+            <w:r>
+              <w:t>A szállítási eszközök egy közös szabvány szerint kell csatlakozzanak, hogy könnyen konfigurálható legyen.</w:t>
+            </w:r>
           </w:p>
         </w:tc>
         <w:tc>
@@ -404,11 +410,527 @@
             <w:pPr>
               <w:pStyle w:val="magyarazat"/>
             </w:pPr>
-          </w:p>
-        </w:tc>
-        <w:tc>
-          <w:tcPr>
-            <w:tcW w:w="1843" w:type="dxa"/>
+            <w:r>
+              <w:t>Nincs</w:t>
+            </w:r>
+          </w:p>
+        </w:tc>
+        <w:tc>
+          <w:tcPr>
+            <w:tcW w:w="2949" w:type="dxa"/>
+          </w:tcPr>
+          <w:p>
+            <w:pPr>
+              <w:pStyle w:val="magyarazat"/>
+            </w:pPr>
+            <w:r>
+              <w:t>A rendszer összekapcsolása nem része a feladatnak</w:t>
+            </w:r>
+          </w:p>
+        </w:tc>
+      </w:tr>
+      <w:tr>
+        <w:tc>
+          <w:tcPr>
+            <w:tcW w:w="1430" w:type="dxa"/>
+          </w:tcPr>
+          <w:p>
+            <w:pPr>
+              <w:pStyle w:val="magyarazat"/>
+            </w:pPr>
+            <w:r>
+              <w:t>2</w:t>
+            </w:r>
+          </w:p>
+        </w:tc>
+        <w:tc>
+          <w:tcPr>
+            <w:tcW w:w="4065" w:type="dxa"/>
+          </w:tcPr>
+          <w:p>
+            <w:pPr>
+              <w:pStyle w:val="magyarazat"/>
+            </w:pPr>
+            <w:r>
+              <w:t>Boss állíthassa a futószalagok sebességét és a kapcsolókat</w:t>
+            </w:r>
+          </w:p>
+        </w:tc>
+        <w:tc>
+          <w:tcPr>
+            <w:tcW w:w="1984" w:type="dxa"/>
+          </w:tcPr>
+          <w:p>
+            <w:pPr>
+              <w:pStyle w:val="magyarazat"/>
+            </w:pPr>
+          </w:p>
+        </w:tc>
+        <w:tc>
+          <w:tcPr>
+            <w:tcW w:w="2949" w:type="dxa"/>
+          </w:tcPr>
+          <w:p>
+            <w:pPr>
+              <w:pStyle w:val="magyarazat"/>
+            </w:pPr>
+          </w:p>
+        </w:tc>
+      </w:tr>
+      <w:tr>
+        <w:tc>
+          <w:tcPr>
+            <w:tcW w:w="1430" w:type="dxa"/>
+          </w:tcPr>
+          <w:p>
+            <w:pPr>
+              <w:pStyle w:val="magyarazat"/>
+            </w:pPr>
+            <w:r>
+              <w:t>3</w:t>
+            </w:r>
+          </w:p>
+        </w:tc>
+        <w:tc>
+          <w:tcPr>
+            <w:tcW w:w="4065" w:type="dxa"/>
+          </w:tcPr>
+          <w:p>
+            <w:pPr>
+              <w:pStyle w:val="magyarazat"/>
+            </w:pPr>
+            <w:r>
+              <w:t xml:space="preserve">A szállítóeszközöknek értesülniük kell egy csomag megsemmisüléséről, ha tárolnak referenciát egy csomagra. </w:t>
+            </w:r>
+          </w:p>
+        </w:tc>
+        <w:tc>
+          <w:tcPr>
+            <w:tcW w:w="1984" w:type="dxa"/>
+          </w:tcPr>
+          <w:p>
+            <w:pPr>
+              <w:pStyle w:val="magyarazat"/>
+            </w:pPr>
+          </w:p>
+        </w:tc>
+        <w:tc>
+          <w:tcPr>
+            <w:tcW w:w="2949" w:type="dxa"/>
+          </w:tcPr>
+          <w:p>
+            <w:pPr>
+              <w:pStyle w:val="magyarazat"/>
+            </w:pPr>
+          </w:p>
+        </w:tc>
+      </w:tr>
+      <w:tr>
+        <w:tc>
+          <w:tcPr>
+            <w:tcW w:w="1430" w:type="dxa"/>
+          </w:tcPr>
+          <w:p>
+            <w:pPr>
+              <w:pStyle w:val="magyarazat"/>
+            </w:pPr>
+            <w:r>
+              <w:t>4</w:t>
+            </w:r>
+          </w:p>
+        </w:tc>
+        <w:tc>
+          <w:tcPr>
+            <w:tcW w:w="4065" w:type="dxa"/>
+          </w:tcPr>
+          <w:p>
+            <w:pPr>
+              <w:pStyle w:val="magyarazat"/>
+            </w:pPr>
+            <w:r>
+              <w:t>A csomagnak lehetőséget kell adnia a szín lekérdezésére</w:t>
+            </w:r>
+          </w:p>
+        </w:tc>
+        <w:tc>
+          <w:tcPr>
+            <w:tcW w:w="1984" w:type="dxa"/>
+          </w:tcPr>
+          <w:p>
+            <w:pPr>
+              <w:pStyle w:val="magyarazat"/>
+            </w:pPr>
+          </w:p>
+        </w:tc>
+        <w:tc>
+          <w:tcPr>
+            <w:tcW w:w="2949" w:type="dxa"/>
+          </w:tcPr>
+          <w:p>
+            <w:pPr>
+              <w:pStyle w:val="magyarazat"/>
+            </w:pPr>
+          </w:p>
+        </w:tc>
+      </w:tr>
+      <w:tr>
+        <w:tc>
+          <w:tcPr>
+            <w:tcW w:w="1430" w:type="dxa"/>
+          </w:tcPr>
+          <w:p>
+            <w:pPr>
+              <w:pStyle w:val="magyarazat"/>
+            </w:pPr>
+            <w:r>
+              <w:t>5</w:t>
+            </w:r>
+          </w:p>
+        </w:tc>
+        <w:tc>
+          <w:tcPr>
+            <w:tcW w:w="4065" w:type="dxa"/>
+          </w:tcPr>
+          <w:p>
+            <w:pPr>
+              <w:pStyle w:val="magyarazat"/>
+            </w:pPr>
+            <w:r>
+              <w:t>Az idő múlását központilag kell vezérelni</w:t>
+            </w:r>
+          </w:p>
+        </w:tc>
+        <w:tc>
+          <w:tcPr>
+            <w:tcW w:w="1984" w:type="dxa"/>
+          </w:tcPr>
+          <w:p>
+            <w:pPr>
+              <w:pStyle w:val="magyarazat"/>
+            </w:pPr>
+          </w:p>
+        </w:tc>
+        <w:tc>
+          <w:tcPr>
+            <w:tcW w:w="2949" w:type="dxa"/>
+          </w:tcPr>
+          <w:p>
+            <w:pPr>
+              <w:pStyle w:val="magyarazat"/>
+            </w:pPr>
+          </w:p>
+        </w:tc>
+      </w:tr>
+      <w:tr>
+        <w:tc>
+          <w:tcPr>
+            <w:tcW w:w="1430" w:type="dxa"/>
+          </w:tcPr>
+          <w:p>
+            <w:pPr>
+              <w:pStyle w:val="magyarazat"/>
+            </w:pPr>
+            <w:r>
+              <w:t>6</w:t>
+            </w:r>
+          </w:p>
+        </w:tc>
+        <w:tc>
+          <w:tcPr>
+            <w:tcW w:w="4065" w:type="dxa"/>
+          </w:tcPr>
+          <w:p>
+            <w:pPr>
+              <w:pStyle w:val="magyarazat"/>
+            </w:pPr>
+            <w:r>
+              <w:t xml:space="preserve">A teherautónak </w:t>
+            </w:r>
+          </w:p>
+        </w:tc>
+        <w:tc>
+          <w:tcPr>
+            <w:tcW w:w="1984" w:type="dxa"/>
+          </w:tcPr>
+          <w:p>
+            <w:pPr>
+              <w:pStyle w:val="magyarazat"/>
+            </w:pPr>
+          </w:p>
+        </w:tc>
+        <w:tc>
+          <w:tcPr>
+            <w:tcW w:w="2949" w:type="dxa"/>
+          </w:tcPr>
+          <w:p>
+            <w:pPr>
+              <w:pStyle w:val="magyarazat"/>
+            </w:pPr>
+          </w:p>
+        </w:tc>
+      </w:tr>
+      <w:tr>
+        <w:tc>
+          <w:tcPr>
+            <w:tcW w:w="1430" w:type="dxa"/>
+          </w:tcPr>
+          <w:p>
+            <w:pPr>
+              <w:pStyle w:val="magyarazat"/>
+            </w:pPr>
+            <w:r>
+              <w:t>7</w:t>
+            </w:r>
+          </w:p>
+        </w:tc>
+        <w:tc>
+          <w:tcPr>
+            <w:tcW w:w="4065" w:type="dxa"/>
+          </w:tcPr>
+          <w:p>
+            <w:pPr>
+              <w:pStyle w:val="magyarazat"/>
+            </w:pPr>
+          </w:p>
+        </w:tc>
+        <w:tc>
+          <w:tcPr>
+            <w:tcW w:w="1984" w:type="dxa"/>
+          </w:tcPr>
+          <w:p>
+            <w:pPr>
+              <w:pStyle w:val="magyarazat"/>
+            </w:pPr>
+          </w:p>
+        </w:tc>
+        <w:tc>
+          <w:tcPr>
+            <w:tcW w:w="2949" w:type="dxa"/>
+          </w:tcPr>
+          <w:p>
+            <w:pPr>
+              <w:pStyle w:val="magyarazat"/>
+            </w:pPr>
+          </w:p>
+        </w:tc>
+      </w:tr>
+      <w:tr>
+        <w:tc>
+          <w:tcPr>
+            <w:tcW w:w="1430" w:type="dxa"/>
+          </w:tcPr>
+          <w:p>
+            <w:pPr>
+              <w:pStyle w:val="magyarazat"/>
+            </w:pPr>
+            <w:r>
+              <w:t>8</w:t>
+            </w:r>
+          </w:p>
+        </w:tc>
+        <w:tc>
+          <w:tcPr>
+            <w:tcW w:w="4065" w:type="dxa"/>
+          </w:tcPr>
+          <w:p>
+            <w:pPr>
+              <w:pStyle w:val="magyarazat"/>
+            </w:pPr>
+          </w:p>
+        </w:tc>
+        <w:tc>
+          <w:tcPr>
+            <w:tcW w:w="1984" w:type="dxa"/>
+          </w:tcPr>
+          <w:p>
+            <w:pPr>
+              <w:pStyle w:val="magyarazat"/>
+            </w:pPr>
+          </w:p>
+        </w:tc>
+        <w:tc>
+          <w:tcPr>
+            <w:tcW w:w="2949" w:type="dxa"/>
+          </w:tcPr>
+          <w:p>
+            <w:pPr>
+              <w:pStyle w:val="magyarazat"/>
+            </w:pPr>
+          </w:p>
+        </w:tc>
+      </w:tr>
+      <w:tr>
+        <w:tc>
+          <w:tcPr>
+            <w:tcW w:w="1430" w:type="dxa"/>
+          </w:tcPr>
+          <w:p>
+            <w:pPr>
+              <w:pStyle w:val="magyarazat"/>
+            </w:pPr>
+            <w:r>
+              <w:t>9</w:t>
+            </w:r>
+          </w:p>
+        </w:tc>
+        <w:tc>
+          <w:tcPr>
+            <w:tcW w:w="4065" w:type="dxa"/>
+          </w:tcPr>
+          <w:p>
+            <w:pPr>
+              <w:pStyle w:val="magyarazat"/>
+            </w:pPr>
+          </w:p>
+        </w:tc>
+        <w:tc>
+          <w:tcPr>
+            <w:tcW w:w="1984" w:type="dxa"/>
+          </w:tcPr>
+          <w:p>
+            <w:pPr>
+              <w:pStyle w:val="magyarazat"/>
+            </w:pPr>
+          </w:p>
+        </w:tc>
+        <w:tc>
+          <w:tcPr>
+            <w:tcW w:w="2949" w:type="dxa"/>
+          </w:tcPr>
+          <w:p>
+            <w:pPr>
+              <w:pStyle w:val="magyarazat"/>
+            </w:pPr>
+          </w:p>
+        </w:tc>
+      </w:tr>
+      <w:tr>
+        <w:tc>
+          <w:tcPr>
+            <w:tcW w:w="1430" w:type="dxa"/>
+          </w:tcPr>
+          <w:p>
+            <w:pPr>
+              <w:pStyle w:val="magyarazat"/>
+            </w:pPr>
+            <w:r>
+              <w:t>10</w:t>
+            </w:r>
+          </w:p>
+        </w:tc>
+        <w:tc>
+          <w:tcPr>
+            <w:tcW w:w="4065" w:type="dxa"/>
+          </w:tcPr>
+          <w:p>
+            <w:pPr>
+              <w:pStyle w:val="magyarazat"/>
+            </w:pPr>
+          </w:p>
+        </w:tc>
+        <w:tc>
+          <w:tcPr>
+            <w:tcW w:w="1984" w:type="dxa"/>
+          </w:tcPr>
+          <w:p>
+            <w:pPr>
+              <w:pStyle w:val="magyarazat"/>
+            </w:pPr>
+          </w:p>
+        </w:tc>
+        <w:tc>
+          <w:tcPr>
+            <w:tcW w:w="2949" w:type="dxa"/>
+          </w:tcPr>
+          <w:p>
+            <w:pPr>
+              <w:pStyle w:val="magyarazat"/>
+            </w:pPr>
+          </w:p>
+        </w:tc>
+      </w:tr>
+      <w:tr>
+        <w:tc>
+          <w:tcPr>
+            <w:tcW w:w="1430" w:type="dxa"/>
+          </w:tcPr>
+          <w:p>
+            <w:pPr>
+              <w:pStyle w:val="magyarazat"/>
+            </w:pPr>
+            <w:r>
+              <w:t>11</w:t>
+            </w:r>
+          </w:p>
+        </w:tc>
+        <w:tc>
+          <w:tcPr>
+            <w:tcW w:w="4065" w:type="dxa"/>
+          </w:tcPr>
+          <w:p>
+            <w:pPr>
+              <w:pStyle w:val="magyarazat"/>
+            </w:pPr>
+          </w:p>
+        </w:tc>
+        <w:tc>
+          <w:tcPr>
+            <w:tcW w:w="1984" w:type="dxa"/>
+          </w:tcPr>
+          <w:p>
+            <w:pPr>
+              <w:pStyle w:val="magyarazat"/>
+            </w:pPr>
+          </w:p>
+        </w:tc>
+        <w:tc>
+          <w:tcPr>
+            <w:tcW w:w="2949" w:type="dxa"/>
+          </w:tcPr>
+          <w:p>
+            <w:pPr>
+              <w:pStyle w:val="magyarazat"/>
+            </w:pPr>
+          </w:p>
+        </w:tc>
+      </w:tr>
+      <w:tr>
+        <w:tc>
+          <w:tcPr>
+            <w:tcW w:w="1430" w:type="dxa"/>
+          </w:tcPr>
+          <w:p>
+            <w:pPr>
+              <w:pStyle w:val="magyarazat"/>
+            </w:pPr>
+            <w:r>
+              <w:t>12</w:t>
+            </w:r>
+          </w:p>
+        </w:tc>
+        <w:tc>
+          <w:tcPr>
+            <w:tcW w:w="4065" w:type="dxa"/>
+          </w:tcPr>
+          <w:p>
+            <w:pPr>
+              <w:pStyle w:val="magyarazat"/>
+            </w:pPr>
+          </w:p>
+        </w:tc>
+        <w:tc>
+          <w:tcPr>
+            <w:tcW w:w="1984" w:type="dxa"/>
+          </w:tcPr>
+          <w:p>
+            <w:pPr>
+              <w:pStyle w:val="magyarazat"/>
+            </w:pPr>
+          </w:p>
+        </w:tc>
+        <w:tc>
+          <w:tcPr>
+            <w:tcW w:w="2949" w:type="dxa"/>
           </w:tcPr>
           <w:p>
             <w:pPr>
@@ -550,6 +1072,230 @@
               </w:rPr>
               <w:t>Komment</w:t>
             </w:r>
+          </w:p>
+        </w:tc>
+      </w:tr>
+      <w:tr>
+        <w:tc>
+          <w:tcPr>
+            <w:tcW w:w="1430" w:type="dxa"/>
+          </w:tcPr>
+          <w:p>
+            <w:pPr>
+              <w:pStyle w:val="magyarazat"/>
+            </w:pPr>
+          </w:p>
+        </w:tc>
+        <w:tc>
+          <w:tcPr>
+            <w:tcW w:w="4065" w:type="dxa"/>
+          </w:tcPr>
+          <w:p>
+            <w:pPr>
+              <w:pStyle w:val="magyarazat"/>
+            </w:pPr>
+          </w:p>
+        </w:tc>
+        <w:tc>
+          <w:tcPr>
+            <w:tcW w:w="1843" w:type="dxa"/>
+          </w:tcPr>
+          <w:p>
+            <w:pPr>
+              <w:pStyle w:val="magyarazat"/>
+            </w:pPr>
+          </w:p>
+        </w:tc>
+      </w:tr>
+      <w:tr>
+        <w:tc>
+          <w:tcPr>
+            <w:tcW w:w="1430" w:type="dxa"/>
+          </w:tcPr>
+          <w:p>
+            <w:pPr>
+              <w:pStyle w:val="magyarazat"/>
+            </w:pPr>
+          </w:p>
+        </w:tc>
+        <w:tc>
+          <w:tcPr>
+            <w:tcW w:w="4065" w:type="dxa"/>
+          </w:tcPr>
+          <w:p>
+            <w:pPr>
+              <w:pStyle w:val="magyarazat"/>
+            </w:pPr>
+          </w:p>
+        </w:tc>
+        <w:tc>
+          <w:tcPr>
+            <w:tcW w:w="1843" w:type="dxa"/>
+          </w:tcPr>
+          <w:p>
+            <w:pPr>
+              <w:pStyle w:val="magyarazat"/>
+            </w:pPr>
+          </w:p>
+        </w:tc>
+      </w:tr>
+      <w:tr>
+        <w:tc>
+          <w:tcPr>
+            <w:tcW w:w="1430" w:type="dxa"/>
+          </w:tcPr>
+          <w:p>
+            <w:pPr>
+              <w:pStyle w:val="magyarazat"/>
+            </w:pPr>
+          </w:p>
+        </w:tc>
+        <w:tc>
+          <w:tcPr>
+            <w:tcW w:w="4065" w:type="dxa"/>
+          </w:tcPr>
+          <w:p>
+            <w:pPr>
+              <w:pStyle w:val="magyarazat"/>
+            </w:pPr>
+          </w:p>
+        </w:tc>
+        <w:tc>
+          <w:tcPr>
+            <w:tcW w:w="1843" w:type="dxa"/>
+          </w:tcPr>
+          <w:p>
+            <w:pPr>
+              <w:pStyle w:val="magyarazat"/>
+            </w:pPr>
+          </w:p>
+        </w:tc>
+      </w:tr>
+      <w:tr>
+        <w:tc>
+          <w:tcPr>
+            <w:tcW w:w="1430" w:type="dxa"/>
+          </w:tcPr>
+          <w:p>
+            <w:pPr>
+              <w:pStyle w:val="magyarazat"/>
+            </w:pPr>
+          </w:p>
+        </w:tc>
+        <w:tc>
+          <w:tcPr>
+            <w:tcW w:w="4065" w:type="dxa"/>
+          </w:tcPr>
+          <w:p>
+            <w:pPr>
+              <w:pStyle w:val="magyarazat"/>
+            </w:pPr>
+          </w:p>
+        </w:tc>
+        <w:tc>
+          <w:tcPr>
+            <w:tcW w:w="1843" w:type="dxa"/>
+          </w:tcPr>
+          <w:p>
+            <w:pPr>
+              <w:pStyle w:val="magyarazat"/>
+            </w:pPr>
+          </w:p>
+        </w:tc>
+      </w:tr>
+      <w:tr>
+        <w:tc>
+          <w:tcPr>
+            <w:tcW w:w="1430" w:type="dxa"/>
+          </w:tcPr>
+          <w:p>
+            <w:pPr>
+              <w:pStyle w:val="magyarazat"/>
+            </w:pPr>
+          </w:p>
+        </w:tc>
+        <w:tc>
+          <w:tcPr>
+            <w:tcW w:w="4065" w:type="dxa"/>
+          </w:tcPr>
+          <w:p>
+            <w:pPr>
+              <w:pStyle w:val="magyarazat"/>
+            </w:pPr>
+          </w:p>
+        </w:tc>
+        <w:tc>
+          <w:tcPr>
+            <w:tcW w:w="1843" w:type="dxa"/>
+          </w:tcPr>
+          <w:p>
+            <w:pPr>
+              <w:pStyle w:val="magyarazat"/>
+            </w:pPr>
+          </w:p>
+        </w:tc>
+      </w:tr>
+      <w:tr>
+        <w:tc>
+          <w:tcPr>
+            <w:tcW w:w="1430" w:type="dxa"/>
+          </w:tcPr>
+          <w:p>
+            <w:pPr>
+              <w:pStyle w:val="magyarazat"/>
+            </w:pPr>
+          </w:p>
+        </w:tc>
+        <w:tc>
+          <w:tcPr>
+            <w:tcW w:w="4065" w:type="dxa"/>
+          </w:tcPr>
+          <w:p>
+            <w:pPr>
+              <w:pStyle w:val="magyarazat"/>
+            </w:pPr>
+          </w:p>
+        </w:tc>
+        <w:tc>
+          <w:tcPr>
+            <w:tcW w:w="1843" w:type="dxa"/>
+          </w:tcPr>
+          <w:p>
+            <w:pPr>
+              <w:pStyle w:val="magyarazat"/>
+            </w:pPr>
+          </w:p>
+        </w:tc>
+      </w:tr>
+      <w:tr>
+        <w:tc>
+          <w:tcPr>
+            <w:tcW w:w="1430" w:type="dxa"/>
+          </w:tcPr>
+          <w:p>
+            <w:pPr>
+              <w:pStyle w:val="magyarazat"/>
+            </w:pPr>
+          </w:p>
+        </w:tc>
+        <w:tc>
+          <w:tcPr>
+            <w:tcW w:w="4065" w:type="dxa"/>
+          </w:tcPr>
+          <w:p>
+            <w:pPr>
+              <w:pStyle w:val="magyarazat"/>
+            </w:pPr>
+          </w:p>
+        </w:tc>
+        <w:tc>
+          <w:tcPr>
+            <w:tcW w:w="1843" w:type="dxa"/>
+          </w:tcPr>
+          <w:p>
+            <w:pPr>
+              <w:pStyle w:val="magyarazat"/>
+            </w:pPr>
           </w:p>
         </w:tc>
       </w:tr>
@@ -689,7 +1435,7 @@
           </w:tcPr>
           <w:p>
             <w:r>
-              <w:t>Timer tick event</w:t>
+              <w:t>Tick</w:t>
             </w:r>
           </w:p>
         </w:tc>
@@ -728,7 +1474,11 @@
               <w:top w:val="double" w:sz="4" w:space="0" w:color="auto"/>
             </w:tcBorders>
           </w:tcPr>
-          <w:p/>
+          <w:p>
+            <w:r>
+              <w:t>A Timer által generált idő eseményre, minden feliratkozó megváltoztatja az állapotát.</w:t>
+            </w:r>
+          </w:p>
         </w:tc>
       </w:tr>
       <w:tr>
@@ -1730,11 +2480,19 @@
     <w:p>
       <w:pPr>
         <w:pStyle w:val="magyarazat"/>
-        <w:rPr>
-          <w:i w:val="0"/>
-          <w:iCs w:val="0"/>
-        </w:rPr>
-      </w:pPr>
+        <w:ind w:firstLine="240"/>
+        <w:rPr>
+          <w:i w:val="0"/>
+          <w:iCs w:val="0"/>
+        </w:rPr>
+      </w:pPr>
+      <w:r>
+        <w:rPr>
+          <w:b/>
+          <w:bCs/>
+        </w:rPr>
+        <w:t xml:space="preserve">void </w:t>
+      </w:r>
       <w:r>
         <w:rPr>
           <w:b/>
@@ -1865,11 +2623,21 @@
     <w:p>
       <w:pPr>
         <w:pStyle w:val="magyarazat"/>
-        <w:rPr>
-          <w:i w:val="0"/>
-          <w:iCs w:val="0"/>
-        </w:rPr>
-      </w:pPr>
+        <w:ind w:firstLine="240"/>
+        <w:rPr>
+          <w:i w:val="0"/>
+          <w:iCs w:val="0"/>
+        </w:rPr>
+      </w:pPr>
+      <w:r>
+        <w:rPr>
+          <w:b/>
+          <w:bCs/>
+          <w:i w:val="0"/>
+          <w:iCs w:val="0"/>
+        </w:rPr>
+        <w:t xml:space="preserve">void </w:t>
+      </w:r>
       <w:r>
         <w:rPr>
           <w:b/>
@@ -2000,7 +2768,7 @@
           <w:i w:val="0"/>
           <w:iCs w:val="0"/>
         </w:rPr>
-        <w:t xml:space="preserve">, </w:t>
+        <w:t xml:space="preserve"> </w:t>
       </w:r>
       <w:r>
         <w:t>implements</w:t>
@@ -2471,12 +3239,21 @@
     <w:p>
       <w:pPr>
         <w:pStyle w:val="magyarazat"/>
-        <w:ind w:left="708" w:hanging="708"/>
-        <w:rPr>
-          <w:i w:val="0"/>
-          <w:iCs w:val="0"/>
-        </w:rPr>
-      </w:pPr>
+        <w:ind w:left="708" w:hanging="468"/>
+        <w:rPr>
+          <w:i w:val="0"/>
+          <w:iCs w:val="0"/>
+        </w:rPr>
+      </w:pPr>
+      <w:r>
+        <w:rPr>
+          <w:b/>
+          <w:bCs/>
+          <w:i w:val="0"/>
+          <w:iCs w:val="0"/>
+        </w:rPr>
+        <w:t xml:space="preserve">void </w:t>
+      </w:r>
       <w:r>
         <w:rPr>
           <w:b/>
@@ -2624,12 +3401,19 @@
     <w:p>
       <w:pPr>
         <w:pStyle w:val="magyarazat"/>
-        <w:ind w:left="708" w:hanging="708"/>
-        <w:rPr>
-          <w:i w:val="0"/>
-          <w:iCs w:val="0"/>
-        </w:rPr>
-      </w:pPr>
+        <w:ind w:left="708" w:hanging="468"/>
+        <w:rPr>
+          <w:i w:val="0"/>
+          <w:iCs w:val="0"/>
+        </w:rPr>
+      </w:pPr>
+      <w:r>
+        <w:rPr>
+          <w:b/>
+          <w:bCs/>
+        </w:rPr>
+        <w:t xml:space="preserve">void </w:t>
+      </w:r>
       <w:r>
         <w:rPr>
           <w:b/>
@@ -2662,12 +3446,19 @@
     <w:p>
       <w:pPr>
         <w:pStyle w:val="magyarazat"/>
-        <w:ind w:left="708" w:hanging="708"/>
-        <w:rPr>
-          <w:i w:val="0"/>
-          <w:iCs w:val="0"/>
-        </w:rPr>
-      </w:pPr>
+        <w:ind w:left="708" w:hanging="468"/>
+        <w:rPr>
+          <w:i w:val="0"/>
+          <w:iCs w:val="0"/>
+        </w:rPr>
+      </w:pPr>
+      <w:r>
+        <w:rPr>
+          <w:b/>
+          <w:bCs/>
+        </w:rPr>
+        <w:t xml:space="preserve">void </w:t>
+      </w:r>
       <w:r>
         <w:rPr>
           <w:b/>
@@ -2700,12 +3491,19 @@
     <w:p>
       <w:pPr>
         <w:pStyle w:val="magyarazat"/>
-        <w:ind w:left="708" w:hanging="708"/>
-        <w:rPr>
-          <w:i w:val="0"/>
-          <w:iCs w:val="0"/>
-        </w:rPr>
-      </w:pPr>
+        <w:ind w:left="708" w:hanging="468"/>
+        <w:rPr>
+          <w:i w:val="0"/>
+          <w:iCs w:val="0"/>
+        </w:rPr>
+      </w:pPr>
+      <w:r>
+        <w:rPr>
+          <w:b/>
+          <w:bCs/>
+        </w:rPr>
+        <w:t xml:space="preserve">void </w:t>
+      </w:r>
       <w:r>
         <w:rPr>
           <w:b/>
@@ -3178,12 +3976,21 @@
     <w:p>
       <w:pPr>
         <w:pStyle w:val="magyarazat"/>
-        <w:ind w:left="708" w:hanging="708"/>
-        <w:rPr>
-          <w:i w:val="0"/>
-          <w:iCs w:val="0"/>
-        </w:rPr>
-      </w:pPr>
+        <w:ind w:left="708" w:hanging="468"/>
+        <w:rPr>
+          <w:i w:val="0"/>
+          <w:iCs w:val="0"/>
+        </w:rPr>
+      </w:pPr>
+      <w:r>
+        <w:rPr>
+          <w:b/>
+          <w:bCs/>
+          <w:i w:val="0"/>
+          <w:iCs w:val="0"/>
+        </w:rPr>
+        <w:t xml:space="preserve">void </w:t>
+      </w:r>
       <w:r>
         <w:rPr>
           <w:b/>
@@ -3220,12 +4027,21 @@
     <w:p>
       <w:pPr>
         <w:pStyle w:val="magyarazat"/>
-        <w:ind w:left="708" w:hanging="708"/>
-        <w:rPr>
-          <w:i w:val="0"/>
-          <w:iCs w:val="0"/>
-        </w:rPr>
-      </w:pPr>
+        <w:ind w:left="708" w:hanging="468"/>
+        <w:rPr>
+          <w:i w:val="0"/>
+          <w:iCs w:val="0"/>
+        </w:rPr>
+      </w:pPr>
+      <w:r>
+        <w:rPr>
+          <w:b/>
+          <w:bCs/>
+          <w:i w:val="0"/>
+          <w:iCs w:val="0"/>
+        </w:rPr>
+        <w:t xml:space="preserve">Color </w:t>
+      </w:r>
       <w:r>
         <w:rPr>
           <w:b/>
@@ -3246,12 +4062,21 @@
     <w:p>
       <w:pPr>
         <w:pStyle w:val="magyarazat"/>
-        <w:ind w:left="708" w:hanging="708"/>
-        <w:rPr>
-          <w:i w:val="0"/>
-          <w:iCs w:val="0"/>
-        </w:rPr>
-      </w:pPr>
+        <w:ind w:left="708" w:hanging="468"/>
+        <w:rPr>
+          <w:i w:val="0"/>
+          <w:iCs w:val="0"/>
+        </w:rPr>
+      </w:pPr>
+      <w:r>
+        <w:rPr>
+          <w:b/>
+          <w:bCs/>
+          <w:i w:val="0"/>
+          <w:iCs w:val="0"/>
+        </w:rPr>
+        <w:t xml:space="preserve">void </w:t>
+      </w:r>
       <w:r>
         <w:rPr>
           <w:b/>
@@ -3559,12 +4384,21 @@
     <w:p>
       <w:pPr>
         <w:pStyle w:val="magyarazat"/>
-        <w:ind w:left="708" w:hanging="708"/>
-        <w:rPr>
-          <w:i w:val="0"/>
-          <w:iCs w:val="0"/>
-        </w:rPr>
-      </w:pPr>
+        <w:ind w:left="708" w:hanging="468"/>
+        <w:rPr>
+          <w:i w:val="0"/>
+          <w:iCs w:val="0"/>
+        </w:rPr>
+      </w:pPr>
+      <w:r>
+        <w:rPr>
+          <w:b/>
+          <w:bCs/>
+          <w:i w:val="0"/>
+          <w:iCs w:val="0"/>
+        </w:rPr>
+        <w:t xml:space="preserve">void </w:t>
+      </w:r>
       <w:r>
         <w:rPr>
           <w:b/>
@@ -3866,12 +4700,21 @@
     <w:p>
       <w:pPr>
         <w:pStyle w:val="magyarazat"/>
-        <w:ind w:left="708" w:hanging="708"/>
-        <w:rPr>
-          <w:i w:val="0"/>
-          <w:iCs w:val="0"/>
-        </w:rPr>
-      </w:pPr>
+        <w:ind w:left="708" w:hanging="468"/>
+        <w:rPr>
+          <w:i w:val="0"/>
+          <w:iCs w:val="0"/>
+        </w:rPr>
+      </w:pPr>
+      <w:r>
+        <w:rPr>
+          <w:b/>
+          <w:bCs/>
+          <w:i w:val="0"/>
+          <w:iCs w:val="0"/>
+        </w:rPr>
+        <w:t xml:space="preserve">void </w:t>
+      </w:r>
       <w:r>
         <w:rPr>
           <w:b/>
@@ -4088,12 +4931,21 @@
     <w:p>
       <w:pPr>
         <w:pStyle w:val="magyarazat"/>
-        <w:ind w:left="708" w:hanging="708"/>
-        <w:rPr>
-          <w:i w:val="0"/>
-          <w:iCs w:val="0"/>
-        </w:rPr>
-      </w:pPr>
+        <w:ind w:left="708" w:hanging="468"/>
+        <w:rPr>
+          <w:i w:val="0"/>
+          <w:iCs w:val="0"/>
+        </w:rPr>
+      </w:pPr>
+      <w:r>
+        <w:rPr>
+          <w:b/>
+          <w:bCs/>
+          <w:i w:val="0"/>
+          <w:iCs w:val="0"/>
+        </w:rPr>
+        <w:t xml:space="preserve">void </w:t>
+      </w:r>
       <w:r>
         <w:rPr>
           <w:b/>
@@ -4146,12 +4998,21 @@
     <w:p>
       <w:pPr>
         <w:pStyle w:val="magyarazat"/>
-        <w:ind w:left="708" w:hanging="708"/>
-        <w:rPr>
-          <w:i w:val="0"/>
-          <w:iCs w:val="0"/>
-        </w:rPr>
-      </w:pPr>
+        <w:ind w:left="708" w:hanging="468"/>
+        <w:rPr>
+          <w:i w:val="0"/>
+          <w:iCs w:val="0"/>
+        </w:rPr>
+      </w:pPr>
+      <w:r>
+        <w:rPr>
+          <w:b/>
+          <w:bCs/>
+          <w:i w:val="0"/>
+          <w:iCs w:val="0"/>
+        </w:rPr>
+        <w:t xml:space="preserve">void </w:t>
+      </w:r>
       <w:r>
         <w:rPr>
           <w:b/>
@@ -4188,12 +5049,21 @@
     <w:p>
       <w:pPr>
         <w:pStyle w:val="magyarazat"/>
-        <w:ind w:left="708" w:hanging="708"/>
-        <w:rPr>
-          <w:i w:val="0"/>
-          <w:iCs w:val="0"/>
-        </w:rPr>
-      </w:pPr>
+        <w:ind w:left="708" w:hanging="468"/>
+        <w:rPr>
+          <w:i w:val="0"/>
+          <w:iCs w:val="0"/>
+        </w:rPr>
+      </w:pPr>
+      <w:r>
+        <w:rPr>
+          <w:b/>
+          <w:bCs/>
+          <w:i w:val="0"/>
+          <w:iCs w:val="0"/>
+        </w:rPr>
+        <w:t xml:space="preserve">void </w:t>
+      </w:r>
       <w:r>
         <w:rPr>
           <w:b/>
@@ -4465,12 +5335,21 @@
     <w:p>
       <w:pPr>
         <w:pStyle w:val="magyarazat"/>
-        <w:ind w:left="708" w:hanging="708"/>
-        <w:rPr>
-          <w:i w:val="0"/>
-          <w:iCs w:val="0"/>
-        </w:rPr>
-      </w:pPr>
+        <w:ind w:left="708" w:hanging="468"/>
+        <w:rPr>
+          <w:i w:val="0"/>
+          <w:iCs w:val="0"/>
+        </w:rPr>
+      </w:pPr>
+      <w:r>
+        <w:rPr>
+          <w:b/>
+          <w:bCs/>
+          <w:i w:val="0"/>
+          <w:iCs w:val="0"/>
+        </w:rPr>
+        <w:t xml:space="preserve">void </w:t>
+      </w:r>
       <w:r>
         <w:rPr>
           <w:b/>
@@ -4525,12 +5404,21 @@
     <w:p>
       <w:pPr>
         <w:pStyle w:val="magyarazat"/>
-        <w:ind w:left="708" w:hanging="708"/>
-        <w:rPr>
-          <w:i w:val="0"/>
-          <w:iCs w:val="0"/>
-        </w:rPr>
-      </w:pPr>
+        <w:ind w:left="708" w:hanging="468"/>
+        <w:rPr>
+          <w:i w:val="0"/>
+          <w:iCs w:val="0"/>
+        </w:rPr>
+      </w:pPr>
+      <w:r>
+        <w:rPr>
+          <w:b/>
+          <w:bCs/>
+          <w:i w:val="0"/>
+          <w:iCs w:val="0"/>
+        </w:rPr>
+        <w:t xml:space="preserve">void </w:t>
+      </w:r>
       <w:r>
         <w:rPr>
           <w:b/>
@@ -4760,12 +5648,21 @@
     <w:p>
       <w:pPr>
         <w:pStyle w:val="magyarazat"/>
-        <w:ind w:left="708" w:hanging="708"/>
-        <w:rPr>
-          <w:i w:val="0"/>
-          <w:iCs w:val="0"/>
-        </w:rPr>
-      </w:pPr>
+        <w:ind w:left="708" w:hanging="468"/>
+        <w:rPr>
+          <w:i w:val="0"/>
+          <w:iCs w:val="0"/>
+        </w:rPr>
+      </w:pPr>
+      <w:r>
+        <w:rPr>
+          <w:b/>
+          <w:bCs/>
+          <w:i w:val="0"/>
+          <w:iCs w:val="0"/>
+        </w:rPr>
+        <w:t xml:space="preserve">void </w:t>
+      </w:r>
       <w:r>
         <w:rPr>
           <w:b/>
@@ -4802,12 +5699,21 @@
     <w:p>
       <w:pPr>
         <w:pStyle w:val="magyarazat"/>
-        <w:ind w:left="708" w:hanging="708"/>
-        <w:rPr>
-          <w:i w:val="0"/>
-          <w:iCs w:val="0"/>
-        </w:rPr>
-      </w:pPr>
+        <w:ind w:left="708" w:hanging="468"/>
+        <w:rPr>
+          <w:i w:val="0"/>
+          <w:iCs w:val="0"/>
+        </w:rPr>
+      </w:pPr>
+      <w:r>
+        <w:rPr>
+          <w:b/>
+          <w:bCs/>
+          <w:i w:val="0"/>
+          <w:iCs w:val="0"/>
+        </w:rPr>
+        <w:t xml:space="preserve">void </w:t>
+      </w:r>
       <w:r>
         <w:rPr>
           <w:b/>
@@ -4844,12 +5750,21 @@
     <w:p>
       <w:pPr>
         <w:pStyle w:val="magyarazat"/>
-        <w:ind w:left="708" w:hanging="708"/>
-        <w:rPr>
-          <w:i w:val="0"/>
-          <w:iCs w:val="0"/>
-        </w:rPr>
-      </w:pPr>
+        <w:ind w:left="708" w:hanging="468"/>
+        <w:rPr>
+          <w:i w:val="0"/>
+          <w:iCs w:val="0"/>
+        </w:rPr>
+      </w:pPr>
+      <w:r>
+        <w:rPr>
+          <w:b/>
+          <w:bCs/>
+          <w:i w:val="0"/>
+          <w:iCs w:val="0"/>
+        </w:rPr>
+        <w:t xml:space="preserve">void </w:t>
+      </w:r>
       <w:r>
         <w:rPr>
           <w:b/>
@@ -4870,12 +5785,21 @@
     <w:p>
       <w:pPr>
         <w:pStyle w:val="magyarazat"/>
-        <w:ind w:left="708" w:hanging="708"/>
-        <w:rPr>
-          <w:i w:val="0"/>
-          <w:iCs w:val="0"/>
-        </w:rPr>
-      </w:pPr>
+        <w:ind w:left="708" w:hanging="468"/>
+        <w:rPr>
+          <w:i w:val="0"/>
+          <w:iCs w:val="0"/>
+        </w:rPr>
+      </w:pPr>
+      <w:r>
+        <w:rPr>
+          <w:b/>
+          <w:bCs/>
+          <w:i w:val="0"/>
+          <w:iCs w:val="0"/>
+        </w:rPr>
+        <w:t xml:space="preserve">void </w:t>
+      </w:r>
       <w:r>
         <w:rPr>
           <w:b/>
@@ -4928,12 +5852,21 @@
     <w:p>
       <w:pPr>
         <w:pStyle w:val="magyarazat"/>
-        <w:ind w:left="708" w:hanging="708"/>
-        <w:rPr>
-          <w:i w:val="0"/>
-          <w:iCs w:val="0"/>
-        </w:rPr>
-      </w:pPr>
+        <w:ind w:left="708" w:hanging="468"/>
+        <w:rPr>
+          <w:i w:val="0"/>
+          <w:iCs w:val="0"/>
+        </w:rPr>
+      </w:pPr>
+      <w:r>
+        <w:rPr>
+          <w:b/>
+          <w:bCs/>
+          <w:i w:val="0"/>
+          <w:iCs w:val="0"/>
+        </w:rPr>
+        <w:t xml:space="preserve">void </w:t>
+      </w:r>
       <w:r>
         <w:rPr>
           <w:b/>
@@ -5155,12 +6088,21 @@
     <w:p>
       <w:pPr>
         <w:pStyle w:val="magyarazat"/>
-        <w:ind w:left="708" w:hanging="708"/>
-        <w:rPr>
-          <w:i w:val="0"/>
-          <w:iCs w:val="0"/>
-        </w:rPr>
-      </w:pPr>
+        <w:ind w:left="708" w:hanging="468"/>
+        <w:rPr>
+          <w:i w:val="0"/>
+          <w:iCs w:val="0"/>
+        </w:rPr>
+      </w:pPr>
+      <w:r>
+        <w:rPr>
+          <w:b/>
+          <w:bCs/>
+          <w:i w:val="0"/>
+          <w:iCs w:val="0"/>
+        </w:rPr>
+        <w:t xml:space="preserve">void </w:t>
+      </w:r>
       <w:r>
         <w:rPr>
           <w:b/>
@@ -5258,12 +6200,21 @@
     <w:p>
       <w:pPr>
         <w:pStyle w:val="magyarazat"/>
-        <w:ind w:left="708" w:hanging="708"/>
-        <w:rPr>
-          <w:i w:val="0"/>
-          <w:iCs w:val="0"/>
-        </w:rPr>
-      </w:pPr>
+        <w:ind w:left="708" w:hanging="468"/>
+        <w:rPr>
+          <w:i w:val="0"/>
+          <w:iCs w:val="0"/>
+        </w:rPr>
+      </w:pPr>
+      <w:r>
+        <w:rPr>
+          <w:b/>
+          <w:bCs/>
+          <w:i w:val="0"/>
+          <w:iCs w:val="0"/>
+        </w:rPr>
+        <w:t xml:space="preserve">void </w:t>
+      </w:r>
       <w:r>
         <w:rPr>
           <w:b/>
@@ -5300,12 +6251,21 @@
     <w:p>
       <w:pPr>
         <w:pStyle w:val="magyarazat"/>
-        <w:ind w:left="708" w:hanging="708"/>
-        <w:rPr>
-          <w:i w:val="0"/>
-          <w:iCs w:val="0"/>
-        </w:rPr>
-      </w:pPr>
+        <w:ind w:left="708" w:hanging="468"/>
+        <w:rPr>
+          <w:i w:val="0"/>
+          <w:iCs w:val="0"/>
+        </w:rPr>
+      </w:pPr>
+      <w:r>
+        <w:rPr>
+          <w:b/>
+          <w:bCs/>
+          <w:i w:val="0"/>
+          <w:iCs w:val="0"/>
+        </w:rPr>
+        <w:t xml:space="preserve">void </w:t>
+      </w:r>
       <w:r>
         <w:rPr>
           <w:b/>
@@ -5468,12 +6428,21 @@
     <w:p>
       <w:pPr>
         <w:pStyle w:val="magyarazat"/>
-        <w:ind w:left="708" w:hanging="708"/>
-        <w:rPr>
-          <w:i w:val="0"/>
-          <w:iCs w:val="0"/>
-        </w:rPr>
-      </w:pPr>
+        <w:ind w:left="708" w:hanging="468"/>
+        <w:rPr>
+          <w:i w:val="0"/>
+          <w:iCs w:val="0"/>
+        </w:rPr>
+      </w:pPr>
+      <w:r>
+        <w:rPr>
+          <w:b/>
+          <w:bCs/>
+          <w:i w:val="0"/>
+          <w:iCs w:val="0"/>
+        </w:rPr>
+        <w:t xml:space="preserve">void </w:t>
+      </w:r>
       <w:r>
         <w:rPr>
           <w:b/>
@@ -5510,12 +6479,21 @@
     <w:p>
       <w:pPr>
         <w:pStyle w:val="magyarazat"/>
-        <w:ind w:left="708" w:hanging="708"/>
-        <w:rPr>
-          <w:i w:val="0"/>
-          <w:iCs w:val="0"/>
-        </w:rPr>
-      </w:pPr>
+        <w:ind w:left="708" w:hanging="468"/>
+        <w:rPr>
+          <w:i w:val="0"/>
+          <w:iCs w:val="0"/>
+        </w:rPr>
+      </w:pPr>
+      <w:r>
+        <w:rPr>
+          <w:b/>
+          <w:bCs/>
+          <w:i w:val="0"/>
+          <w:iCs w:val="0"/>
+        </w:rPr>
+        <w:t xml:space="preserve">void </w:t>
+      </w:r>
       <w:r>
         <w:rPr>
           <w:b/>
@@ -5552,12 +6530,21 @@
     <w:p>
       <w:pPr>
         <w:pStyle w:val="magyarazat"/>
-        <w:ind w:left="708" w:hanging="708"/>
-        <w:rPr>
-          <w:i w:val="0"/>
-          <w:iCs w:val="0"/>
-        </w:rPr>
-      </w:pPr>
+        <w:ind w:left="708" w:hanging="468"/>
+        <w:rPr>
+          <w:i w:val="0"/>
+          <w:iCs w:val="0"/>
+        </w:rPr>
+      </w:pPr>
+      <w:r>
+        <w:rPr>
+          <w:b/>
+          <w:bCs/>
+          <w:i w:val="0"/>
+          <w:iCs w:val="0"/>
+        </w:rPr>
+        <w:t xml:space="preserve">void </w:t>
+      </w:r>
       <w:r>
         <w:rPr>
           <w:b/>
@@ -5594,12 +6581,21 @@
     <w:p>
       <w:pPr>
         <w:pStyle w:val="magyarazat"/>
-        <w:ind w:left="708" w:hanging="708"/>
-        <w:rPr>
-          <w:i w:val="0"/>
-          <w:iCs w:val="0"/>
-        </w:rPr>
-      </w:pPr>
+        <w:ind w:left="708" w:hanging="468"/>
+        <w:rPr>
+          <w:i w:val="0"/>
+          <w:iCs w:val="0"/>
+        </w:rPr>
+      </w:pPr>
+      <w:r>
+        <w:rPr>
+          <w:b/>
+          <w:bCs/>
+          <w:i w:val="0"/>
+          <w:iCs w:val="0"/>
+        </w:rPr>
+        <w:t xml:space="preserve">void </w:t>
+      </w:r>
       <w:r>
         <w:rPr>
           <w:b/>
@@ -5614,7 +6610,23 @@
           <w:i w:val="0"/>
           <w:iCs w:val="0"/>
         </w:rPr>
-        <w:t xml:space="preserve">: Jutalomban részesíti a </w:t>
+        <w:t xml:space="preserve">: Ha a </w:t>
+      </w:r>
+      <w:r>
+        <w:rPr>
+          <w:b/>
+          <w:bCs/>
+          <w:i w:val="0"/>
+          <w:iCs w:val="0"/>
+        </w:rPr>
+        <w:t>Box</w:t>
+      </w:r>
+      <w:r>
+        <w:rPr>
+          <w:i w:val="0"/>
+          <w:iCs w:val="0"/>
+        </w:rPr>
+        <w:t xml:space="preserve"> nem volt korábban megjelölve, hogy rossz helyen jár, jutalomban részesíti a </w:t>
       </w:r>
       <w:r>
         <w:rPr>
@@ -5652,12 +6664,21 @@
     <w:p>
       <w:pPr>
         <w:pStyle w:val="magyarazat"/>
-        <w:ind w:left="708" w:hanging="708"/>
-        <w:rPr>
-          <w:i w:val="0"/>
-          <w:iCs w:val="0"/>
-        </w:rPr>
-      </w:pPr>
+        <w:ind w:left="708" w:hanging="468"/>
+        <w:rPr>
+          <w:i w:val="0"/>
+          <w:iCs w:val="0"/>
+        </w:rPr>
+      </w:pPr>
+      <w:r>
+        <w:rPr>
+          <w:b/>
+          <w:bCs/>
+          <w:i w:val="0"/>
+          <w:iCs w:val="0"/>
+        </w:rPr>
+        <w:t xml:space="preserve">void </w:t>
+      </w:r>
       <w:r>
         <w:rPr>
           <w:b/>
@@ -5694,12 +6715,21 @@
     <w:p>
       <w:pPr>
         <w:pStyle w:val="magyarazat"/>
-        <w:ind w:left="708" w:hanging="708"/>
-        <w:rPr>
-          <w:i w:val="0"/>
-          <w:iCs w:val="0"/>
-        </w:rPr>
-      </w:pPr>
+        <w:ind w:left="708" w:hanging="468"/>
+        <w:rPr>
+          <w:i w:val="0"/>
+          <w:iCs w:val="0"/>
+        </w:rPr>
+      </w:pPr>
+      <w:r>
+        <w:rPr>
+          <w:b/>
+          <w:bCs/>
+          <w:i w:val="0"/>
+          <w:iCs w:val="0"/>
+        </w:rPr>
+        <w:t xml:space="preserve">void </w:t>
+      </w:r>
       <w:r>
         <w:rPr>
           <w:b/>
@@ -5730,23 +6760,55 @@
           <w:i w:val="0"/>
           <w:iCs w:val="0"/>
         </w:rPr>
-        <w:t xml:space="preserve">-t. Leiratkozik a </w:t>
-      </w:r>
-      <w:r>
-        <w:rPr>
-          <w:b/>
-          <w:bCs/>
-          <w:i w:val="0"/>
-          <w:iCs w:val="0"/>
-        </w:rPr>
-        <w:t xml:space="preserve">Box </w:t>
-      </w:r>
-      <w:r>
-        <w:rPr>
-          <w:i w:val="0"/>
-          <w:iCs w:val="0"/>
-        </w:rPr>
-        <w:t>eventjeiről.</w:t>
+        <w:t xml:space="preserve">-t. Feljegyzi magának ezt a </w:t>
+      </w:r>
+      <w:r>
+        <w:rPr>
+          <w:b/>
+          <w:bCs/>
+          <w:i w:val="0"/>
+          <w:iCs w:val="0"/>
+        </w:rPr>
+        <w:t>Box</w:t>
+      </w:r>
+      <w:r>
+        <w:rPr>
+          <w:i w:val="0"/>
+          <w:iCs w:val="0"/>
+        </w:rPr>
+        <w:t xml:space="preserve">-ot, hogy amikor </w:t>
+      </w:r>
+      <w:r>
+        <w:rPr>
+          <w:b/>
+          <w:bCs/>
+          <w:i w:val="0"/>
+          <w:iCs w:val="0"/>
+        </w:rPr>
+        <w:t>Truck</w:t>
+      </w:r>
+      <w:r>
+        <w:rPr>
+          <w:i w:val="0"/>
+          <w:iCs w:val="0"/>
+        </w:rPr>
+        <w:t>-ra kerül (</w:t>
+      </w:r>
+      <w:r>
+        <w:rPr>
+          <w:b/>
+          <w:bCs/>
+          <w:i w:val="0"/>
+          <w:iCs w:val="0"/>
+        </w:rPr>
+        <w:t>BoxLoaded</w:t>
+      </w:r>
+      <w:r>
+        <w:rPr>
+          <w:i w:val="0"/>
+          <w:iCs w:val="0"/>
+        </w:rPr>
+        <w:t xml:space="preserve"> event), akkor hagyja ki a jutalmazást.</w:t>
       </w:r>
     </w:p>
     <w:p>
@@ -5807,12 +6869,21 @@
     <w:p>
       <w:pPr>
         <w:pStyle w:val="magyarazat"/>
-        <w:ind w:left="708" w:hanging="708"/>
-        <w:rPr>
-          <w:i w:val="0"/>
-          <w:iCs w:val="0"/>
-        </w:rPr>
-      </w:pPr>
+        <w:ind w:left="708" w:hanging="468"/>
+        <w:rPr>
+          <w:i w:val="0"/>
+          <w:iCs w:val="0"/>
+        </w:rPr>
+      </w:pPr>
+      <w:r>
+        <w:rPr>
+          <w:b/>
+          <w:bCs/>
+          <w:i w:val="0"/>
+          <w:iCs w:val="0"/>
+        </w:rPr>
+        <w:t xml:space="preserve">void </w:t>
+      </w:r>
       <w:r>
         <w:rPr>
           <w:b/>
@@ -5918,12 +6989,21 @@
     <w:p>
       <w:pPr>
         <w:pStyle w:val="magyarazat"/>
-        <w:ind w:left="708" w:hanging="708"/>
-        <w:rPr>
-          <w:i w:val="0"/>
-          <w:iCs w:val="0"/>
-        </w:rPr>
-      </w:pPr>
+        <w:ind w:left="708" w:hanging="468"/>
+        <w:rPr>
+          <w:i w:val="0"/>
+          <w:iCs w:val="0"/>
+        </w:rPr>
+      </w:pPr>
+      <w:r>
+        <w:rPr>
+          <w:b/>
+          <w:bCs/>
+          <w:i w:val="0"/>
+          <w:iCs w:val="0"/>
+        </w:rPr>
+        <w:t xml:space="preserve">void </w:t>
+      </w:r>
       <w:r>
         <w:rPr>
           <w:b/>
@@ -6038,12 +7118,21 @@
     <w:p>
       <w:pPr>
         <w:pStyle w:val="magyarazat"/>
-        <w:ind w:left="708" w:hanging="708"/>
-        <w:rPr>
-          <w:i w:val="0"/>
-          <w:iCs w:val="0"/>
-        </w:rPr>
-      </w:pPr>
+        <w:ind w:left="708" w:hanging="468"/>
+        <w:rPr>
+          <w:i w:val="0"/>
+          <w:iCs w:val="0"/>
+        </w:rPr>
+      </w:pPr>
+      <w:r>
+        <w:rPr>
+          <w:b/>
+          <w:bCs/>
+          <w:i w:val="0"/>
+          <w:iCs w:val="0"/>
+        </w:rPr>
+        <w:t xml:space="preserve">void </w:t>
+      </w:r>
       <w:r>
         <w:rPr>
           <w:b/>
@@ -6910,18 +7999,41 @@
           <w:tcPr>
             <w:tcW w:w="1808" w:type="dxa"/>
           </w:tcPr>
-          <w:p/>
+          <w:p>
+            <w:r>
+              <w:t>2015.11.23 18:30</w:t>
+            </w:r>
+          </w:p>
         </w:tc>
         <w:tc>
           <w:tcPr>
             <w:tcW w:w="1767" w:type="dxa"/>
           </w:tcPr>
-          <w:p/>
+          <w:p>
+            <w:r>
+              <w:t>4</w:t>
+            </w:r>
+          </w:p>
         </w:tc>
         <w:tc>
           <w:tcPr>
             <w:tcW w:w="3180" w:type="dxa"/>
           </w:tcPr>
+          <w:p>
+            <w:r>
+              <w:t>Use-Casek felsorolása</w:t>
+            </w:r>
+          </w:p>
+          <w:p>
+            <w:r>
+              <w:t>Use-Case diagram</w:t>
+            </w:r>
+          </w:p>
+          <w:p>
+            <w:r>
+              <w:t>Szekvenciadiagramok</w:t>
+            </w:r>
+          </w:p>
           <w:p/>
         </w:tc>
         <w:tc>
@@ -7101,7 +8213,7 @@
           <w:rFonts w:ascii="Cambria" w:hAnsi="Cambria" w:cs="Cambria"/>
           <w:noProof/>
         </w:rPr>
-        <w:t>9</w:t>
+        <w:t>8</w:t>
       </w:r>
     </w:fldSimple>
   </w:p>
@@ -8300,272 +9412,144 @@
     </w:rPrDefault>
     <w:pPrDefault/>
   </w:docDefaults>
-  <w:latentStyles w:defLockedState="0" w:defUIPriority="99" w:defSemiHidden="1" w:defUnhideWhenUsed="0" w:defQFormat="0" w:count="267">
-    <w:lsdException w:name="Normal" w:semiHidden="0" w:uiPriority="0" w:qFormat="1"/>
-    <w:lsdException w:name="heading 1" w:semiHidden="0" w:uiPriority="0" w:qFormat="1"/>
-    <w:lsdException w:name="heading 2" w:semiHidden="0" w:uiPriority="0" w:qFormat="1"/>
-    <w:lsdException w:name="heading 3" w:semiHidden="0" w:uiPriority="0" w:qFormat="1"/>
-    <w:lsdException w:name="heading 4" w:semiHidden="0" w:uiPriority="0" w:qFormat="1"/>
-    <w:lsdException w:name="heading 5" w:semiHidden="0" w:uiPriority="0" w:qFormat="1"/>
-    <w:lsdException w:name="heading 6" w:semiHidden="0" w:uiPriority="0" w:qFormat="1"/>
-    <w:lsdException w:name="heading 7" w:semiHidden="0" w:uiPriority="0" w:qFormat="1"/>
-    <w:lsdException w:name="heading 8" w:semiHidden="0" w:uiPriority="0" w:qFormat="1"/>
-    <w:lsdException w:name="heading 9" w:semiHidden="0" w:uiPriority="0" w:qFormat="1"/>
-    <w:lsdException w:name="index 1" w:locked="1" w:unhideWhenUsed="1"/>
-    <w:lsdException w:name="index 2" w:locked="1" w:unhideWhenUsed="1"/>
-    <w:lsdException w:name="index 3" w:locked="1" w:unhideWhenUsed="1"/>
-    <w:lsdException w:name="index 4" w:locked="1" w:unhideWhenUsed="1"/>
-    <w:lsdException w:name="index 5" w:locked="1" w:unhideWhenUsed="1"/>
-    <w:lsdException w:name="index 6" w:locked="1" w:unhideWhenUsed="1"/>
-    <w:lsdException w:name="index 7" w:locked="1" w:unhideWhenUsed="1"/>
-    <w:lsdException w:name="index 8" w:locked="1" w:unhideWhenUsed="1"/>
-    <w:lsdException w:name="index 9" w:locked="1" w:unhideWhenUsed="1"/>
-    <w:lsdException w:name="toc 1" w:semiHidden="0" w:uiPriority="0"/>
-    <w:lsdException w:name="toc 2" w:semiHidden="0" w:uiPriority="0"/>
-    <w:lsdException w:name="toc 3" w:semiHidden="0" w:uiPriority="0"/>
-    <w:lsdException w:name="toc 4" w:semiHidden="0" w:uiPriority="0"/>
-    <w:lsdException w:name="toc 5" w:semiHidden="0" w:uiPriority="0"/>
-    <w:lsdException w:name="toc 6" w:semiHidden="0" w:uiPriority="0"/>
-    <w:lsdException w:name="toc 7" w:semiHidden="0" w:uiPriority="0"/>
-    <w:lsdException w:name="toc 8" w:semiHidden="0" w:uiPriority="0"/>
-    <w:lsdException w:name="toc 9" w:semiHidden="0" w:uiPriority="0"/>
-    <w:lsdException w:name="Normal Indent" w:locked="1" w:unhideWhenUsed="1"/>
-    <w:lsdException w:name="footnote text" w:locked="1" w:unhideWhenUsed="1"/>
-    <w:lsdException w:name="annotation text" w:locked="1" w:unhideWhenUsed="1"/>
-    <w:lsdException w:name="header" w:locked="1" w:unhideWhenUsed="1"/>
-    <w:lsdException w:name="footer" w:locked="1" w:unhideWhenUsed="1"/>
-    <w:lsdException w:name="index heading" w:locked="1" w:unhideWhenUsed="1"/>
-    <w:lsdException w:name="caption" w:uiPriority="0" w:unhideWhenUsed="1" w:qFormat="1"/>
-    <w:lsdException w:name="table of figures" w:locked="1" w:unhideWhenUsed="1"/>
-    <w:lsdException w:name="envelope address" w:locked="1" w:unhideWhenUsed="1"/>
-    <w:lsdException w:name="envelope return" w:locked="1" w:unhideWhenUsed="1"/>
-    <w:lsdException w:name="footnote reference" w:locked="1" w:unhideWhenUsed="1"/>
-    <w:lsdException w:name="annotation reference" w:locked="1" w:unhideWhenUsed="1"/>
-    <w:lsdException w:name="line number" w:locked="1" w:unhideWhenUsed="1"/>
-    <w:lsdException w:name="page number" w:locked="1" w:unhideWhenUsed="1"/>
-    <w:lsdException w:name="endnote reference" w:locked="1" w:unhideWhenUsed="1"/>
-    <w:lsdException w:name="endnote text" w:locked="1" w:unhideWhenUsed="1"/>
-    <w:lsdException w:name="table of authorities" w:locked="1" w:unhideWhenUsed="1"/>
-    <w:lsdException w:name="macro" w:locked="1" w:unhideWhenUsed="1"/>
-    <w:lsdException w:name="toa heading" w:locked="1" w:unhideWhenUsed="1"/>
-    <w:lsdException w:name="List" w:locked="1" w:unhideWhenUsed="1"/>
-    <w:lsdException w:name="List Bullet" w:locked="1" w:unhideWhenUsed="1"/>
-    <w:lsdException w:name="List Number" w:locked="1" w:unhideWhenUsed="1"/>
-    <w:lsdException w:name="List 2" w:locked="1" w:unhideWhenUsed="1"/>
-    <w:lsdException w:name="List 3" w:locked="1" w:unhideWhenUsed="1"/>
-    <w:lsdException w:name="List 4" w:locked="1" w:unhideWhenUsed="1"/>
-    <w:lsdException w:name="List 5" w:locked="1" w:unhideWhenUsed="1"/>
-    <w:lsdException w:name="List Bullet 2" w:locked="1" w:unhideWhenUsed="1"/>
-    <w:lsdException w:name="List Bullet 3" w:locked="1" w:unhideWhenUsed="1"/>
-    <w:lsdException w:name="List Bullet 4" w:locked="1" w:unhideWhenUsed="1"/>
-    <w:lsdException w:name="List Bullet 5" w:locked="1" w:unhideWhenUsed="1"/>
-    <w:lsdException w:name="List Number 2" w:locked="1" w:unhideWhenUsed="1"/>
-    <w:lsdException w:name="List Number 3" w:locked="1" w:unhideWhenUsed="1"/>
-    <w:lsdException w:name="List Number 4" w:locked="1" w:unhideWhenUsed="1"/>
-    <w:lsdException w:name="List Number 5" w:locked="1" w:unhideWhenUsed="1"/>
-    <w:lsdException w:name="Title" w:semiHidden="0" w:uiPriority="0" w:qFormat="1"/>
-    <w:lsdException w:name="Closing" w:locked="1" w:unhideWhenUsed="1"/>
-    <w:lsdException w:name="Signature" w:locked="1" w:unhideWhenUsed="1"/>
-    <w:lsdException w:name="Default Paragraph Font" w:semiHidden="0" w:uiPriority="0"/>
-    <w:lsdException w:name="Body Text" w:locked="1" w:unhideWhenUsed="1"/>
-    <w:lsdException w:name="Body Text Indent" w:locked="1" w:unhideWhenUsed="1"/>
-    <w:lsdException w:name="List Continue" w:locked="1" w:unhideWhenUsed="1"/>
-    <w:lsdException w:name="List Continue 2" w:locked="1" w:unhideWhenUsed="1"/>
-    <w:lsdException w:name="List Continue 3" w:locked="1" w:unhideWhenUsed="1"/>
-    <w:lsdException w:name="List Continue 4" w:locked="1" w:unhideWhenUsed="1"/>
-    <w:lsdException w:name="List Continue 5" w:locked="1" w:unhideWhenUsed="1"/>
-    <w:lsdException w:name="Message Header" w:locked="1" w:unhideWhenUsed="1"/>
-    <w:lsdException w:name="Subtitle" w:semiHidden="0" w:uiPriority="0" w:qFormat="1"/>
-    <w:lsdException w:name="Salutation" w:locked="1" w:unhideWhenUsed="1"/>
-    <w:lsdException w:name="Date" w:locked="1" w:unhideWhenUsed="1"/>
-    <w:lsdException w:name="Body Text First Indent" w:locked="1" w:unhideWhenUsed="1"/>
-    <w:lsdException w:name="Body Text First Indent 2" w:locked="1" w:unhideWhenUsed="1"/>
-    <w:lsdException w:name="Note Heading" w:locked="1" w:unhideWhenUsed="1"/>
-    <w:lsdException w:name="Body Text 2" w:locked="1" w:unhideWhenUsed="1"/>
-    <w:lsdException w:name="Body Text 3" w:locked="1" w:unhideWhenUsed="1"/>
-    <w:lsdException w:name="Body Text Indent 2" w:locked="1" w:unhideWhenUsed="1"/>
-    <w:lsdException w:name="Body Text Indent 3" w:locked="1" w:unhideWhenUsed="1"/>
-    <w:lsdException w:name="Block Text" w:locked="1" w:unhideWhenUsed="1"/>
-    <w:lsdException w:name="Hyperlink" w:locked="1" w:unhideWhenUsed="1"/>
-    <w:lsdException w:name="FollowedHyperlink" w:locked="1" w:unhideWhenUsed="1"/>
-    <w:lsdException w:name="Strong" w:semiHidden="0" w:uiPriority="0" w:qFormat="1"/>
-    <w:lsdException w:name="Emphasis" w:semiHidden="0" w:uiPriority="0" w:qFormat="1"/>
-    <w:lsdException w:name="Document Map" w:locked="1" w:unhideWhenUsed="1"/>
-    <w:lsdException w:name="Plain Text" w:locked="1" w:unhideWhenUsed="1"/>
-    <w:lsdException w:name="E-mail Signature" w:locked="1" w:unhideWhenUsed="1"/>
-    <w:lsdException w:name="HTML Top of Form" w:locked="1" w:unhideWhenUsed="1"/>
-    <w:lsdException w:name="HTML Bottom of Form" w:locked="1" w:unhideWhenUsed="1"/>
-    <w:lsdException w:name="Normal (Web)" w:locked="1" w:unhideWhenUsed="1"/>
-    <w:lsdException w:name="HTML Acronym" w:locked="1" w:unhideWhenUsed="1"/>
-    <w:lsdException w:name="HTML Address" w:locked="1" w:unhideWhenUsed="1"/>
-    <w:lsdException w:name="HTML Cite" w:locked="1" w:unhideWhenUsed="1"/>
-    <w:lsdException w:name="HTML Code" w:locked="1" w:unhideWhenUsed="1"/>
-    <w:lsdException w:name="HTML Definition" w:locked="1" w:unhideWhenUsed="1"/>
-    <w:lsdException w:name="HTML Keyboard" w:locked="1" w:unhideWhenUsed="1"/>
-    <w:lsdException w:name="HTML Preformatted" w:locked="1" w:unhideWhenUsed="1"/>
-    <w:lsdException w:name="HTML Sample" w:locked="1" w:unhideWhenUsed="1"/>
-    <w:lsdException w:name="HTML Typewriter" w:locked="1" w:unhideWhenUsed="1"/>
-    <w:lsdException w:name="HTML Variable" w:locked="1" w:unhideWhenUsed="1"/>
-    <w:lsdException w:name="Normal Table" w:locked="1" w:unhideWhenUsed="1"/>
-    <w:lsdException w:name="annotation subject" w:locked="1" w:unhideWhenUsed="1"/>
-    <w:lsdException w:name="No List" w:locked="1" w:unhideWhenUsed="1"/>
-    <w:lsdException w:name="Outline List 1" w:locked="1" w:unhideWhenUsed="1"/>
-    <w:lsdException w:name="Outline List 2" w:locked="1" w:unhideWhenUsed="1"/>
-    <w:lsdException w:name="Outline List 3" w:locked="1" w:unhideWhenUsed="1"/>
-    <w:lsdException w:name="Table Simple 1" w:locked="1" w:unhideWhenUsed="1"/>
-    <w:lsdException w:name="Table Simple 2" w:locked="1" w:unhideWhenUsed="1"/>
-    <w:lsdException w:name="Table Simple 3" w:locked="1" w:unhideWhenUsed="1"/>
-    <w:lsdException w:name="Table Classic 1" w:locked="1" w:unhideWhenUsed="1"/>
-    <w:lsdException w:name="Table Classic 2" w:locked="1" w:unhideWhenUsed="1"/>
-    <w:lsdException w:name="Table Classic 3" w:locked="1" w:unhideWhenUsed="1"/>
-    <w:lsdException w:name="Table Classic 4" w:locked="1" w:unhideWhenUsed="1"/>
-    <w:lsdException w:name="Table Colorful 1" w:locked="1" w:unhideWhenUsed="1"/>
-    <w:lsdException w:name="Table Colorful 2" w:locked="1" w:unhideWhenUsed="1"/>
-    <w:lsdException w:name="Table Colorful 3" w:locked="1" w:unhideWhenUsed="1"/>
-    <w:lsdException w:name="Table Columns 1" w:locked="1" w:unhideWhenUsed="1"/>
-    <w:lsdException w:name="Table Columns 2" w:locked="1" w:unhideWhenUsed="1"/>
-    <w:lsdException w:name="Table Columns 3" w:locked="1" w:unhideWhenUsed="1"/>
-    <w:lsdException w:name="Table Columns 4" w:locked="1" w:unhideWhenUsed="1"/>
-    <w:lsdException w:name="Table Columns 5" w:locked="1" w:unhideWhenUsed="1"/>
-    <w:lsdException w:name="Table Grid 1" w:locked="1" w:unhideWhenUsed="1"/>
-    <w:lsdException w:name="Table Grid 2" w:locked="1" w:unhideWhenUsed="1"/>
-    <w:lsdException w:name="Table Grid 3" w:locked="1" w:unhideWhenUsed="1"/>
-    <w:lsdException w:name="Table Grid 4" w:locked="1" w:unhideWhenUsed="1"/>
-    <w:lsdException w:name="Table Grid 5" w:locked="1" w:unhideWhenUsed="1"/>
-    <w:lsdException w:name="Table Grid 6" w:locked="1" w:unhideWhenUsed="1"/>
-    <w:lsdException w:name="Table Grid 7" w:locked="1" w:unhideWhenUsed="1"/>
-    <w:lsdException w:name="Table Grid 8" w:locked="1" w:unhideWhenUsed="1"/>
-    <w:lsdException w:name="Table List 1" w:locked="1" w:unhideWhenUsed="1"/>
-    <w:lsdException w:name="Table List 2" w:locked="1" w:unhideWhenUsed="1"/>
-    <w:lsdException w:name="Table List 3" w:locked="1" w:unhideWhenUsed="1"/>
-    <w:lsdException w:name="Table List 4" w:locked="1" w:unhideWhenUsed="1"/>
-    <w:lsdException w:name="Table List 5" w:locked="1" w:unhideWhenUsed="1"/>
-    <w:lsdException w:name="Table List 6" w:locked="1" w:unhideWhenUsed="1"/>
-    <w:lsdException w:name="Table List 7" w:locked="1" w:unhideWhenUsed="1"/>
-    <w:lsdException w:name="Table List 8" w:locked="1" w:unhideWhenUsed="1"/>
-    <w:lsdException w:name="Table 3D effects 1" w:locked="1" w:unhideWhenUsed="1"/>
-    <w:lsdException w:name="Table 3D effects 2" w:locked="1" w:unhideWhenUsed="1"/>
-    <w:lsdException w:name="Table 3D effects 3" w:locked="1" w:unhideWhenUsed="1"/>
-    <w:lsdException w:name="Table Contemporary" w:locked="1" w:unhideWhenUsed="1"/>
-    <w:lsdException w:name="Table Elegant" w:locked="1" w:unhideWhenUsed="1"/>
-    <w:lsdException w:name="Table Professional" w:locked="1" w:unhideWhenUsed="1"/>
-    <w:lsdException w:name="Table Subtle 1" w:locked="1" w:unhideWhenUsed="1"/>
-    <w:lsdException w:name="Table Subtle 2" w:locked="1" w:unhideWhenUsed="1"/>
-    <w:lsdException w:name="Table Web 1" w:locked="1" w:unhideWhenUsed="1"/>
-    <w:lsdException w:name="Table Web 2" w:locked="1" w:unhideWhenUsed="1"/>
-    <w:lsdException w:name="Table Web 3" w:locked="1" w:unhideWhenUsed="1"/>
-    <w:lsdException w:name="Balloon Text" w:locked="1" w:unhideWhenUsed="1"/>
-    <w:lsdException w:name="Table Grid" w:semiHidden="0" w:uiPriority="0"/>
-    <w:lsdException w:name="Table Theme" w:locked="1" w:unhideWhenUsed="1"/>
-    <w:lsdException w:name="No Spacing" w:semiHidden="0" w:uiPriority="1" w:qFormat="1"/>
-    <w:lsdException w:name="Light Shading" w:semiHidden="0" w:uiPriority="60"/>
-    <w:lsdException w:name="Light List" w:semiHidden="0" w:uiPriority="61"/>
-    <w:lsdException w:name="Light Grid" w:semiHidden="0" w:uiPriority="62"/>
-    <w:lsdException w:name="Medium Shading 1" w:semiHidden="0" w:uiPriority="63"/>
-    <w:lsdException w:name="Medium Shading 2" w:semiHidden="0" w:uiPriority="64"/>
-    <w:lsdException w:name="Medium List 1" w:semiHidden="0" w:uiPriority="65"/>
-    <w:lsdException w:name="Medium List 2" w:semiHidden="0" w:uiPriority="66"/>
-    <w:lsdException w:name="Medium Grid 1" w:semiHidden="0" w:uiPriority="67"/>
-    <w:lsdException w:name="Medium Grid 2" w:semiHidden="0" w:uiPriority="68"/>
-    <w:lsdException w:name="Medium Grid 3" w:semiHidden="0" w:uiPriority="69"/>
-    <w:lsdException w:name="Dark List" w:semiHidden="0" w:uiPriority="70"/>
-    <w:lsdException w:name="Colorful Shading" w:semiHidden="0" w:uiPriority="71"/>
-    <w:lsdException w:name="Colorful List" w:semiHidden="0" w:uiPriority="72"/>
-    <w:lsdException w:name="Colorful Grid" w:semiHidden="0" w:uiPriority="73"/>
-    <w:lsdException w:name="Light Shading Accent 1" w:semiHidden="0" w:uiPriority="60"/>
-    <w:lsdException w:name="Light List Accent 1" w:semiHidden="0" w:uiPriority="61"/>
-    <w:lsdException w:name="Light Grid Accent 1" w:semiHidden="0" w:uiPriority="62"/>
-    <w:lsdException w:name="Medium Shading 1 Accent 1" w:semiHidden="0" w:uiPriority="63"/>
-    <w:lsdException w:name="Medium Shading 2 Accent 1" w:semiHidden="0" w:uiPriority="64"/>
-    <w:lsdException w:name="Medium List 1 Accent 1" w:semiHidden="0" w:uiPriority="65"/>
-    <w:lsdException w:name="List Paragraph" w:semiHidden="0" w:uiPriority="34" w:qFormat="1"/>
-    <w:lsdException w:name="Quote" w:semiHidden="0" w:uiPriority="29" w:qFormat="1"/>
-    <w:lsdException w:name="Intense Quote" w:semiHidden="0" w:uiPriority="30" w:qFormat="1"/>
-    <w:lsdException w:name="Medium List 2 Accent 1" w:semiHidden="0" w:uiPriority="66"/>
-    <w:lsdException w:name="Medium Grid 1 Accent 1" w:semiHidden="0" w:uiPriority="67"/>
-    <w:lsdException w:name="Medium Grid 2 Accent 1" w:semiHidden="0" w:uiPriority="68"/>
-    <w:lsdException w:name="Medium Grid 3 Accent 1" w:semiHidden="0" w:uiPriority="69"/>
-    <w:lsdException w:name="Dark List Accent 1" w:semiHidden="0" w:uiPriority="70"/>
-    <w:lsdException w:name="Colorful Shading Accent 1" w:semiHidden="0" w:uiPriority="71"/>
-    <w:lsdException w:name="Colorful List Accent 1" w:semiHidden="0" w:uiPriority="72"/>
-    <w:lsdException w:name="Colorful Grid Accent 1" w:semiHidden="0" w:uiPriority="73"/>
-    <w:lsdException w:name="Light Shading Accent 2" w:semiHidden="0" w:uiPriority="60"/>
-    <w:lsdException w:name="Light List Accent 2" w:semiHidden="0" w:uiPriority="61"/>
-    <w:lsdException w:name="Light Grid Accent 2" w:semiHidden="0" w:uiPriority="62"/>
-    <w:lsdException w:name="Medium Shading 1 Accent 2" w:semiHidden="0" w:uiPriority="63"/>
-    <w:lsdException w:name="Medium Shading 2 Accent 2" w:semiHidden="0" w:uiPriority="64"/>
-    <w:lsdException w:name="Medium List 1 Accent 2" w:semiHidden="0" w:uiPriority="65"/>
-    <w:lsdException w:name="Medium List 2 Accent 2" w:semiHidden="0" w:uiPriority="66"/>
-    <w:lsdException w:name="Medium Grid 1 Accent 2" w:semiHidden="0" w:uiPriority="67"/>
-    <w:lsdException w:name="Medium Grid 2 Accent 2" w:semiHidden="0" w:uiPriority="68"/>
-    <w:lsdException w:name="Medium Grid 3 Accent 2" w:semiHidden="0" w:uiPriority="69"/>
-    <w:lsdException w:name="Dark List Accent 2" w:semiHidden="0" w:uiPriority="70"/>
-    <w:lsdException w:name="Colorful Shading Accent 2" w:semiHidden="0" w:uiPriority="71"/>
-    <w:lsdException w:name="Colorful List Accent 2" w:semiHidden="0" w:uiPriority="72"/>
-    <w:lsdException w:name="Colorful Grid Accent 2" w:semiHidden="0" w:uiPriority="73"/>
-    <w:lsdException w:name="Light Shading Accent 3" w:semiHidden="0" w:uiPriority="60"/>
-    <w:lsdException w:name="Light List Accent 3" w:semiHidden="0" w:uiPriority="61"/>
-    <w:lsdException w:name="Light Grid Accent 3" w:semiHidden="0" w:uiPriority="62"/>
-    <w:lsdException w:name="Medium Shading 1 Accent 3" w:semiHidden="0" w:uiPriority="63"/>
-    <w:lsdException w:name="Medium Shading 2 Accent 3" w:semiHidden="0" w:uiPriority="64"/>
-    <w:lsdException w:name="Medium List 1 Accent 3" w:semiHidden="0" w:uiPriority="65"/>
-    <w:lsdException w:name="Medium List 2 Accent 3" w:semiHidden="0" w:uiPriority="66"/>
-    <w:lsdException w:name="Medium Grid 1 Accent 3" w:semiHidden="0" w:uiPriority="67"/>
-    <w:lsdException w:name="Medium Grid 2 Accent 3" w:semiHidden="0" w:uiPriority="68"/>
-    <w:lsdException w:name="Medium Grid 3 Accent 3" w:semiHidden="0" w:uiPriority="69"/>
-    <w:lsdException w:name="Dark List Accent 3" w:semiHidden="0" w:uiPriority="70"/>
-    <w:lsdException w:name="Colorful Shading Accent 3" w:semiHidden="0" w:uiPriority="71"/>
-    <w:lsdException w:name="Colorful List Accent 3" w:semiHidden="0" w:uiPriority="72"/>
-    <w:lsdException w:name="Colorful Grid Accent 3" w:semiHidden="0" w:uiPriority="73"/>
-    <w:lsdException w:name="Light Shading Accent 4" w:semiHidden="0" w:uiPriority="60"/>
-    <w:lsdException w:name="Light List Accent 4" w:semiHidden="0" w:uiPriority="61"/>
-    <w:lsdException w:name="Light Grid Accent 4" w:semiHidden="0" w:uiPriority="62"/>
-    <w:lsdException w:name="Medium Shading 1 Accent 4" w:semiHidden="0" w:uiPriority="63"/>
-    <w:lsdException w:name="Medium Shading 2 Accent 4" w:semiHidden="0" w:uiPriority="64"/>
-    <w:lsdException w:name="Medium List 1 Accent 4" w:semiHidden="0" w:uiPriority="65"/>
-    <w:lsdException w:name="Medium List 2 Accent 4" w:semiHidden="0" w:uiPriority="66"/>
-    <w:lsdException w:name="Medium Grid 1 Accent 4" w:semiHidden="0" w:uiPriority="67"/>
-    <w:lsdException w:name="Medium Grid 2 Accent 4" w:semiHidden="0" w:uiPriority="68"/>
-    <w:lsdException w:name="Medium Grid 3 Accent 4" w:semiHidden="0" w:uiPriority="69"/>
-    <w:lsdException w:name="Dark List Accent 4" w:semiHidden="0" w:uiPriority="70"/>
-    <w:lsdException w:name="Colorful Shading Accent 4" w:semiHidden="0" w:uiPriority="71"/>
-    <w:lsdException w:name="Colorful List Accent 4" w:semiHidden="0" w:uiPriority="72"/>
-    <w:lsdException w:name="Colorful Grid Accent 4" w:semiHidden="0" w:uiPriority="73"/>
-    <w:lsdException w:name="Light Shading Accent 5" w:semiHidden="0" w:uiPriority="60"/>
-    <w:lsdException w:name="Light List Accent 5" w:semiHidden="0" w:uiPriority="61"/>
-    <w:lsdException w:name="Light Grid Accent 5" w:semiHidden="0" w:uiPriority="62"/>
-    <w:lsdException w:name="Medium Shading 1 Accent 5" w:semiHidden="0" w:uiPriority="63"/>
-    <w:lsdException w:name="Medium Shading 2 Accent 5" w:semiHidden="0" w:uiPriority="64"/>
-    <w:lsdException w:name="Medium List 1 Accent 5" w:semiHidden="0" w:uiPriority="65"/>
-    <w:lsdException w:name="Medium List 2 Accent 5" w:semiHidden="0" w:uiPriority="66"/>
-    <w:lsdException w:name="Medium Grid 1 Accent 5" w:semiHidden="0" w:uiPriority="67"/>
-    <w:lsdException w:name="Medium Grid 2 Accent 5" w:semiHidden="0" w:uiPriority="68"/>
-    <w:lsdException w:name="Medium Grid 3 Accent 5" w:semiHidden="0" w:uiPriority="69"/>
-    <w:lsdException w:name="Dark List Accent 5" w:semiHidden="0" w:uiPriority="70"/>
-    <w:lsdException w:name="Colorful Shading Accent 5" w:semiHidden="0" w:uiPriority="71"/>
-    <w:lsdException w:name="Colorful List Accent 5" w:semiHidden="0" w:uiPriority="72"/>
-    <w:lsdException w:name="Colorful Grid Accent 5" w:semiHidden="0" w:uiPriority="73"/>
-    <w:lsdException w:name="Light Shading Accent 6" w:semiHidden="0" w:uiPriority="60"/>
-    <w:lsdException w:name="Light List Accent 6" w:semiHidden="0" w:uiPriority="61"/>
-    <w:lsdException w:name="Light Grid Accent 6" w:semiHidden="0" w:uiPriority="62"/>
-    <w:lsdException w:name="Medium Shading 1 Accent 6" w:semiHidden="0" w:uiPriority="63"/>
-    <w:lsdException w:name="Medium Shading 2 Accent 6" w:semiHidden="0" w:uiPriority="64"/>
-    <w:lsdException w:name="Medium List 1 Accent 6" w:semiHidden="0" w:uiPriority="65"/>
-    <w:lsdException w:name="Medium List 2 Accent 6" w:semiHidden="0" w:uiPriority="66"/>
-    <w:lsdException w:name="Medium Grid 1 Accent 6" w:semiHidden="0" w:uiPriority="67"/>
-    <w:lsdException w:name="Medium Grid 2 Accent 6" w:semiHidden="0" w:uiPriority="68"/>
-    <w:lsdException w:name="Medium Grid 3 Accent 6" w:semiHidden="0" w:uiPriority="69"/>
-    <w:lsdException w:name="Dark List Accent 6" w:semiHidden="0" w:uiPriority="70"/>
-    <w:lsdException w:name="Colorful Shading Accent 6" w:semiHidden="0" w:uiPriority="71"/>
-    <w:lsdException w:name="Colorful List Accent 6" w:semiHidden="0" w:uiPriority="72"/>
-    <w:lsdException w:name="Colorful Grid Accent 6" w:semiHidden="0" w:uiPriority="73"/>
-    <w:lsdException w:name="Subtle Emphasis" w:semiHidden="0" w:uiPriority="19" w:qFormat="1"/>
-    <w:lsdException w:name="Intense Emphasis" w:semiHidden="0" w:uiPriority="21" w:qFormat="1"/>
-    <w:lsdException w:name="Subtle Reference" w:semiHidden="0" w:uiPriority="31" w:qFormat="1"/>
-    <w:lsdException w:name="Intense Reference" w:semiHidden="0" w:uiPriority="32" w:qFormat="1"/>
-    <w:lsdException w:name="Book Title" w:semiHidden="0" w:uiPriority="33" w:qFormat="1"/>
-    <w:lsdException w:name="Bibliography" w:uiPriority="37" w:unhideWhenUsed="1"/>
-    <w:lsdException w:name="TOC Heading" w:uiPriority="39" w:unhideWhenUsed="1" w:qFormat="1"/>
+  <w:latentStyles w:defLockedState="1" w:defUIPriority="99" w:defSemiHidden="1" w:defUnhideWhenUsed="1" w:defQFormat="0" w:count="267">
+    <w:lsdException w:name="Normal" w:semiHidden="0" w:uiPriority="0" w:unhideWhenUsed="0" w:qFormat="1"/>
+    <w:lsdException w:name="heading 1" w:semiHidden="0" w:uiPriority="9" w:unhideWhenUsed="0" w:qFormat="1"/>
+    <w:lsdException w:name="heading 2" w:semiHidden="0" w:uiPriority="9" w:unhideWhenUsed="0" w:qFormat="1"/>
+    <w:lsdException w:name="heading 3" w:semiHidden="0" w:uiPriority="9" w:unhideWhenUsed="0" w:qFormat="1"/>
+    <w:lsdException w:name="heading 4" w:semiHidden="0" w:uiPriority="9" w:unhideWhenUsed="0" w:qFormat="1"/>
+    <w:lsdException w:name="heading 5" w:semiHidden="0" w:uiPriority="9" w:unhideWhenUsed="0" w:qFormat="1"/>
+    <w:lsdException w:name="heading 6" w:semiHidden="0" w:uiPriority="9" w:unhideWhenUsed="0" w:qFormat="1"/>
+    <w:lsdException w:name="heading 7" w:semiHidden="0" w:uiPriority="9" w:unhideWhenUsed="0" w:qFormat="1"/>
+    <w:lsdException w:name="heading 8" w:semiHidden="0" w:uiPriority="9" w:unhideWhenUsed="0" w:qFormat="1"/>
+    <w:lsdException w:name="heading 9" w:semiHidden="0" w:uiPriority="9" w:unhideWhenUsed="0" w:qFormat="1"/>
+    <w:lsdException w:name="toc 1" w:uiPriority="39"/>
+    <w:lsdException w:name="toc 2" w:uiPriority="39"/>
+    <w:lsdException w:name="toc 3" w:uiPriority="39"/>
+    <w:lsdException w:name="toc 4" w:uiPriority="39"/>
+    <w:lsdException w:name="toc 5" w:uiPriority="39"/>
+    <w:lsdException w:name="toc 6" w:uiPriority="39"/>
+    <w:lsdException w:name="toc 7" w:uiPriority="39"/>
+    <w:lsdException w:name="toc 8" w:uiPriority="39"/>
+    <w:lsdException w:name="toc 9" w:uiPriority="39"/>
+    <w:lsdException w:name="caption" w:uiPriority="35" w:qFormat="1"/>
+    <w:lsdException w:name="Title" w:semiHidden="0" w:uiPriority="10" w:unhideWhenUsed="0" w:qFormat="1"/>
+    <w:lsdException w:name="Default Paragraph Font" w:uiPriority="1"/>
+    <w:lsdException w:name="Subtitle" w:semiHidden="0" w:uiPriority="11" w:unhideWhenUsed="0" w:qFormat="1"/>
+    <w:lsdException w:name="Strong" w:semiHidden="0" w:uiPriority="22" w:unhideWhenUsed="0" w:qFormat="1"/>
+    <w:lsdException w:name="Emphasis" w:semiHidden="0" w:uiPriority="20" w:unhideWhenUsed="0" w:qFormat="1"/>
+    <w:lsdException w:name="Table Grid" w:semiHidden="0" w:uiPriority="59" w:unhideWhenUsed="0"/>
+    <w:lsdException w:name="Placeholder Text" w:locked="0" w:unhideWhenUsed="0"/>
+    <w:lsdException w:name="No Spacing" w:locked="0" w:semiHidden="0" w:uiPriority="1" w:unhideWhenUsed="0" w:qFormat="1"/>
+    <w:lsdException w:name="Light Shading" w:locked="0" w:semiHidden="0" w:uiPriority="60" w:unhideWhenUsed="0"/>
+    <w:lsdException w:name="Light List" w:locked="0" w:semiHidden="0" w:uiPriority="61" w:unhideWhenUsed="0"/>
+    <w:lsdException w:name="Light Grid" w:locked="0" w:semiHidden="0" w:uiPriority="62" w:unhideWhenUsed="0"/>
+    <w:lsdException w:name="Medium Shading 1" w:locked="0" w:semiHidden="0" w:uiPriority="63" w:unhideWhenUsed="0"/>
+    <w:lsdException w:name="Medium Shading 2" w:locked="0" w:semiHidden="0" w:uiPriority="64" w:unhideWhenUsed="0"/>
+    <w:lsdException w:name="Medium List 1" w:locked="0" w:semiHidden="0" w:uiPriority="65" w:unhideWhenUsed="0"/>
+    <w:lsdException w:name="Medium List 2" w:locked="0" w:semiHidden="0" w:uiPriority="66" w:unhideWhenUsed="0"/>
+    <w:lsdException w:name="Medium Grid 1" w:locked="0" w:semiHidden="0" w:uiPriority="67" w:unhideWhenUsed="0"/>
+    <w:lsdException w:name="Medium Grid 2" w:locked="0" w:semiHidden="0" w:uiPriority="68" w:unhideWhenUsed="0"/>
+    <w:lsdException w:name="Medium Grid 3" w:locked="0" w:semiHidden="0" w:uiPriority="69" w:unhideWhenUsed="0"/>
+    <w:lsdException w:name="Dark List" w:locked="0" w:semiHidden="0" w:uiPriority="70" w:unhideWhenUsed="0"/>
+    <w:lsdException w:name="Colorful Shading" w:locked="0" w:semiHidden="0" w:uiPriority="71" w:unhideWhenUsed="0"/>
+    <w:lsdException w:name="Colorful List" w:locked="0" w:semiHidden="0" w:uiPriority="72" w:unhideWhenUsed="0"/>
+    <w:lsdException w:name="Colorful Grid" w:locked="0" w:semiHidden="0" w:uiPriority="73" w:unhideWhenUsed="0"/>
+    <w:lsdException w:name="Light Shading Accent 1" w:locked="0" w:semiHidden="0" w:uiPriority="60" w:unhideWhenUsed="0"/>
+    <w:lsdException w:name="Light List Accent 1" w:locked="0" w:semiHidden="0" w:uiPriority="61" w:unhideWhenUsed="0"/>
+    <w:lsdException w:name="Light Grid Accent 1" w:locked="0" w:semiHidden="0" w:uiPriority="62" w:unhideWhenUsed="0"/>
+    <w:lsdException w:name="Medium Shading 1 Accent 1" w:locked="0" w:semiHidden="0" w:uiPriority="63" w:unhideWhenUsed="0"/>
+    <w:lsdException w:name="Medium Shading 2 Accent 1" w:locked="0" w:semiHidden="0" w:uiPriority="64" w:unhideWhenUsed="0"/>
+    <w:lsdException w:name="Medium List 1 Accent 1" w:locked="0" w:semiHidden="0" w:uiPriority="65" w:unhideWhenUsed="0"/>
+    <w:lsdException w:name="Revision" w:locked="0" w:unhideWhenUsed="0"/>
+    <w:lsdException w:name="List Paragraph" w:locked="0" w:semiHidden="0" w:uiPriority="34" w:unhideWhenUsed="0" w:qFormat="1"/>
+    <w:lsdException w:name="Quote" w:locked="0" w:semiHidden="0" w:uiPriority="29" w:unhideWhenUsed="0" w:qFormat="1"/>
+    <w:lsdException w:name="Intense Quote" w:locked="0" w:semiHidden="0" w:uiPriority="30" w:unhideWhenUsed="0" w:qFormat="1"/>
+    <w:lsdException w:name="Medium List 2 Accent 1" w:locked="0" w:semiHidden="0" w:uiPriority="66" w:unhideWhenUsed="0"/>
+    <w:lsdException w:name="Medium Grid 1 Accent 1" w:locked="0" w:semiHidden="0" w:uiPriority="67" w:unhideWhenUsed="0"/>
+    <w:lsdException w:name="Medium Grid 2 Accent 1" w:locked="0" w:semiHidden="0" w:uiPriority="68" w:unhideWhenUsed="0"/>
+    <w:lsdException w:name="Medium Grid 3 Accent 1" w:locked="0" w:semiHidden="0" w:uiPriority="69" w:unhideWhenUsed="0"/>
+    <w:lsdException w:name="Dark List Accent 1" w:locked="0" w:semiHidden="0" w:uiPriority="70" w:unhideWhenUsed="0"/>
+    <w:lsdException w:name="Colorful Shading Accent 1" w:locked="0" w:semiHidden="0" w:uiPriority="71" w:unhideWhenUsed="0"/>
+    <w:lsdException w:name="Colorful List Accent 1" w:locked="0" w:semiHidden="0" w:uiPriority="72" w:unhideWhenUsed="0"/>
+    <w:lsdException w:name="Colorful Grid Accent 1" w:locked="0" w:semiHidden="0" w:uiPriority="73" w:unhideWhenUsed="0"/>
+    <w:lsdException w:name="Light Shading Accent 2" w:locked="0" w:semiHidden="0" w:uiPriority="60" w:unhideWhenUsed="0"/>
+    <w:lsdException w:name="Light List Accent 2" w:locked="0" w:semiHidden="0" w:uiPriority="61" w:unhideWhenUsed="0"/>
+    <w:lsdException w:name="Light Grid Accent 2" w:locked="0" w:semiHidden="0" w:uiPriority="62" w:unhideWhenUsed="0"/>
+    <w:lsdException w:name="Medium Shading 1 Accent 2" w:locked="0" w:semiHidden="0" w:uiPriority="63" w:unhideWhenUsed="0"/>
+    <w:lsdException w:name="Medium Shading 2 Accent 2" w:locked="0" w:semiHidden="0" w:uiPriority="64" w:unhideWhenUsed="0"/>
+    <w:lsdException w:name="Medium List 1 Accent 2" w:locked="0" w:semiHidden="0" w:uiPriority="65" w:unhideWhenUsed="0"/>
+    <w:lsdException w:name="Medium List 2 Accent 2" w:locked="0" w:semiHidden="0" w:uiPriority="66" w:unhideWhenUsed="0"/>
+    <w:lsdException w:name="Medium Grid 1 Accent 2" w:locked="0" w:semiHidden="0" w:uiPriority="67" w:unhideWhenUsed="0"/>
+    <w:lsdException w:name="Medium Grid 2 Accent 2" w:locked="0" w:semiHidden="0" w:uiPriority="68" w:unhideWhenUsed="0"/>
+    <w:lsdException w:name="Medium Grid 3 Accent 2" w:locked="0" w:semiHidden="0" w:uiPriority="69" w:unhideWhenUsed="0"/>
+    <w:lsdException w:name="Dark List Accent 2" w:locked="0" w:semiHidden="0" w:uiPriority="70" w:unhideWhenUsed="0"/>
+    <w:lsdException w:name="Colorful Shading Accent 2" w:locked="0" w:semiHidden="0" w:uiPriority="71" w:unhideWhenUsed="0"/>
+    <w:lsdException w:name="Colorful List Accent 2" w:locked="0" w:semiHidden="0" w:uiPriority="72" w:unhideWhenUsed="0"/>
+    <w:lsdException w:name="Colorful Grid Accent 2" w:locked="0" w:semiHidden="0" w:uiPriority="73" w:unhideWhenUsed="0"/>
+    <w:lsdException w:name="Light Shading Accent 3" w:locked="0" w:semiHidden="0" w:uiPriority="60" w:unhideWhenUsed="0"/>
+    <w:lsdException w:name="Light List Accent 3" w:locked="0" w:semiHidden="0" w:uiPriority="61" w:unhideWhenUsed="0"/>
+    <w:lsdException w:name="Light Grid Accent 3" w:locked="0" w:semiHidden="0" w:uiPriority="62" w:unhideWhenUsed="0"/>
+    <w:lsdException w:name="Medium Shading 1 Accent 3" w:locked="0" w:semiHidden="0" w:uiPriority="63" w:unhideWhenUsed="0"/>
+    <w:lsdException w:name="Medium Shading 2 Accent 3" w:locked="0" w:semiHidden="0" w:uiPriority="64" w:unhideWhenUsed="0"/>
+    <w:lsdException w:name="Medium List 1 Accent 3" w:locked="0" w:semiHidden="0" w:uiPriority="65" w:unhideWhenUsed="0"/>
+    <w:lsdException w:name="Medium List 2 Accent 3" w:locked="0" w:semiHidden="0" w:uiPriority="66" w:unhideWhenUsed="0"/>
+    <w:lsdException w:name="Medium Grid 1 Accent 3" w:locked="0" w:semiHidden="0" w:uiPriority="67" w:unhideWhenUsed="0"/>
+    <w:lsdException w:name="Medium Grid 2 Accent 3" w:locked="0" w:semiHidden="0" w:uiPriority="68" w:unhideWhenUsed="0"/>
+    <w:lsdException w:name="Medium Grid 3 Accent 3" w:locked="0" w:semiHidden="0" w:uiPriority="69" w:unhideWhenUsed="0"/>
+    <w:lsdException w:name="Dark List Accent 3" w:locked="0" w:semiHidden="0" w:uiPriority="70" w:unhideWhenUsed="0"/>
+    <w:lsdException w:name="Colorful Shading Accent 3" w:locked="0" w:semiHidden="0" w:uiPriority="71" w:unhideWhenUsed="0"/>
+    <w:lsdException w:name="Colorful List Accent 3" w:locked="0" w:semiHidden="0" w:uiPriority="72" w:unhideWhenUsed="0"/>
+    <w:lsdException w:name="Colorful Grid Accent 3" w:locked="0" w:semiHidden="0" w:uiPriority="73" w:unhideWhenUsed="0"/>
+    <w:lsdException w:name="Light Shading Accent 4" w:locked="0" w:semiHidden="0" w:uiPriority="60" w:unhideWhenUsed="0"/>
+    <w:lsdException w:name="Light List Accent 4" w:locked="0" w:semiHidden="0" w:uiPriority="61" w:unhideWhenUsed="0"/>
+    <w:lsdException w:name="Light Grid Accent 4" w:locked="0" w:semiHidden="0" w:uiPriority="62" w:unhideWhenUsed="0"/>
+    <w:lsdException w:name="Medium Shading 1 Accent 4" w:locked="0" w:semiHidden="0" w:uiPriority="63" w:unhideWhenUsed="0"/>
+    <w:lsdException w:name="Medium Shading 2 Accent 4" w:locked="0" w:semiHidden="0" w:uiPriority="64" w:unhideWhenUsed="0"/>
+    <w:lsdException w:name="Medium List 1 Accent 4" w:locked="0" w:semiHidden="0" w:uiPriority="65" w:unhideWhenUsed="0"/>
+    <w:lsdException w:name="Medium List 2 Accent 4" w:locked="0" w:semiHidden="0" w:uiPriority="66" w:unhideWhenUsed="0"/>
+    <w:lsdException w:name="Medium Grid 1 Accent 4" w:locked="0" w:semiHidden="0" w:uiPriority="67" w:unhideWhenUsed="0"/>
+    <w:lsdException w:name="Medium Grid 2 Accent 4" w:locked="0" w:semiHidden="0" w:uiPriority="68" w:unhideWhenUsed="0"/>
+    <w:lsdException w:name="Medium Grid 3 Accent 4" w:locked="0" w:semiHidden="0" w:uiPriority="69" w:unhideWhenUsed="0"/>
+    <w:lsdException w:name="Dark List Accent 4" w:locked="0" w:semiHidden="0" w:uiPriority="70" w:unhideWhenUsed="0"/>
+    <w:lsdException w:name="Colorful Shading Accent 4" w:locked="0" w:semiHidden="0" w:uiPriority="71" w:unhideWhenUsed="0"/>
+    <w:lsdException w:name="Colorful List Accent 4" w:locked="0" w:semiHidden="0" w:uiPriority="72" w:unhideWhenUsed="0"/>
+    <w:lsdException w:name="Colorful Grid Accent 4" w:locked="0" w:semiHidden="0" w:uiPriority="73" w:unhideWhenUsed="0"/>
+    <w:lsdException w:name="Light Shading Accent 5" w:locked="0" w:semiHidden="0" w:uiPriority="60" w:unhideWhenUsed="0"/>
+    <w:lsdException w:name="Light List Accent 5" w:locked="0" w:semiHidden="0" w:uiPriority="61" w:unhideWhenUsed="0"/>
+    <w:lsdException w:name="Light Grid Accent 5" w:locked="0" w:semiHidden="0" w:uiPriority="62" w:unhideWhenUsed="0"/>
+    <w:lsdException w:name="Medium Shading 1 Accent 5" w:locked="0" w:semiHidden="0" w:uiPriority="63" w:unhideWhenUsed="0"/>
+    <w:lsdException w:name="Medium Shading 2 Accent 5" w:locked="0" w:semiHidden="0" w:uiPriority="64" w:unhideWhenUsed="0"/>
+    <w:lsdException w:name="Medium List 1 Accent 5" w:locked="0" w:semiHidden="0" w:uiPriority="65" w:unhideWhenUsed="0"/>
+    <w:lsdException w:name="Medium List 2 Accent 5" w:locked="0" w:semiHidden="0" w:uiPriority="66" w:unhideWhenUsed="0"/>
+    <w:lsdException w:name="Medium Grid 1 Accent 5" w:locked="0" w:semiHidden="0" w:uiPriority="67" w:unhideWhenUsed="0"/>
+    <w:lsdException w:name="Medium Grid 2 Accent 5" w:locked="0" w:semiHidden="0" w:uiPriority="68" w:unhideWhenUsed="0"/>
+    <w:lsdException w:name="Medium Grid 3 Accent 5" w:locked="0" w:semiHidden="0" w:uiPriority="69" w:unhideWhenUsed="0"/>
+    <w:lsdException w:name="Dark List Accent 5" w:locked="0" w:semiHidden="0" w:uiPriority="70" w:unhideWhenUsed="0"/>
+    <w:lsdException w:name="Colorful Shading Accent 5" w:locked="0" w:semiHidden="0" w:uiPriority="71" w:unhideWhenUsed="0"/>
+    <w:lsdException w:name="Colorful List Accent 5" w:locked="0" w:semiHidden="0" w:uiPriority="72" w:unhideWhenUsed="0"/>
+    <w:lsdException w:name="Colorful Grid Accent 5" w:locked="0" w:semiHidden="0" w:uiPriority="73" w:unhideWhenUsed="0"/>
+    <w:lsdException w:name="Light Shading Accent 6" w:locked="0" w:semiHidden="0" w:uiPriority="60" w:unhideWhenUsed="0"/>
+    <w:lsdException w:name="Light List Accent 6" w:locked="0" w:semiHidden="0" w:uiPriority="61" w:unhideWhenUsed="0"/>
+    <w:lsdException w:name="Light Grid Accent 6" w:locked="0" w:semiHidden="0" w:uiPriority="62" w:unhideWhenUsed="0"/>
+    <w:lsdException w:name="Medium Shading 1 Accent 6" w:locked="0" w:semiHidden="0" w:uiPriority="63" w:unhideWhenUsed="0"/>
+    <w:lsdException w:name="Medium Shading 2 Accent 6" w:locked="0" w:semiHidden="0" w:uiPriority="64" w:unhideWhenUsed="0"/>
+    <w:lsdException w:name="Medium List 1 Accent 6" w:locked="0" w:semiHidden="0" w:uiPriority="65" w:unhideWhenUsed="0"/>
+    <w:lsdException w:name="Medium List 2 Accent 6" w:locked="0" w:semiHidden="0" w:uiPriority="66" w:unhideWhenUsed="0"/>
+    <w:lsdException w:name="Medium Grid 1 Accent 6" w:locked="0" w:semiHidden="0" w:uiPriority="67" w:unhideWhenUsed="0"/>
+    <w:lsdException w:name="Medium Grid 2 Accent 6" w:locked="0" w:semiHidden="0" w:uiPriority="68" w:unhideWhenUsed="0"/>
+    <w:lsdException w:name="Medium Grid 3 Accent 6" w:locked="0" w:semiHidden="0" w:uiPriority="69" w:unhideWhenUsed="0"/>
+    <w:lsdException w:name="Dark List Accent 6" w:locked="0" w:semiHidden="0" w:uiPriority="70" w:unhideWhenUsed="0"/>
+    <w:lsdException w:name="Colorful Shading Accent 6" w:locked="0" w:semiHidden="0" w:uiPriority="71" w:unhideWhenUsed="0"/>
+    <w:lsdException w:name="Colorful List Accent 6" w:locked="0" w:semiHidden="0" w:uiPriority="72" w:unhideWhenUsed="0"/>
+    <w:lsdException w:name="Colorful Grid Accent 6" w:locked="0" w:semiHidden="0" w:uiPriority="73" w:unhideWhenUsed="0"/>
+    <w:lsdException w:name="Subtle Emphasis" w:locked="0" w:semiHidden="0" w:uiPriority="19" w:unhideWhenUsed="0" w:qFormat="1"/>
+    <w:lsdException w:name="Intense Emphasis" w:locked="0" w:semiHidden="0" w:uiPriority="21" w:unhideWhenUsed="0" w:qFormat="1"/>
+    <w:lsdException w:name="Subtle Reference" w:locked="0" w:semiHidden="0" w:uiPriority="31" w:unhideWhenUsed="0" w:qFormat="1"/>
+    <w:lsdException w:name="Intense Reference" w:locked="0" w:semiHidden="0" w:uiPriority="32" w:unhideWhenUsed="0" w:qFormat="1"/>
+    <w:lsdException w:name="Book Title" w:locked="0" w:semiHidden="0" w:uiPriority="33" w:unhideWhenUsed="0" w:qFormat="1"/>
+    <w:lsdException w:name="Bibliography" w:locked="0" w:uiPriority="37"/>
+    <w:lsdException w:name="TOC Heading" w:locked="0" w:uiPriority="39" w:qFormat="1"/>
   </w:latentStyles>
   <w:style w:type="paragraph" w:default="1" w:styleId="Normal">
     <w:name w:val="Normal"/>

</xml_diff>

<commit_message>
seq diagram javítások use-case screenshot added
</commit_message>
<xml_diff>
--- a/HF_jegyzokonyv.docx
+++ b/HF_jegyzokonyv.docx
@@ -8026,12 +8026,12 @@
           </w:p>
           <w:p>
             <w:r>
-              <w:t>Use-Case diagram</w:t>
+              <w:t>Use-Case diagram elkészítése</w:t>
             </w:r>
           </w:p>
           <w:p>
             <w:r>
-              <w:t>Szekvenciadiagramok</w:t>
+              <w:t>Szekvenciadiagramok elkészítése</w:t>
             </w:r>
           </w:p>
           <w:p/>
@@ -8213,7 +8213,7 @@
           <w:rFonts w:ascii="Cambria" w:hAnsi="Cambria" w:cs="Cambria"/>
           <w:noProof/>
         </w:rPr>
-        <w:t>8</w:t>
+        <w:t>9</w:t>
       </w:r>
     </w:fldSimple>
   </w:p>

</xml_diff>

<commit_message>
use casek, ClassDiagram 2 felé szedve, + egy bizt. mentés a teljesről
</commit_message>
<xml_diff>
--- a/HF_jegyzokonyv.docx
+++ b/HF_jegyzokonyv.docx
@@ -464,6 +464,17 @@
             <w:pPr>
               <w:pStyle w:val="magyarazat"/>
             </w:pPr>
+            <w:r>
+              <w:t>BossSwitch</w:t>
+            </w:r>
+          </w:p>
+          <w:p>
+            <w:pPr>
+              <w:pStyle w:val="magyarazat"/>
+            </w:pPr>
+            <w:r>
+              <w:t>BossSetSpeed</w:t>
+            </w:r>
           </w:p>
         </w:tc>
         <w:tc>
@@ -512,6 +523,17 @@
             <w:pPr>
               <w:pStyle w:val="magyarazat"/>
             </w:pPr>
+            <w:r>
+              <w:t>BoxExpiry</w:t>
+            </w:r>
+          </w:p>
+          <w:p>
+            <w:pPr>
+              <w:pStyle w:val="magyarazat"/>
+            </w:pPr>
+            <w:r>
+              <w:t>BossSetSpeed</w:t>
+            </w:r>
           </w:p>
         </w:tc>
         <w:tc>
@@ -560,6 +582,9 @@
             <w:pPr>
               <w:pStyle w:val="magyarazat"/>
             </w:pPr>
+            <w:r>
+              <w:t>BossSwitch</w:t>
+            </w:r>
           </w:p>
         </w:tc>
         <w:tc>
@@ -596,7 +621,7 @@
               <w:pStyle w:val="magyarazat"/>
             </w:pPr>
             <w:r>
-              <w:t>Az idő múlását központilag kell vezérelni</w:t>
+              <w:t>Az idő múlását központilag kell vezérelni, aki az idő múlásával változtatja az állapotát, erre kell feliratkozzon.</w:t>
             </w:r>
           </w:p>
         </w:tc>
@@ -608,6 +633,9 @@
             <w:pPr>
               <w:pStyle w:val="magyarazat"/>
             </w:pPr>
+            <w:r>
+              <w:t>BoxExpiry</w:t>
+            </w:r>
           </w:p>
         </w:tc>
         <w:tc>
@@ -644,7 +672,7 @@
               <w:pStyle w:val="magyarazat"/>
             </w:pPr>
             <w:r>
-              <w:t xml:space="preserve">A teherautónak </w:t>
+              <w:t>Csomag csak teherautóról kerülhet a rendszerbe.</w:t>
             </w:r>
           </w:p>
         </w:tc>
@@ -656,6 +684,9 @@
             <w:pPr>
               <w:pStyle w:val="magyarazat"/>
             </w:pPr>
+            <w:r>
+              <w:t>TruckUnload</w:t>
+            </w:r>
           </w:p>
         </w:tc>
         <w:tc>
@@ -691,6 +722,9 @@
             <w:pPr>
               <w:pStyle w:val="magyarazat"/>
             </w:pPr>
+            <w:r>
+              <w:t>Ha nincs kimenetre bemenet kötve, a csomag megsemmisül</w:t>
+            </w:r>
           </w:p>
         </w:tc>
         <w:tc>
@@ -701,6 +735,9 @@
             <w:pPr>
               <w:pStyle w:val="magyarazat"/>
             </w:pPr>
+            <w:r>
+              <w:t>BoxDrop</w:t>
+            </w:r>
           </w:p>
         </w:tc>
         <w:tc>
@@ -736,6 +773,9 @@
             <w:pPr>
               <w:pStyle w:val="magyarazat"/>
             </w:pPr>
+            <w:r>
+              <w:t>Teherautó ha hibás csomagot vesz fel, nem szabad jutalmat adni a főnöknek felpakolás után.</w:t>
+            </w:r>
           </w:p>
         </w:tc>
         <w:tc>
@@ -746,6 +786,9 @@
             <w:pPr>
               <w:pStyle w:val="magyarazat"/>
             </w:pPr>
+            <w:r>
+              <w:t>TruckUnload</w:t>
+            </w:r>
           </w:p>
         </w:tc>
         <w:tc>
@@ -1094,6 +1137,9 @@
             <w:pPr>
               <w:pStyle w:val="magyarazat"/>
             </w:pPr>
+            <w:r>
+              <w:t>A számláló dinamikusan változó értékkel frissít, a feliratkozók állapotváltozása a dt paraméter szerint kell történjen.</w:t>
+            </w:r>
           </w:p>
         </w:tc>
         <w:tc>
@@ -1370,14 +1416,6 @@
       </w:pPr>
       <w:r>
         <w:t>Use-case leírások</w:t>
-      </w:r>
-    </w:p>
-    <w:p>
-      <w:pPr>
-        <w:pStyle w:val="magyarazat"/>
-      </w:pPr>
-      <w:r>
-        <w:t>[Minden use-case-hez külön. 3-5 use-case. Legyen 1 use-case, amit legalább egy másik use-case include-ol!]</w:t>
       </w:r>
     </w:p>
     <w:p/>
@@ -1435,7 +1473,7 @@
           </w:tcPr>
           <w:p>
             <w:r>
-              <w:t>Tick</w:t>
+              <w:t>BoxDrop</w:t>
             </w:r>
           </w:p>
         </w:tc>
@@ -1476,7 +1514,7 @@
           </w:tcPr>
           <w:p>
             <w:r>
-              <w:t>A Timer által generált idő eseményre, minden feliratkozó megváltoztatja az állapotát.</w:t>
+              <w:t>Egy csomag a földre esik, megsemmisül, a főnök büntetést kap.</w:t>
             </w:r>
           </w:p>
         </w:tc>
@@ -1544,7 +1582,11 @@
           <w:tcPr>
             <w:tcW w:w="6178" w:type="dxa"/>
           </w:tcPr>
-          <w:p/>
+          <w:p>
+            <w:r>
+              <w:t>Tick event-re egy Conveyorról beér a LogisticsOut-ra a Box. A szín stimmel, de nem csatlakozik Truck, ezért a Box megsemmisül.</w:t>
+            </w:r>
+          </w:p>
         </w:tc>
       </w:tr>
     </w:tbl>
@@ -1603,7 +1645,7 @@
           </w:tcPr>
           <w:p>
             <w:r>
-              <w:t>Truck unload</w:t>
+              <w:t>BoxExpiry</w:t>
             </w:r>
           </w:p>
         </w:tc>
@@ -1642,7 +1684,11 @@
               <w:top w:val="double" w:sz="4" w:space="0" w:color="auto"/>
             </w:tcBorders>
           </w:tcPr>
-          <w:p/>
+          <w:p>
+            <w:r>
+              <w:t>Egy csomag szavatossága lejár, megsemmisül a csomag.</w:t>
+            </w:r>
+          </w:p>
         </w:tc>
       </w:tr>
       <w:tr>
@@ -1708,7 +1754,11 @@
           <w:tcPr>
             <w:tcW w:w="6178" w:type="dxa"/>
           </w:tcPr>
-          <w:p/>
+          <w:p>
+            <w:r>
+              <w:t>Tick event-re egy Conveyor-on tartozkodó Box szavatossága lejár és megsemmisül. A Conveyor feltakarít(törli a referenciát). Ezután eljut hozzá is a Tick event, de nem csinál semmit, mert már üres.</w:t>
+            </w:r>
+          </w:p>
         </w:tc>
       </w:tr>
     </w:tbl>
@@ -1767,7 +1817,7 @@
           </w:tcPr>
           <w:p>
             <w:r>
-              <w:t>Boss throws a switch</w:t>
+              <w:t>BossSwitch</w:t>
             </w:r>
           </w:p>
         </w:tc>
@@ -1806,7 +1856,11 @@
               <w:top w:val="double" w:sz="4" w:space="0" w:color="auto"/>
             </w:tcBorders>
           </w:tcPr>
-          <w:p/>
+          <w:p>
+            <w:r>
+              <w:t>Boss egy földre esett Box után állít egy Switch-et és megjavítja a rendszert.</w:t>
+            </w:r>
+          </w:p>
         </w:tc>
       </w:tr>
       <w:tr>
@@ -1872,7 +1926,11 @@
           <w:tcPr>
             <w:tcW w:w="6178" w:type="dxa"/>
           </w:tcPr>
-          <w:p/>
+          <w:p>
+            <w:r>
+              <w:t>LogisticsIn-ről Switch-re érkező Box áthalad a Switch-en, de nincs az aktuális kimenetre bemenet kötve, ezért megsemmisül. Ezután a Boss átállítja a Switch-et true állapotba. A következő Box skeresen eljut egy LogisticsOut-hoz.</w:t>
+            </w:r>
+          </w:p>
         </w:tc>
       </w:tr>
     </w:tbl>
@@ -1931,7 +1989,7 @@
           </w:tcPr>
           <w:p>
             <w:r>
-              <w:t>Boss changes the speed of a conveyor</w:t>
+              <w:t>BossSetSpeed</w:t>
             </w:r>
           </w:p>
         </w:tc>
@@ -1970,7 +2028,11 @@
               <w:top w:val="double" w:sz="4" w:space="0" w:color="auto"/>
             </w:tcBorders>
           </w:tcPr>
-          <w:p/>
+          <w:p>
+            <w:r>
+              <w:t>Boss leállít egy Conveyort, amin így csomagütközés lép fel bevitelkor.</w:t>
+            </w:r>
+          </w:p>
         </w:tc>
       </w:tr>
       <w:tr>
@@ -2003,7 +2065,7 @@
           </w:tcPr>
           <w:p>
             <w:r>
-              <w:t>Boss</w:t>
+              <w:t>Boss, Tick</w:t>
             </w:r>
           </w:p>
         </w:tc>
@@ -2036,7 +2098,11 @@
           <w:tcPr>
             <w:tcW w:w="6178" w:type="dxa"/>
           </w:tcPr>
-          <w:p/>
+          <w:p>
+            <w:r>
+              <w:t>Boss leállítja a Conveyort. Ezután megérkezik egy Box, sikeresen bekerül a Conveyor elejére. Történik egy Tick event, amire a Conveyor a 0 speed miatt nem mozdul. Utána még egy Box bekerül a bemenetre, ráesik az előzőre, az megsemmisül, a Conveyor feltakarít. A végállapot, hogy a Conveyor elején a második Box áll csak.</w:t>
+            </w:r>
+          </w:p>
         </w:tc>
       </w:tr>
     </w:tbl>
@@ -2093,7 +2159,11 @@
               <w:bottom w:val="double" w:sz="4" w:space="0" w:color="auto"/>
             </w:tcBorders>
           </w:tcPr>
-          <w:p/>
+          <w:p>
+            <w:r>
+              <w:t>TruckUnload</w:t>
+            </w:r>
+          </w:p>
         </w:tc>
       </w:tr>
       <w:tr>
@@ -2130,7 +2200,11 @@
               <w:top w:val="double" w:sz="4" w:space="0" w:color="auto"/>
             </w:tcBorders>
           </w:tcPr>
-          <w:p/>
+          <w:p>
+            <w:r>
+              <w:t>LogisticsIn-en álló Truck kipakol 2 Box-ot, amiből az egyik rossz, a másik jó helyre kerül.</w:t>
+            </w:r>
+          </w:p>
         </w:tc>
       </w:tr>
       <w:tr>
@@ -2161,7 +2235,11 @@
           <w:tcPr>
             <w:tcW w:w="6178" w:type="dxa"/>
           </w:tcPr>
-          <w:p/>
+          <w:p>
+            <w:r>
+              <w:t>Truck</w:t>
+            </w:r>
+          </w:p>
         </w:tc>
       </w:tr>
       <w:tr>
@@ -2192,167 +2270,14 @@
           <w:tcPr>
             <w:tcW w:w="6178" w:type="dxa"/>
           </w:tcPr>
-          <w:p/>
+          <w:p>
+            <w:r>
+              <w:t>LogisticsIn-en álló Truck kipakolja az első Box-ot. Ez sikeresen átjut a LogisticsOut szín szűrőjén és felkerül egy Truck-ra. A Boss jutalmat kap. Ezután a második Box is bekerül a rendszerbe, ez nem megy át a szűrőn hiba nélkül, a Boss büntetést kap. Ezután a Box felkerül a Truck-ra, de az EfficiencyEvaluator már megjegyezte, hogy ez a Box rossz helyen járt, ezért nem oszt jutalmat, amiért Truck-ra került a csomag.</w:t>
+            </w:r>
+          </w:p>
         </w:tc>
       </w:tr>
     </w:tbl>
-    <w:p/>
-    <w:tbl>
-      <w:tblPr>
-        <w:tblW w:w="0" w:type="auto"/>
-        <w:tblInd w:w="-106" w:type="dxa"/>
-        <w:tblBorders>
-          <w:top w:val="single" w:sz="4" w:space="0" w:color="auto"/>
-          <w:left w:val="single" w:sz="4" w:space="0" w:color="auto"/>
-          <w:bottom w:val="single" w:sz="4" w:space="0" w:color="auto"/>
-          <w:right w:val="single" w:sz="4" w:space="0" w:color="auto"/>
-          <w:insideH w:val="single" w:sz="4" w:space="0" w:color="auto"/>
-          <w:insideV w:val="single" w:sz="4" w:space="0" w:color="auto"/>
-        </w:tblBorders>
-        <w:tblLook w:val="01E0"/>
-      </w:tblPr>
-      <w:tblGrid>
-        <w:gridCol w:w="2785"/>
-        <w:gridCol w:w="6178"/>
-      </w:tblGrid>
-      <w:tr>
-        <w:trPr>
-          <w:trHeight w:val="272"/>
-        </w:trPr>
-        <w:tc>
-          <w:tcPr>
-            <w:tcW w:w="2785" w:type="dxa"/>
-            <w:tcBorders>
-              <w:bottom w:val="double" w:sz="4" w:space="0" w:color="auto"/>
-            </w:tcBorders>
-          </w:tcPr>
-          <w:p>
-            <w:pPr>
-              <w:rPr>
-                <w:b/>
-                <w:bCs/>
-              </w:rPr>
-            </w:pPr>
-            <w:r>
-              <w:rPr>
-                <w:b/>
-                <w:bCs/>
-              </w:rPr>
-              <w:t>Use-case neve</w:t>
-            </w:r>
-          </w:p>
-        </w:tc>
-        <w:tc>
-          <w:tcPr>
-            <w:tcW w:w="6178" w:type="dxa"/>
-            <w:tcBorders>
-              <w:bottom w:val="double" w:sz="4" w:space="0" w:color="auto"/>
-            </w:tcBorders>
-          </w:tcPr>
-          <w:p/>
-        </w:tc>
-      </w:tr>
-      <w:tr>
-        <w:trPr>
-          <w:trHeight w:val="257"/>
-        </w:trPr>
-        <w:tc>
-          <w:tcPr>
-            <w:tcW w:w="2785" w:type="dxa"/>
-            <w:tcBorders>
-              <w:top w:val="double" w:sz="4" w:space="0" w:color="auto"/>
-            </w:tcBorders>
-          </w:tcPr>
-          <w:p>
-            <w:pPr>
-              <w:rPr>
-                <w:b/>
-                <w:bCs/>
-              </w:rPr>
-            </w:pPr>
-            <w:r>
-              <w:rPr>
-                <w:b/>
-                <w:bCs/>
-              </w:rPr>
-              <w:t>Rövid leírás</w:t>
-            </w:r>
-          </w:p>
-        </w:tc>
-        <w:tc>
-          <w:tcPr>
-            <w:tcW w:w="6178" w:type="dxa"/>
-            <w:tcBorders>
-              <w:top w:val="double" w:sz="4" w:space="0" w:color="auto"/>
-            </w:tcBorders>
-          </w:tcPr>
-          <w:p/>
-        </w:tc>
-      </w:tr>
-      <w:tr>
-        <w:trPr>
-          <w:trHeight w:val="272"/>
-        </w:trPr>
-        <w:tc>
-          <w:tcPr>
-            <w:tcW w:w="2785" w:type="dxa"/>
-          </w:tcPr>
-          <w:p>
-            <w:pPr>
-              <w:rPr>
-                <w:b/>
-                <w:bCs/>
-              </w:rPr>
-            </w:pPr>
-            <w:r>
-              <w:rPr>
-                <w:b/>
-                <w:bCs/>
-              </w:rPr>
-              <w:t>Aktorok</w:t>
-            </w:r>
-          </w:p>
-        </w:tc>
-        <w:tc>
-          <w:tcPr>
-            <w:tcW w:w="6178" w:type="dxa"/>
-          </w:tcPr>
-          <w:p/>
-        </w:tc>
-      </w:tr>
-      <w:tr>
-        <w:trPr>
-          <w:trHeight w:val="287"/>
-        </w:trPr>
-        <w:tc>
-          <w:tcPr>
-            <w:tcW w:w="2785" w:type="dxa"/>
-          </w:tcPr>
-          <w:p>
-            <w:pPr>
-              <w:rPr>
-                <w:b/>
-                <w:bCs/>
-              </w:rPr>
-            </w:pPr>
-            <w:r>
-              <w:rPr>
-                <w:b/>
-                <w:bCs/>
-              </w:rPr>
-              <w:t>Forgatókönyv</w:t>
-            </w:r>
-          </w:p>
-        </w:tc>
-        <w:tc>
-          <w:tcPr>
-            <w:tcW w:w="6178" w:type="dxa"/>
-          </w:tcPr>
-          <w:p/>
-        </w:tc>
-      </w:tr>
-    </w:tbl>
-    <w:p/>
     <w:p>
       <w:r>
         <w:br w:type="page"/>
@@ -2371,6 +2296,32 @@
     <w:p/>
     <w:p>
       <w:r>
+        <w:pict>
+          <v:shapetype id="_x0000_t75" coordsize="21600,21600" o:spt="75" o:preferrelative="t" path="m@4@5l@4@11@9@11@9@5xe" filled="f" stroked="f">
+            <v:stroke joinstyle="miter"/>
+            <v:formulas>
+              <v:f eqn="if lineDrawn pixelLineWidth 0"/>
+              <v:f eqn="sum @0 1 0"/>
+              <v:f eqn="sum 0 0 @1"/>
+              <v:f eqn="prod @2 1 2"/>
+              <v:f eqn="prod @3 21600 pixelWidth"/>
+              <v:f eqn="prod @3 21600 pixelHeight"/>
+              <v:f eqn="sum @0 0 1"/>
+              <v:f eqn="prod @6 1 2"/>
+              <v:f eqn="prod @7 21600 pixelWidth"/>
+              <v:f eqn="sum @8 21600 0"/>
+              <v:f eqn="prod @7 21600 pixelHeight"/>
+              <v:f eqn="sum @10 21600 0"/>
+            </v:formulas>
+            <v:path o:extrusionok="f" gradientshapeok="t" o:connecttype="rect"/>
+            <o:lock v:ext="edit" aspectratio="t"/>
+          </v:shapetype>
+          <v:shape id="_x0000_i1025" type="#_x0000_t75" style="width:325.5pt;height:402.75pt">
+            <v:imagedata r:id="rId8" o:title=""/>
+          </v:shape>
+        </w:pict>
+      </w:r>
+      <w:r>
         <w:br w:type="page"/>
       </w:r>
     </w:p>
@@ -2385,6 +2336,15 @@
     </w:p>
     <w:p>
       <w:pPr>
+        <w:pStyle w:val="Heading2"/>
+        <w:jc w:val="left"/>
+      </w:pPr>
+      <w:r>
+        <w:t>Osztályok leírása</w:t>
+      </w:r>
+    </w:p>
+    <w:p>
+      <w:pPr>
         <w:pStyle w:val="magyarazat"/>
         <w:rPr>
           <w:b/>
@@ -3516,7 +3476,7 @@
           <w:i w:val="0"/>
           <w:iCs w:val="0"/>
         </w:rPr>
-        <w:t xml:space="preserve">: akkor hívódik, amikor számára érdekes </w:t>
+        <w:t xml:space="preserve">: </w:t>
       </w:r>
       <w:r>
         <w:rPr>
@@ -3532,7 +3492,7 @@
           <w:i w:val="0"/>
           <w:iCs w:val="0"/>
         </w:rPr>
-        <w:t xml:space="preserve"> keletkezik. Ha több fajta </w:t>
+        <w:t xml:space="preserve"> fogadása itt történik. Ha több fajta </w:t>
       </w:r>
       <w:r>
         <w:rPr>
@@ -7195,275 +7155,50 @@
     </w:p>
     <w:p>
       <w:pPr>
-        <w:pStyle w:val="magyarazat"/>
-        <w:ind w:left="708" w:hanging="708"/>
-        <w:rPr>
-          <w:i w:val="0"/>
-          <w:iCs w:val="0"/>
-        </w:rPr>
-      </w:pPr>
-    </w:p>
-    <w:p>
-      <w:pPr>
-        <w:pStyle w:val="magyarazat"/>
-        <w:ind w:left="708" w:hanging="708"/>
-        <w:rPr>
-          <w:i w:val="0"/>
-          <w:iCs w:val="0"/>
-        </w:rPr>
-      </w:pPr>
-    </w:p>
-    <w:p>
-      <w:pPr>
-        <w:pStyle w:val="magyarazat"/>
-        <w:ind w:left="708" w:hanging="708"/>
-        <w:rPr>
-          <w:i w:val="0"/>
-          <w:iCs w:val="0"/>
-        </w:rPr>
-      </w:pPr>
-    </w:p>
-    <w:p>
-      <w:pPr>
-        <w:pStyle w:val="magyarazat"/>
-        <w:ind w:left="708" w:hanging="708"/>
-        <w:rPr>
-          <w:i w:val="0"/>
-          <w:iCs w:val="0"/>
-        </w:rPr>
-      </w:pPr>
-    </w:p>
-    <w:p>
-      <w:pPr>
-        <w:pStyle w:val="magyarazat"/>
-        <w:rPr>
-          <w:i w:val="0"/>
-          <w:iCs w:val="0"/>
-        </w:rPr>
-      </w:pPr>
-    </w:p>
-    <w:p/>
-    <w:p>
-      <w:pPr>
         <w:pStyle w:val="Heading2"/>
         <w:jc w:val="left"/>
       </w:pPr>
       <w:r>
-        <w:t>Osztályok leírása</w:t>
-      </w:r>
-    </w:p>
-    <w:p>
-      <w:pPr>
-        <w:pStyle w:val="Heading3"/>
-        <w:numPr>
-          <w:ilvl w:val="2"/>
-          <w:numId w:val="0"/>
-        </w:numPr>
-        <w:tabs>
-          <w:tab w:val="num" w:pos="720"/>
-        </w:tabs>
-        <w:ind w:left="720" w:hanging="720"/>
-        <w:jc w:val="left"/>
-      </w:pPr>
-      <w:r>
-        <w:t>Osztály1</w:t>
-      </w:r>
-    </w:p>
-    <w:p>
-      <w:pPr>
-        <w:pStyle w:val="Heading4"/>
-        <w:numPr>
-          <w:ilvl w:val="3"/>
-          <w:numId w:val="12"/>
-        </w:numPr>
-        <w:jc w:val="left"/>
-      </w:pPr>
-      <w:r>
-        <w:t>Felelősség</w:t>
-      </w:r>
-    </w:p>
-    <w:p>
-      <w:pPr>
-        <w:pStyle w:val="magyarazat"/>
-      </w:pPr>
-      <w:r>
-        <w:t>[Mi az osztály felelőssége. Kb 1 bekezdés.]</w:t>
-      </w:r>
-    </w:p>
-    <w:p>
-      <w:pPr>
-        <w:pStyle w:val="Heading4"/>
-        <w:numPr>
-          <w:ilvl w:val="3"/>
-          <w:numId w:val="12"/>
-        </w:numPr>
-        <w:jc w:val="left"/>
-      </w:pPr>
-      <w:r>
-        <w:t>Metódusok</w:t>
-      </w:r>
-    </w:p>
-    <w:p>
-      <w:pPr>
-        <w:pStyle w:val="magyarazat"/>
-      </w:pPr>
-      <w:r>
-        <w:t>[Milyen publikus metódusokkal rendelkezik. Metódusonként egy mondat arról, hogy a metódus mit csinál.]</w:t>
-      </w:r>
-    </w:p>
-    <w:p>
-      <w:pPr>
-        <w:numPr>
-          <w:ilvl w:val="0"/>
-          <w:numId w:val="13"/>
-        </w:numPr>
-        <w:autoSpaceDE/>
-        <w:autoSpaceDN/>
-      </w:pPr>
-      <w:r>
-        <w:rPr>
-          <w:b/>
-          <w:bCs/>
-        </w:rPr>
-        <w:t>int foo(Osztály3 o1, Osztály4 o2)</w:t>
-      </w:r>
-      <w:r>
-        <w:t>: metódus leírása</w:t>
-      </w:r>
-    </w:p>
-    <w:p>
-      <w:pPr>
-        <w:numPr>
-          <w:ilvl w:val="0"/>
-          <w:numId w:val="13"/>
-        </w:numPr>
-        <w:autoSpaceDE/>
-        <w:autoSpaceDN/>
-      </w:pPr>
-      <w:r>
-        <w:rPr>
-          <w:b/>
-          <w:bCs/>
-        </w:rPr>
-        <w:t>int bar(Osztály5 o1)</w:t>
-      </w:r>
-      <w:r>
-        <w:t>: metódus leírása</w:t>
+        <w:t>Osztálydiagram</w:t>
       </w:r>
     </w:p>
     <w:p/>
-    <w:p>
-      <w:pPr>
-        <w:pStyle w:val="Heading3"/>
-        <w:numPr>
-          <w:ilvl w:val="2"/>
-          <w:numId w:val="0"/>
-        </w:numPr>
-        <w:tabs>
-          <w:tab w:val="num" w:pos="720"/>
-        </w:tabs>
-        <w:ind w:left="720" w:hanging="720"/>
-        <w:jc w:val="left"/>
-      </w:pPr>
-      <w:r>
-        <w:t>Osztály2</w:t>
-      </w:r>
-    </w:p>
-    <w:p>
-      <w:pPr>
-        <w:pStyle w:val="Heading4"/>
-        <w:numPr>
-          <w:ilvl w:val="3"/>
-          <w:numId w:val="12"/>
-        </w:numPr>
-        <w:jc w:val="left"/>
-      </w:pPr>
-      <w:r>
-        <w:t>Felelősség</w:t>
-      </w:r>
-    </w:p>
-    <w:p>
-      <w:pPr>
-        <w:pStyle w:val="magyarazat"/>
-      </w:pPr>
-      <w:r>
-        <w:t>[Mi az osztály felelőssége. Kb 1 bekezdés.]</w:t>
-      </w:r>
-    </w:p>
-    <w:p>
-      <w:pPr>
-        <w:pStyle w:val="Heading4"/>
-        <w:numPr>
-          <w:ilvl w:val="3"/>
-          <w:numId w:val="12"/>
-        </w:numPr>
-        <w:jc w:val="left"/>
-      </w:pPr>
-      <w:r>
-        <w:t>Metódusok</w:t>
-      </w:r>
-    </w:p>
-    <w:p>
-      <w:pPr>
-        <w:pStyle w:val="magyarazat"/>
-      </w:pPr>
-      <w:r>
-        <w:t>[Milyen publikus metódusokkal rendelkezik. Metódusonként egy mondat arról, hogy a metódus mit csinál.]</w:t>
-      </w:r>
-    </w:p>
-    <w:p>
-      <w:pPr>
-        <w:numPr>
-          <w:ilvl w:val="0"/>
-          <w:numId w:val="13"/>
-        </w:numPr>
-        <w:autoSpaceDE/>
-        <w:autoSpaceDN/>
-      </w:pPr>
-      <w:r>
-        <w:rPr>
-          <w:b/>
-          <w:bCs/>
-        </w:rPr>
-        <w:t>int foo(Osztály3 o1, Osztály4 o2)</w:t>
-      </w:r>
-      <w:r>
-        <w:t>: metódus leírása</w:t>
-      </w:r>
-    </w:p>
-    <w:p>
-      <w:pPr>
-        <w:numPr>
-          <w:ilvl w:val="0"/>
-          <w:numId w:val="13"/>
-        </w:numPr>
-        <w:autoSpaceDE/>
-        <w:autoSpaceDN/>
-      </w:pPr>
-      <w:r>
-        <w:rPr>
-          <w:b/>
-          <w:bCs/>
-        </w:rPr>
-        <w:t>int bar(Osztály5 o1)</w:t>
-      </w:r>
-      <w:r>
-        <w:t>: metódus leírása</w:t>
-      </w:r>
-    </w:p>
     <w:p/>
     <w:p>
-      <w:pPr>
-        <w:pStyle w:val="Heading2"/>
-        <w:jc w:val="left"/>
-      </w:pPr>
-      <w:r>
-        <w:t>Osztálydiagram</w:t>
+      <w:r>
+        <w:t>Event adatok nélkül</w:t>
+      </w:r>
+    </w:p>
+    <w:p>
+      <w:r>
+        <w:pict>
+          <v:shape id="_x0000_i1026" type="#_x0000_t75" style="width:519.75pt;height:272.25pt">
+            <v:imagedata r:id="rId9" o:title=""/>
+          </v:shape>
+        </w:pict>
       </w:r>
     </w:p>
     <w:p/>
     <w:p/>
     <w:p/>
+    <w:p/>
+    <w:p>
+      <w:r>
+        <w:t>Event adatok és a hozzá kapcsolódó objektumok:</w:t>
+      </w:r>
+    </w:p>
+    <w:p>
+      <w:r>
+        <w:pict>
+          <v:shape id="_x0000_i1027" type="#_x0000_t75" style="width:516pt;height:262.5pt">
+            <v:imagedata r:id="rId10" o:title=""/>
+          </v:shape>
+        </w:pict>
+      </w:r>
+      <w:r>
+        <w:br w:type="page"/>
+      </w:r>
+    </w:p>
     <w:p>
       <w:pPr>
         <w:pStyle w:val="Heading1"/>
@@ -7569,15 +7304,6 @@
     </w:p>
     <w:p>
       <w:pPr>
-        <w:pStyle w:val="magyarazat"/>
-      </w:pPr>
-      <w:r>
-        <w:t>[Csak azokhoz az osztályokhoz, ahol van értelme. Egyetlen állapotból álló state-chartok ne szerepeljenek. Legalább egy osztályhoz tartozzon state-chart.]</w:t>
-      </w:r>
-    </w:p>
-    <w:p/>
-    <w:p>
-      <w:pPr>
         <w:pStyle w:val="Heading2"/>
         <w:jc w:val="left"/>
       </w:pPr>
@@ -7589,30 +7315,13 @@
           <w:color w:val="0000FF"/>
           <w:lang w:val="en-US"/>
         </w:rPr>
-        <w:t>[</w:t>
-      </w:r>
-      <w:r>
-        <w:rPr>
-          <w:rFonts w:ascii="Times New Roman" w:hAnsi="Times New Roman" w:cs="Times New Roman"/>
-          <w:b w:val="0"/>
-          <w:bCs w:val="0"/>
-          <w:color w:val="0000FF"/>
-        </w:rPr>
-        <w:t>Osztály</w:t>
-      </w:r>
-      <w:r>
-        <w:rPr>
-          <w:rFonts w:ascii="Times New Roman" w:hAnsi="Times New Roman" w:cs="Times New Roman"/>
-          <w:b w:val="0"/>
-          <w:bCs w:val="0"/>
-          <w:color w:val="0000FF"/>
-        </w:rPr>
-        <w:t>1]</w:t>
+        <w:t>Switch</w:t>
       </w:r>
       <w:r>
         <w:t xml:space="preserve"> állapotgépe</w:t>
       </w:r>
     </w:p>
+    <w:p/>
     <w:p/>
     <w:p>
       <w:pPr>
@@ -7651,7 +7360,7 @@
         <w:gridCol w:w="1808"/>
         <w:gridCol w:w="1767"/>
         <w:gridCol w:w="3180"/>
-        <w:gridCol w:w="1858"/>
+        <w:gridCol w:w="2713"/>
       </w:tblGrid>
       <w:tr>
         <w:tc>
@@ -7719,7 +7428,7 @@
         </w:tc>
         <w:tc>
           <w:tcPr>
-            <w:tcW w:w="1858" w:type="dxa"/>
+            <w:tcW w:w="2713" w:type="dxa"/>
             <w:shd w:val="clear" w:color="auto" w:fill="E6E6E6"/>
           </w:tcPr>
           <w:p>
@@ -7777,7 +7486,7 @@
         </w:tc>
         <w:tc>
           <w:tcPr>
-            <w:tcW w:w="1858" w:type="dxa"/>
+            <w:tcW w:w="2713" w:type="dxa"/>
           </w:tcPr>
           <w:p>
             <w:r>
@@ -7819,7 +7528,7 @@
         </w:tc>
         <w:tc>
           <w:tcPr>
-            <w:tcW w:w="1858" w:type="dxa"/>
+            <w:tcW w:w="2713" w:type="dxa"/>
           </w:tcPr>
           <w:p>
             <w:r>
@@ -7866,7 +7575,7 @@
         </w:tc>
         <w:tc>
           <w:tcPr>
-            <w:tcW w:w="1858" w:type="dxa"/>
+            <w:tcW w:w="2713" w:type="dxa"/>
           </w:tcPr>
           <w:p>
             <w:r>
@@ -7928,7 +7637,7 @@
         </w:tc>
         <w:tc>
           <w:tcPr>
-            <w:tcW w:w="1858" w:type="dxa"/>
+            <w:tcW w:w="2713" w:type="dxa"/>
           </w:tcPr>
           <w:p>
             <w:r>
@@ -7937,7 +7646,7 @@
           </w:p>
           <w:p>
             <w:r>
-              <w:t>4. feladat,</w:t>
+              <w:t>4.1. feladat,</w:t>
             </w:r>
           </w:p>
         </w:tc>
@@ -7980,7 +7689,7 @@
         </w:tc>
         <w:tc>
           <w:tcPr>
-            <w:tcW w:w="1858" w:type="dxa"/>
+            <w:tcW w:w="2713" w:type="dxa"/>
           </w:tcPr>
           <w:p>
             <w:r>
@@ -7989,7 +7698,7 @@
           </w:p>
           <w:p>
             <w:r>
-              <w:t>4. feladat</w:t>
+              <w:t>4.1. feladat</w:t>
             </w:r>
           </w:p>
         </w:tc>
@@ -8011,7 +7720,7 @@
           </w:tcPr>
           <w:p>
             <w:r>
-              <w:t>4</w:t>
+              <w:t>8</w:t>
             </w:r>
           </w:p>
         </w:tc>
@@ -8038,9 +7747,13 @@
         </w:tc>
         <w:tc>
           <w:tcPr>
-            <w:tcW w:w="1858" w:type="dxa"/>
-          </w:tcPr>
-          <w:p/>
+            <w:tcW w:w="2713" w:type="dxa"/>
+          </w:tcPr>
+          <w:p>
+            <w:r>
+              <w:t>2; 3; 4.2; 5 feladatok</w:t>
+            </w:r>
+          </w:p>
         </w:tc>
       </w:tr>
       <w:tr>
@@ -8064,7 +7777,7 @@
         </w:tc>
         <w:tc>
           <w:tcPr>
-            <w:tcW w:w="1858" w:type="dxa"/>
+            <w:tcW w:w="2713" w:type="dxa"/>
           </w:tcPr>
           <w:p/>
         </w:tc>
@@ -8213,7 +7926,7 @@
           <w:rFonts w:ascii="Cambria" w:hAnsi="Cambria" w:cs="Cambria"/>
           <w:noProof/>
         </w:rPr>
-        <w:t>9</w:t>
+        <w:t>3</w:t>
       </w:r>
     </w:fldSimple>
   </w:p>

</xml_diff>

<commit_message>
diagramok hozzáadva, statechart kész, feladat befejezve
</commit_message>
<xml_diff>
--- a/HF_jegyzokonyv.docx
+++ b/HF_jegyzokonyv.docx
@@ -811,9 +811,6 @@
             <w:pPr>
               <w:pStyle w:val="magyarazat"/>
             </w:pPr>
-            <w:r>
-              <w:t>9</w:t>
-            </w:r>
           </w:p>
         </w:tc>
         <w:tc>
@@ -856,9 +853,6 @@
             <w:pPr>
               <w:pStyle w:val="magyarazat"/>
             </w:pPr>
-            <w:r>
-              <w:t>10</w:t>
-            </w:r>
           </w:p>
         </w:tc>
         <w:tc>
@@ -901,9 +895,6 @@
             <w:pPr>
               <w:pStyle w:val="magyarazat"/>
             </w:pPr>
-            <w:r>
-              <w:t>11</w:t>
-            </w:r>
           </w:p>
         </w:tc>
         <w:tc>
@@ -946,9 +937,6 @@
             <w:pPr>
               <w:pStyle w:val="magyarazat"/>
             </w:pPr>
-            <w:r>
-              <w:t>12</w:t>
-            </w:r>
           </w:p>
         </w:tc>
         <w:tc>
@@ -1127,6 +1115,9 @@
             <w:pPr>
               <w:pStyle w:val="magyarazat"/>
             </w:pPr>
+            <w:r>
+              <w:t>9</w:t>
+            </w:r>
           </w:p>
         </w:tc>
         <w:tc>
@@ -7184,7 +7175,7 @@
     <w:p/>
     <w:p>
       <w:r>
-        <w:t>Event adatok és a hozzá kapcsolódó objektumok:</w:t>
+        <w:t>EventData objektumok és a hozzájuk kapcsolódó objektumok:</w:t>
       </w:r>
     </w:p>
     <w:p>
@@ -7229,22 +7220,21 @@
           <w:color w:val="0000FF"/>
           <w:lang w:val="en-US"/>
         </w:rPr>
-        <w:t>[</w:t>
-      </w:r>
-      <w:r>
-        <w:rPr>
-          <w:rFonts w:ascii="Times New Roman" w:hAnsi="Times New Roman" w:cs="Times New Roman"/>
-          <w:b w:val="0"/>
-          <w:bCs w:val="0"/>
-          <w:color w:val="0000FF"/>
-        </w:rPr>
-        <w:t>Use-case neve1]</w:t>
+        <w:t>BoxDrop</w:t>
       </w:r>
       <w:r>
         <w:t xml:space="preserve"> szekvenciája</w:t>
       </w:r>
     </w:p>
-    <w:p/>
+    <w:p>
+      <w:r>
+        <w:pict>
+          <v:shape id="_x0000_i1028" type="#_x0000_t75" style="width:520.5pt;height:351.75pt">
+            <v:imagedata r:id="rId11" o:title=""/>
+          </v:shape>
+        </w:pict>
+      </w:r>
+    </w:p>
     <w:p>
       <w:pPr>
         <w:pStyle w:val="Heading2"/>
@@ -7258,48 +7248,27 @@
           <w:color w:val="0000FF"/>
           <w:lang w:val="en-US"/>
         </w:rPr>
-        <w:t>[</w:t>
-      </w:r>
-      <w:r>
-        <w:rPr>
-          <w:rFonts w:ascii="Times New Roman" w:hAnsi="Times New Roman" w:cs="Times New Roman"/>
-          <w:b w:val="0"/>
-          <w:bCs w:val="0"/>
-          <w:color w:val="0000FF"/>
-        </w:rPr>
-        <w:t>Use-case neve</w:t>
-      </w:r>
-      <w:r>
-        <w:rPr>
-          <w:rFonts w:ascii="Times New Roman" w:hAnsi="Times New Roman" w:cs="Times New Roman"/>
-          <w:b w:val="0"/>
-          <w:bCs w:val="0"/>
-          <w:color w:val="0000FF"/>
-        </w:rPr>
-        <w:t>2</w:t>
-      </w:r>
-      <w:r>
-        <w:rPr>
-          <w:rFonts w:ascii="Times New Roman" w:hAnsi="Times New Roman" w:cs="Times New Roman"/>
-          <w:b w:val="0"/>
-          <w:bCs w:val="0"/>
-          <w:color w:val="0000FF"/>
-        </w:rPr>
-        <w:t>]</w:t>
+        <w:t>BoxExpiry</w:t>
       </w:r>
       <w:r>
         <w:t xml:space="preserve"> szekvenciája</w:t>
       </w:r>
     </w:p>
-    <w:p/>
-    <w:p/>
-    <w:p>
-      <w:pPr>
-        <w:pStyle w:val="Heading1"/>
-        <w:jc w:val="left"/>
-      </w:pPr>
-      <w:r>
-        <w:t>Állapotmodell</w:t>
+    <w:p>
+      <w:pPr>
+        <w:rPr>
+          <w:lang w:val="hu-HU"/>
+        </w:rPr>
+      </w:pPr>
+      <w:r>
+        <w:rPr>
+          <w:lang w:val="hu-HU"/>
+        </w:rPr>
+        <w:pict>
+          <v:shape id="_x0000_i1029" type="#_x0000_t75" style="width:452.25pt;height:408.75pt">
+            <v:imagedata r:id="rId12" o:title=""/>
+          </v:shape>
+        </w:pict>
       </w:r>
     </w:p>
     <w:p>
@@ -7315,13 +7284,140 @@
           <w:color w:val="0000FF"/>
           <w:lang w:val="en-US"/>
         </w:rPr>
+        <w:t>BossSetSpeed</w:t>
+      </w:r>
+      <w:r>
+        <w:t xml:space="preserve"> szekvenciája</w:t>
+      </w:r>
+    </w:p>
+    <w:p>
+      <w:pPr>
+        <w:rPr>
+          <w:lang w:val="hu-HU"/>
+        </w:rPr>
+      </w:pPr>
+      <w:r>
+        <w:rPr>
+          <w:lang w:val="hu-HU"/>
+        </w:rPr>
+        <w:pict>
+          <v:shape id="_x0000_i1030" type="#_x0000_t75" style="width:520.5pt;height:272.25pt">
+            <v:imagedata r:id="rId13" o:title=""/>
+          </v:shape>
+        </w:pict>
+      </w:r>
+    </w:p>
+    <w:p>
+      <w:pPr>
+        <w:pStyle w:val="Heading2"/>
+        <w:jc w:val="left"/>
+      </w:pPr>
+      <w:r>
+        <w:rPr>
+          <w:rFonts w:ascii="Times New Roman" w:hAnsi="Times New Roman" w:cs="Times New Roman"/>
+          <w:b w:val="0"/>
+          <w:bCs w:val="0"/>
+          <w:color w:val="0000FF"/>
+          <w:lang w:val="en-US"/>
+        </w:rPr>
+        <w:t>BossSetSwitch</w:t>
+      </w:r>
+      <w:r>
+        <w:t xml:space="preserve"> szekvenciája</w:t>
+      </w:r>
+    </w:p>
+    <w:p>
+      <w:pPr>
+        <w:rPr>
+          <w:lang w:val="hu-HU"/>
+        </w:rPr>
+      </w:pPr>
+      <w:r>
+        <w:rPr>
+          <w:lang w:val="hu-HU"/>
+        </w:rPr>
+        <w:pict>
+          <v:shape id="_x0000_i1031" type="#_x0000_t75" style="width:517.5pt;height:206.25pt">
+            <v:imagedata r:id="rId14" o:title=""/>
+          </v:shape>
+        </w:pict>
+      </w:r>
+    </w:p>
+    <w:p>
+      <w:pPr>
+        <w:pStyle w:val="Heading2"/>
+        <w:jc w:val="left"/>
+      </w:pPr>
+      <w:r>
+        <w:rPr>
+          <w:rFonts w:ascii="Times New Roman" w:hAnsi="Times New Roman" w:cs="Times New Roman"/>
+          <w:b w:val="0"/>
+          <w:bCs w:val="0"/>
+          <w:color w:val="0000FF"/>
+          <w:lang w:val="en-US"/>
+        </w:rPr>
+        <w:t>TruckUnload</w:t>
+      </w:r>
+      <w:r>
+        <w:t xml:space="preserve"> szekvenciája</w:t>
+      </w:r>
+    </w:p>
+    <w:p>
+      <w:pPr>
+        <w:rPr>
+          <w:lang w:val="hu-HU"/>
+        </w:rPr>
+      </w:pPr>
+      <w:r>
+        <w:rPr>
+          <w:lang w:val="hu-HU"/>
+        </w:rPr>
+        <w:pict>
+          <v:shape id="_x0000_i1032" type="#_x0000_t75" style="width:522.75pt;height:633pt">
+            <v:imagedata r:id="rId15" o:title=""/>
+          </v:shape>
+        </w:pict>
+      </w:r>
+    </w:p>
+    <w:p/>
+    <w:p/>
+    <w:p>
+      <w:pPr>
+        <w:pStyle w:val="Heading1"/>
+        <w:jc w:val="left"/>
+      </w:pPr>
+      <w:r>
+        <w:t>Állapotmodell</w:t>
+      </w:r>
+    </w:p>
+    <w:p>
+      <w:pPr>
+        <w:pStyle w:val="Heading2"/>
+        <w:jc w:val="left"/>
+      </w:pPr>
+      <w:r>
+        <w:rPr>
+          <w:rFonts w:ascii="Times New Roman" w:hAnsi="Times New Roman" w:cs="Times New Roman"/>
+          <w:b w:val="0"/>
+          <w:bCs w:val="0"/>
+          <w:color w:val="0000FF"/>
+          <w:lang w:val="en-US"/>
+        </w:rPr>
         <w:t>Switch</w:t>
       </w:r>
       <w:r>
         <w:t xml:space="preserve"> állapotgépe</w:t>
       </w:r>
     </w:p>
-    <w:p/>
+    <w:p>
+      <w:r>
+        <w:pict>
+          <v:shape id="_x0000_i1033" type="#_x0000_t75" style="width:459pt;height:189pt">
+            <v:imagedata r:id="rId16" o:title=""/>
+          </v:shape>
+        </w:pict>
+      </w:r>
+    </w:p>
     <w:p/>
     <w:p>
       <w:pPr>
@@ -7751,7 +7847,7 @@
           </w:tcPr>
           <w:p>
             <w:r>
-              <w:t>2; 3; 4.2; 5 feladatok</w:t>
+              <w:t>2; 3; 4.2; 5; 6 feladatok</w:t>
             </w:r>
           </w:p>
         </w:tc>
@@ -7807,7 +7903,7 @@
           <w:szCs w:val="24"/>
           <w:lang w:val="hu-HU"/>
         </w:rPr>
-        <w:t>WhiteStarUML-lel kezdve, utána StarUML</w:t>
+        <w:t>WhiteStarUML-lel kezdve, utána StarUML(ez se sokkal jobb...)</w:t>
       </w:r>
     </w:p>
     <w:p>
@@ -7823,7 +7919,7 @@
           <w:szCs w:val="24"/>
           <w:lang w:val="hu-HU"/>
         </w:rPr>
-        <w:t>XXXXXX</w:t>
+        <w:t>nincs</w:t>
       </w:r>
     </w:p>
     <w:p>
@@ -7896,6 +7992,9 @@
       </w:tabs>
       <w:rPr>
         <w:rFonts w:ascii="Cambria" w:hAnsi="Cambria" w:cs="Cambria"/>
+        <w:i/>
+        <w:iCs/>
+        <w:color w:val="1F497D"/>
       </w:rPr>
     </w:pPr>
     <w:r>
@@ -7905,7 +8004,16 @@
         <w:iCs/>
         <w:color w:val="1F497D"/>
       </w:rPr>
-      <w:t>[Hallgat</w:t>
+      <w:t>[</w:t>
+    </w:r>
+    <w:r>
+      <w:rPr>
+        <w:rFonts w:ascii="Cambria" w:hAnsi="Cambria" w:cs="Cambria"/>
+        <w:i/>
+        <w:iCs/>
+        <w:color w:val="1F497D"/>
+      </w:rPr>
+      <w:t>Tóth Péter</w:t>
     </w:r>
     <w:r>
       <w:rPr>
@@ -7915,7 +8023,7 @@
         <w:color w:val="1F497D"/>
         <w:lang w:val="hu-HU"/>
       </w:rPr>
-      <w:t>ó neve, NEPTUN-kódja]</w:t>
+      <w:t>, NEPTUN-kódja]</w:t>
     </w:r>
     <w:r>
       <w:tab/>
@@ -7926,7 +8034,7 @@
           <w:rFonts w:ascii="Cambria" w:hAnsi="Cambria" w:cs="Cambria"/>
           <w:noProof/>
         </w:rPr>
-        <w:t>3</w:t>
+        <w:t>8</w:t>
       </w:r>
     </w:fldSimple>
   </w:p>

</xml_diff>

<commit_message>
class leírások átalakítva szépségápolás pár javítás
</commit_message>
<xml_diff>
--- a/HF_jegyzokonyv.docx
+++ b/HF_jegyzokonyv.docx
@@ -5022,7 +5022,25 @@
           <w:i w:val="0"/>
           <w:iCs w:val="0"/>
         </w:rPr>
-        <w:t>onBoxDestroyed(BoxDstrData)</w:t>
+        <w:t>onBoxDestroyed(Box</w:t>
+      </w:r>
+      <w:r>
+        <w:rPr>
+          <w:b/>
+          <w:bCs/>
+          <w:i w:val="0"/>
+          <w:iCs w:val="0"/>
+        </w:rPr>
+        <w:t>Destroyed</w:t>
+      </w:r>
+      <w:r>
+        <w:rPr>
+          <w:b/>
+          <w:bCs/>
+          <w:i w:val="0"/>
+          <w:iCs w:val="0"/>
+        </w:rPr>
+        <w:t>Data)</w:t>
       </w:r>
       <w:r>
         <w:rPr>
@@ -7157,7 +7175,7 @@
     <w:p/>
     <w:p>
       <w:r>
-        <w:t>Event adatok nélkül</w:t>
+        <w:t>EventData classok nélkül</w:t>
       </w:r>
     </w:p>
     <w:p>
@@ -7175,7 +7193,7 @@
     <w:p/>
     <w:p>
       <w:r>
-        <w:t>EventData objektumok és a hozzájuk kapcsolódó objektumok:</w:t>
+        <w:t>EventData classok és a hozzájuk kapcsolódó objektumok:</w:t>
       </w:r>
     </w:p>
     <w:p>
@@ -8034,7 +8052,7 @@
           <w:rFonts w:ascii="Cambria" w:hAnsi="Cambria" w:cs="Cambria"/>
           <w:noProof/>
         </w:rPr>
-        <w:t>8</w:t>
+        <w:t>6</w:t>
       </w:r>
     </w:fldSimple>
   </w:p>

</xml_diff>